<commit_message>
Convertido modelo para modo mais recente
</commit_message>
<xml_diff>
--- a/Relatório Parcial.docx
+++ b/Relatório Parcial.docx
@@ -15,184 +15,418 @@
         <w:rPr>
           <w:noProof/>
         </w:rPr>
-        <w:pict w14:anchorId="6EF365B0">
-          <v:shapetype id="_x0000_t202" coordsize="21600,21600" o:spt="202" path="m,l,21600r21600,l21600,xe">
-            <v:stroke joinstyle="miter"/>
-            <v:path gradientshapeok="t" o:connecttype="rect"/>
-          </v:shapetype>
-          <v:shape id="_x0000_s2050" type="#_x0000_t202" style="position:absolute;margin-left:104.7pt;margin-top:-1.35pt;width:356.25pt;height:163.9pt;z-index:1" stroked="f">
-            <v:textbox>
-              <w:txbxContent>
-                <w:p>
-                  <w:pPr>
-                    <w:jc w:val="right"/>
-                    <w:rPr>
-                      <w:b/>
-                    </w:rPr>
-                  </w:pPr>
-                </w:p>
-                <w:p>
-                  <w:pPr>
-                    <w:jc w:val="right"/>
-                    <w:rPr>
-                      <w:b/>
-                    </w:rPr>
-                  </w:pPr>
-                  <w:r>
-                    <w:rPr>
-                      <w:b/>
-                    </w:rPr>
-                    <w:t>PONTIFÍCIA UNIVERSIDADE CATÓLICA DO PARANÁ</w:t>
-                  </w:r>
-                </w:p>
-                <w:p>
-                  <w:pPr>
-                    <w:jc w:val="right"/>
-                    <w:rPr>
-                      <w:b/>
-                    </w:rPr>
-                  </w:pPr>
-                  <w:r>
-                    <w:rPr>
-                      <w:b/>
-                    </w:rPr>
-                    <w:t xml:space="preserve">PRÓ-REITORIA DE PESQUISA, </w:t>
-                  </w:r>
-                  <w:r>
-                    <w:rPr>
-                      <w:b/>
-                    </w:rPr>
-                    <w:t>PÓS-GRADUAÇÃO</w:t>
-                  </w:r>
-                  <w:r>
-                    <w:rPr>
-                      <w:b/>
-                    </w:rPr>
-                    <w:t xml:space="preserve"> E</w:t>
-                  </w:r>
-                </w:p>
-                <w:p>
-                  <w:pPr>
-                    <w:jc w:val="right"/>
-                    <w:rPr>
-                      <w:b/>
-                    </w:rPr>
-                  </w:pPr>
-                  <w:r>
-                    <w:rPr>
-                      <w:b/>
-                    </w:rPr>
-                    <w:t>INOVAÇÃO</w:t>
-                  </w:r>
-                </w:p>
-                <w:p>
-                  <w:pPr>
-                    <w:rPr>
-                      <w:b/>
-                      <w:sz w:val="18"/>
-                      <w:szCs w:val="18"/>
-                    </w:rPr>
-                  </w:pPr>
-                </w:p>
-                <w:p>
-                  <w:pPr>
-                    <w:jc w:val="right"/>
-                    <w:rPr>
-                      <w:b/>
-                      <w:sz w:val="18"/>
-                      <w:szCs w:val="18"/>
-                    </w:rPr>
-                  </w:pPr>
-                  <w:r>
-                    <w:rPr>
-                      <w:b/>
-                      <w:sz w:val="18"/>
-                      <w:szCs w:val="18"/>
-                    </w:rPr>
-                    <w:t>PROGRAMA INSTITUCIONAL DE BOLSAS DE INICIAÇÃO EM DESENVOLVIMENTO TECNOLÓGICO E INOVAÇÃO</w:t>
-                  </w:r>
-                  <w:r>
-                    <w:rPr>
-                      <w:b/>
-                      <w:sz w:val="18"/>
-                      <w:szCs w:val="18"/>
-                    </w:rPr>
-                    <w:t xml:space="preserve"> JÚNIOR</w:t>
-                  </w:r>
-                  <w:r>
-                    <w:rPr>
-                      <w:b/>
-                      <w:sz w:val="18"/>
-                      <w:szCs w:val="18"/>
-                    </w:rPr>
-                    <w:t xml:space="preserve"> </w:t>
-                  </w:r>
-                  <w:r>
-                    <w:rPr>
-                      <w:b/>
-                      <w:sz w:val="18"/>
-                      <w:szCs w:val="18"/>
-                    </w:rPr>
-                    <w:t>–</w:t>
-                  </w:r>
-                  <w:r>
-                    <w:rPr>
-                      <w:b/>
-                      <w:sz w:val="18"/>
-                      <w:szCs w:val="18"/>
-                    </w:rPr>
-                    <w:t xml:space="preserve"> PIBITI</w:t>
-                  </w:r>
-                  <w:r>
-                    <w:rPr>
-                      <w:b/>
-                      <w:sz w:val="18"/>
-                      <w:szCs w:val="18"/>
-                    </w:rPr>
-                    <w:t xml:space="preserve"> Jr</w:t>
-                  </w:r>
-                </w:p>
-                <w:p>
-                  <w:pPr>
-                    <w:jc w:val="right"/>
-                    <w:rPr>
-                      <w:b/>
-                    </w:rPr>
-                  </w:pPr>
-                </w:p>
-              </w:txbxContent>
-            </v:textbox>
-          </v:shape>
-        </w:pict>
+        <mc:AlternateContent>
+          <mc:Choice Requires="wps">
+            <w:drawing>
+              <wp:anchor distT="0" distB="0" distL="114300" distR="114300" simplePos="0" relativeHeight="251657216" behindDoc="0" locked="0" layoutInCell="1" allowOverlap="1" wp14:anchorId="6EF365B0" wp14:editId="59A70598">
+                <wp:simplePos x="0" y="0"/>
+                <wp:positionH relativeFrom="column">
+                  <wp:posOffset>1329690</wp:posOffset>
+                </wp:positionH>
+                <wp:positionV relativeFrom="paragraph">
+                  <wp:posOffset>-17145</wp:posOffset>
+                </wp:positionV>
+                <wp:extent cx="4524375" cy="2081530"/>
+                <wp:effectExtent l="0" t="0" r="0" b="0"/>
+                <wp:wrapNone/>
+                <wp:docPr id="3" name="Text Box 2"/>
+                <wp:cNvGraphicFramePr>
+                  <a:graphicFrameLocks xmlns:a="http://schemas.openxmlformats.org/drawingml/2006/main"/>
+                </wp:cNvGraphicFramePr>
+                <a:graphic xmlns:a="http://schemas.openxmlformats.org/drawingml/2006/main">
+                  <a:graphicData uri="http://schemas.microsoft.com/office/word/2010/wordprocessingShape">
+                    <wps:wsp>
+                      <wps:cNvSpPr txBox="1">
+                        <a:spLocks noChangeArrowheads="1"/>
+                      </wps:cNvSpPr>
+                      <wps:spPr bwMode="auto">
+                        <a:xfrm>
+                          <a:off x="0" y="0"/>
+                          <a:ext cx="4524375" cy="2081530"/>
+                        </a:xfrm>
+                        <a:prstGeom prst="rect">
+                          <a:avLst/>
+                        </a:prstGeom>
+                        <a:solidFill>
+                          <a:srgbClr val="FFFFFF"/>
+                        </a:solidFill>
+                        <a:ln>
+                          <a:noFill/>
+                        </a:ln>
+                        <a:extLst>
+                          <a:ext uri="{91240B29-F687-4F45-9708-019B960494DF}">
+                            <a14:hiddenLine xmlns:a14="http://schemas.microsoft.com/office/drawing/2010/main" w="9525">
+                              <a:solidFill>
+                                <a:srgbClr val="000000"/>
+                              </a:solidFill>
+                              <a:miter lim="800000"/>
+                              <a:headEnd/>
+                              <a:tailEnd/>
+                            </a14:hiddenLine>
+                          </a:ext>
+                        </a:extLst>
+                      </wps:spPr>
+                      <wps:txbx>
+                        <w:txbxContent>
+                          <w:p>
+                            <w:pPr>
+                              <w:jc w:val="right"/>
+                              <w:rPr>
+                                <w:b/>
+                              </w:rPr>
+                            </w:pPr>
+                          </w:p>
+                          <w:p>
+                            <w:pPr>
+                              <w:jc w:val="right"/>
+                              <w:rPr>
+                                <w:b/>
+                              </w:rPr>
+                            </w:pPr>
+                            <w:r>
+                              <w:rPr>
+                                <w:b/>
+                              </w:rPr>
+                              <w:t>PONTIFÍCIA UNIVERSIDADE CATÓLICA DO PARANÁ</w:t>
+                            </w:r>
+                          </w:p>
+                          <w:p>
+                            <w:pPr>
+                              <w:jc w:val="right"/>
+                              <w:rPr>
+                                <w:b/>
+                              </w:rPr>
+                            </w:pPr>
+                            <w:r>
+                              <w:rPr>
+                                <w:b/>
+                              </w:rPr>
+                              <w:t xml:space="preserve">PRÓ-REITORIA DE PESQUISA, </w:t>
+                            </w:r>
+                            <w:r>
+                              <w:rPr>
+                                <w:b/>
+                              </w:rPr>
+                              <w:t>PÓS-GRADUAÇÃO</w:t>
+                            </w:r>
+                            <w:r>
+                              <w:rPr>
+                                <w:b/>
+                              </w:rPr>
+                              <w:t xml:space="preserve"> E</w:t>
+                            </w:r>
+                          </w:p>
+                          <w:p>
+                            <w:pPr>
+                              <w:jc w:val="right"/>
+                              <w:rPr>
+                                <w:b/>
+                              </w:rPr>
+                            </w:pPr>
+                            <w:r>
+                              <w:rPr>
+                                <w:b/>
+                              </w:rPr>
+                              <w:t>INOVAÇÃO</w:t>
+                            </w:r>
+                          </w:p>
+                          <w:p>
+                            <w:pPr>
+                              <w:rPr>
+                                <w:b/>
+                                <w:sz w:val="18"/>
+                                <w:szCs w:val="18"/>
+                              </w:rPr>
+                            </w:pPr>
+                          </w:p>
+                          <w:p>
+                            <w:pPr>
+                              <w:jc w:val="right"/>
+                              <w:rPr>
+                                <w:b/>
+                                <w:sz w:val="18"/>
+                                <w:szCs w:val="18"/>
+                              </w:rPr>
+                            </w:pPr>
+                            <w:r>
+                              <w:rPr>
+                                <w:b/>
+                                <w:sz w:val="18"/>
+                                <w:szCs w:val="18"/>
+                              </w:rPr>
+                              <w:t>PROGRAMA INSTITUCIONAL DE BOLSAS DE INICIAÇÃO EM DESENVOLVIMENTO TECNOLÓGICO E INOVAÇÃO</w:t>
+                            </w:r>
+                            <w:r>
+                              <w:rPr>
+                                <w:b/>
+                                <w:sz w:val="18"/>
+                                <w:szCs w:val="18"/>
+                              </w:rPr>
+                              <w:t xml:space="preserve"> JÚNIOR</w:t>
+                            </w:r>
+                            <w:r>
+                              <w:rPr>
+                                <w:b/>
+                                <w:sz w:val="18"/>
+                                <w:szCs w:val="18"/>
+                              </w:rPr>
+                              <w:t xml:space="preserve"> </w:t>
+                            </w:r>
+                            <w:r>
+                              <w:rPr>
+                                <w:b/>
+                                <w:sz w:val="18"/>
+                                <w:szCs w:val="18"/>
+                              </w:rPr>
+                              <w:t>–</w:t>
+                            </w:r>
+                            <w:r>
+                              <w:rPr>
+                                <w:b/>
+                                <w:sz w:val="18"/>
+                                <w:szCs w:val="18"/>
+                              </w:rPr>
+                              <w:t xml:space="preserve"> PIBITI</w:t>
+                            </w:r>
+                            <w:r>
+                              <w:rPr>
+                                <w:b/>
+                                <w:sz w:val="18"/>
+                                <w:szCs w:val="18"/>
+                              </w:rPr>
+                              <w:t xml:space="preserve"> Jr</w:t>
+                            </w:r>
+                          </w:p>
+                          <w:p>
+                            <w:pPr>
+                              <w:jc w:val="right"/>
+                              <w:rPr>
+                                <w:b/>
+                              </w:rPr>
+                            </w:pPr>
+                          </w:p>
+                        </w:txbxContent>
+                      </wps:txbx>
+                      <wps:bodyPr rot="0" vert="horz" wrap="square" lIns="91440" tIns="45720" rIns="91440" bIns="45720" anchor="t" anchorCtr="0" upright="1">
+                        <a:noAutofit/>
+                      </wps:bodyPr>
+                    </wps:wsp>
+                  </a:graphicData>
+                </a:graphic>
+                <wp14:sizeRelH relativeFrom="page">
+                  <wp14:pctWidth>0</wp14:pctWidth>
+                </wp14:sizeRelH>
+                <wp14:sizeRelV relativeFrom="page">
+                  <wp14:pctHeight>0</wp14:pctHeight>
+                </wp14:sizeRelV>
+              </wp:anchor>
+            </w:drawing>
+          </mc:Choice>
+          <mc:Fallback>
+            <w:pict>
+              <v:shapetype w14:anchorId="6EF365B0" id="_x0000_t202" coordsize="21600,21600" o:spt="202" path="m,l,21600r21600,l21600,xe">
+                <v:stroke joinstyle="miter"/>
+                <v:path gradientshapeok="t" o:connecttype="rect"/>
+              </v:shapetype>
+              <v:shape id="Text Box 2" o:spid="_x0000_s1026" type="#_x0000_t202" style="position:absolute;margin-left:104.7pt;margin-top:-1.35pt;width:356.25pt;height:163.9pt;z-index:251657216;visibility:visible;mso-wrap-style:square;mso-width-percent:0;mso-height-percent:0;mso-wrap-distance-left:9pt;mso-wrap-distance-top:0;mso-wrap-distance-right:9pt;mso-wrap-distance-bottom:0;mso-position-horizontal:absolute;mso-position-horizontal-relative:text;mso-position-vertical:absolute;mso-position-vertical-relative:text;mso-width-percent:0;mso-height-percent:0;mso-width-relative:page;mso-height-relative:page;v-text-anchor:top" o:gfxdata="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" stroked="f">
+                <v:textbox>
+                  <w:txbxContent>
+                    <w:p>
+                      <w:pPr>
+                        <w:jc w:val="right"/>
+                        <w:rPr>
+                          <w:b/>
+                        </w:rPr>
+                      </w:pPr>
+                    </w:p>
+                    <w:p>
+                      <w:pPr>
+                        <w:jc w:val="right"/>
+                        <w:rPr>
+                          <w:b/>
+                        </w:rPr>
+                      </w:pPr>
+                      <w:r>
+                        <w:rPr>
+                          <w:b/>
+                        </w:rPr>
+                        <w:t>PONTIFÍCIA UNIVERSIDADE CATÓLICA DO PARANÁ</w:t>
+                      </w:r>
+                    </w:p>
+                    <w:p>
+                      <w:pPr>
+                        <w:jc w:val="right"/>
+                        <w:rPr>
+                          <w:b/>
+                        </w:rPr>
+                      </w:pPr>
+                      <w:r>
+                        <w:rPr>
+                          <w:b/>
+                        </w:rPr>
+                        <w:t xml:space="preserve">PRÓ-REITORIA DE PESQUISA, </w:t>
+                      </w:r>
+                      <w:r>
+                        <w:rPr>
+                          <w:b/>
+                        </w:rPr>
+                        <w:t>PÓS-GRADUAÇÃO</w:t>
+                      </w:r>
+                      <w:r>
+                        <w:rPr>
+                          <w:b/>
+                        </w:rPr>
+                        <w:t xml:space="preserve"> E</w:t>
+                      </w:r>
+                    </w:p>
+                    <w:p>
+                      <w:pPr>
+                        <w:jc w:val="right"/>
+                        <w:rPr>
+                          <w:b/>
+                        </w:rPr>
+                      </w:pPr>
+                      <w:r>
+                        <w:rPr>
+                          <w:b/>
+                        </w:rPr>
+                        <w:t>INOVAÇÃO</w:t>
+                      </w:r>
+                    </w:p>
+                    <w:p>
+                      <w:pPr>
+                        <w:rPr>
+                          <w:b/>
+                          <w:sz w:val="18"/>
+                          <w:szCs w:val="18"/>
+                        </w:rPr>
+                      </w:pPr>
+                    </w:p>
+                    <w:p>
+                      <w:pPr>
+                        <w:jc w:val="right"/>
+                        <w:rPr>
+                          <w:b/>
+                          <w:sz w:val="18"/>
+                          <w:szCs w:val="18"/>
+                        </w:rPr>
+                      </w:pPr>
+                      <w:r>
+                        <w:rPr>
+                          <w:b/>
+                          <w:sz w:val="18"/>
+                          <w:szCs w:val="18"/>
+                        </w:rPr>
+                        <w:t>PROGRAMA INSTITUCIONAL DE BOLSAS DE INICIAÇÃO EM DESENVOLVIMENTO TECNOLÓGICO E INOVAÇÃO</w:t>
+                      </w:r>
+                      <w:r>
+                        <w:rPr>
+                          <w:b/>
+                          <w:sz w:val="18"/>
+                          <w:szCs w:val="18"/>
+                        </w:rPr>
+                        <w:t xml:space="preserve"> JÚNIOR</w:t>
+                      </w:r>
+                      <w:r>
+                        <w:rPr>
+                          <w:b/>
+                          <w:sz w:val="18"/>
+                          <w:szCs w:val="18"/>
+                        </w:rPr>
+                        <w:t xml:space="preserve"> </w:t>
+                      </w:r>
+                      <w:r>
+                        <w:rPr>
+                          <w:b/>
+                          <w:sz w:val="18"/>
+                          <w:szCs w:val="18"/>
+                        </w:rPr>
+                        <w:t>–</w:t>
+                      </w:r>
+                      <w:r>
+                        <w:rPr>
+                          <w:b/>
+                          <w:sz w:val="18"/>
+                          <w:szCs w:val="18"/>
+                        </w:rPr>
+                        <w:t xml:space="preserve"> PIBITI</w:t>
+                      </w:r>
+                      <w:r>
+                        <w:rPr>
+                          <w:b/>
+                          <w:sz w:val="18"/>
+                          <w:szCs w:val="18"/>
+                        </w:rPr>
+                        <w:t xml:space="preserve"> Jr</w:t>
+                      </w:r>
+                    </w:p>
+                    <w:p>
+                      <w:pPr>
+                        <w:jc w:val="right"/>
+                        <w:rPr>
+                          <w:b/>
+                        </w:rPr>
+                      </w:pPr>
+                    </w:p>
+                  </w:txbxContent>
+                </v:textbox>
+              </v:shape>
+            </w:pict>
+          </mc:Fallback>
+        </mc:AlternateContent>
       </w:r>
       <w:r>
         <w:rPr>
           <w:noProof/>
         </w:rPr>
-        <w:pict w14:anchorId="5118F9D9">
-          <v:shapetype id="_x0000_t75" coordsize="21600,21600" o:spt="75" o:preferrelative="t" path="m@4@5l@4@11@9@11@9@5xe" filled="f" stroked="f">
-            <v:stroke joinstyle="miter"/>
-            <v:formulas>
-              <v:f eqn="if lineDrawn pixelLineWidth 0"/>
-              <v:f eqn="sum @0 1 0"/>
-              <v:f eqn="sum 0 0 @1"/>
-              <v:f eqn="prod @2 1 2"/>
-              <v:f eqn="prod @3 21600 pixelWidth"/>
-              <v:f eqn="prod @3 21600 pixelHeight"/>
-              <v:f eqn="sum @0 0 1"/>
-              <v:f eqn="prod @6 1 2"/>
-              <v:f eqn="prod @7 21600 pixelWidth"/>
-              <v:f eqn="sum @8 21600 0"/>
-              <v:f eqn="prod @7 21600 pixelHeight"/>
-              <v:f eqn="sum @10 21600 0"/>
-            </v:formulas>
-            <v:path o:extrusionok="f" gradientshapeok="t" o:connecttype="rect"/>
-            <o:lock v:ext="edit" aspectratio="t"/>
-          </v:shapetype>
-          <v:shape id="Imagem 4" o:spid="_x0000_i1025" type="#_x0000_t75" alt="PUCPR_vertical" style="width:100.5pt;height:134.25pt;visibility:visible">
-            <v:imagedata r:id="rId11" o:title="PUCPR_vertical"/>
-          </v:shape>
-        </w:pict>
+        <w:drawing>
+          <wp:inline distT="0" distB="0" distL="0" distR="0" wp14:anchorId="5118F9D9" wp14:editId="1DF4E462">
+            <wp:extent cx="1276350" cy="1704975"/>
+            <wp:effectExtent l="0" t="0" r="0" b="0"/>
+            <wp:docPr id="1" name="Imagem 4" descr="PUCPR_vertical"/>
+            <wp:cNvGraphicFramePr>
+              <a:graphicFrameLocks xmlns:a="http://schemas.openxmlformats.org/drawingml/2006/main" noChangeAspect="1"/>
+            </wp:cNvGraphicFramePr>
+            <a:graphic xmlns:a="http://schemas.openxmlformats.org/drawingml/2006/main">
+              <a:graphicData uri="http://schemas.openxmlformats.org/drawingml/2006/picture">
+                <pic:pic xmlns:pic="http://schemas.openxmlformats.org/drawingml/2006/picture">
+                  <pic:nvPicPr>
+                    <pic:cNvPr id="0" name="Imagem 4" descr="PUCPR_vertical"/>
+                    <pic:cNvPicPr>
+                      <a:picLocks noChangeAspect="1" noChangeArrowheads="1"/>
+                    </pic:cNvPicPr>
+                  </pic:nvPicPr>
+                  <pic:blipFill>
+                    <a:blip r:embed="rId11">
+                      <a:extLst>
+                        <a:ext uri="{28A0092B-C50C-407E-A947-70E740481C1C}">
+                          <a14:useLocalDpi xmlns:a14="http://schemas.microsoft.com/office/drawing/2010/main" val="0"/>
+                        </a:ext>
+                      </a:extLst>
+                    </a:blip>
+                    <a:srcRect/>
+                    <a:stretch>
+                      <a:fillRect/>
+                    </a:stretch>
+                  </pic:blipFill>
+                  <pic:spPr bwMode="auto">
+                    <a:xfrm>
+                      <a:off x="0" y="0"/>
+                      <a:ext cx="1276350" cy="1704975"/>
+                    </a:xfrm>
+                    <a:prstGeom prst="rect">
+                      <a:avLst/>
+                    </a:prstGeom>
+                    <a:noFill/>
+                    <a:ln>
+                      <a:noFill/>
+                    </a:ln>
+                  </pic:spPr>
+                </pic:pic>
+              </a:graphicData>
+            </a:graphic>
+          </wp:inline>
+        </w:drawing>
       </w:r>
       <w:r>
         <w:t xml:space="preserve">   </w:t>
@@ -262,55 +496,172 @@
           <w:color w:val="FF0000"/>
           <w:sz w:val="20"/>
         </w:rPr>
-        <w:pict w14:anchorId="0A910681">
-          <v:shape id="_x0000_s2053" type="#_x0000_t202" style="position:absolute;left:0;text-align:left;margin-left:99pt;margin-top:720.2pt;width:252pt;height:36pt;z-index:2;mso-position-vertical-relative:page" filled="f" stroked="f">
-            <v:textbox style="mso-next-textbox:#_x0000_s2053">
-              <w:txbxContent>
-                <w:p>
-                  <w:pPr>
-                    <w:jc w:val="center"/>
-                    <w:rPr>
-                      <w:b/>
-                      <w:color w:val="FF0000"/>
-                    </w:rPr>
-                  </w:pPr>
-                  <w:r>
-                    <w:rPr>
-                      <w:b/>
-                      <w:color w:val="FF0000"/>
-                    </w:rPr>
-                    <w:t>C</w:t>
-                  </w:r>
-                  <w:r>
-                    <w:rPr>
-                      <w:b/>
-                      <w:color w:val="FF0000"/>
-                    </w:rPr>
-                    <w:t>URITIBA</w:t>
-                  </w:r>
-                </w:p>
-                <w:p>
-                  <w:pPr>
-                    <w:jc w:val="center"/>
-                    <w:rPr>
-                      <w:b/>
-                      <w:color w:val="FF0000"/>
-                    </w:rPr>
-                  </w:pPr>
-                  <w:r>
-                    <w:rPr>
-                      <w:b/>
-                      <w:color w:val="FF0000"/>
-                    </w:rPr>
-                    <w:t>2022</w:t>
-                  </w:r>
-                </w:p>
-              </w:txbxContent>
-            </v:textbox>
-            <w10:wrap anchory="page"/>
-            <w10:anchorlock/>
-          </v:shape>
-        </w:pict>
+        <mc:AlternateContent>
+          <mc:Choice Requires="wps">
+            <w:drawing>
+              <wp:anchor distT="0" distB="0" distL="114300" distR="114300" simplePos="0" relativeHeight="251658240" behindDoc="0" locked="1" layoutInCell="1" allowOverlap="1" wp14:anchorId="0A910681" wp14:editId="68AA9CAE">
+                <wp:simplePos x="0" y="0"/>
+                <wp:positionH relativeFrom="column">
+                  <wp:posOffset>1257300</wp:posOffset>
+                </wp:positionH>
+                <wp:positionV relativeFrom="page">
+                  <wp:posOffset>9146540</wp:posOffset>
+                </wp:positionV>
+                <wp:extent cx="3200400" cy="457200"/>
+                <wp:effectExtent l="0" t="0" r="0" b="0"/>
+                <wp:wrapNone/>
+                <wp:docPr id="2" name="Text Box 5"/>
+                <wp:cNvGraphicFramePr>
+                  <a:graphicFrameLocks xmlns:a="http://schemas.openxmlformats.org/drawingml/2006/main"/>
+                </wp:cNvGraphicFramePr>
+                <a:graphic xmlns:a="http://schemas.openxmlformats.org/drawingml/2006/main">
+                  <a:graphicData uri="http://schemas.microsoft.com/office/word/2010/wordprocessingShape">
+                    <wps:wsp>
+                      <wps:cNvSpPr txBox="1">
+                        <a:spLocks noChangeArrowheads="1"/>
+                      </wps:cNvSpPr>
+                      <wps:spPr bwMode="auto">
+                        <a:xfrm>
+                          <a:off x="0" y="0"/>
+                          <a:ext cx="3200400" cy="457200"/>
+                        </a:xfrm>
+                        <a:prstGeom prst="rect">
+                          <a:avLst/>
+                        </a:prstGeom>
+                        <a:noFill/>
+                        <a:ln>
+                          <a:noFill/>
+                        </a:ln>
+                        <a:extLst>
+                          <a:ext uri="{909E8E84-426E-40DD-AFC4-6F175D3DCCD1}">
+                            <a14:hiddenFill xmlns:a14="http://schemas.microsoft.com/office/drawing/2010/main">
+                              <a:solidFill>
+                                <a:srgbClr val="FFFFFF"/>
+                              </a:solidFill>
+                            </a14:hiddenFill>
+                          </a:ext>
+                          <a:ext uri="{91240B29-F687-4F45-9708-019B960494DF}">
+                            <a14:hiddenLine xmlns:a14="http://schemas.microsoft.com/office/drawing/2010/main" w="9525">
+                              <a:solidFill>
+                                <a:srgbClr val="000000"/>
+                              </a:solidFill>
+                              <a:miter lim="800000"/>
+                              <a:headEnd/>
+                              <a:tailEnd/>
+                            </a14:hiddenLine>
+                          </a:ext>
+                        </a:extLst>
+                      </wps:spPr>
+                      <wps:txbx>
+                        <w:txbxContent>
+                          <w:p>
+                            <w:pPr>
+                              <w:jc w:val="center"/>
+                              <w:rPr>
+                                <w:b/>
+                                <w:color w:val="FF0000"/>
+                              </w:rPr>
+                            </w:pPr>
+                            <w:r>
+                              <w:rPr>
+                                <w:b/>
+                                <w:color w:val="FF0000"/>
+                              </w:rPr>
+                              <w:t>C</w:t>
+                            </w:r>
+                            <w:r>
+                              <w:rPr>
+                                <w:b/>
+                                <w:color w:val="FF0000"/>
+                              </w:rPr>
+                              <w:t>URITIBA</w:t>
+                            </w:r>
+                          </w:p>
+                          <w:p>
+                            <w:pPr>
+                              <w:jc w:val="center"/>
+                              <w:rPr>
+                                <w:b/>
+                                <w:color w:val="FF0000"/>
+                              </w:rPr>
+                            </w:pPr>
+                            <w:r>
+                              <w:rPr>
+                                <w:b/>
+                                <w:color w:val="FF0000"/>
+                              </w:rPr>
+                              <w:t>2022</w:t>
+                            </w:r>
+                          </w:p>
+                        </w:txbxContent>
+                      </wps:txbx>
+                      <wps:bodyPr rot="0" vert="horz" wrap="square" lIns="91440" tIns="45720" rIns="91440" bIns="45720" anchor="t" anchorCtr="0" upright="1">
+                        <a:noAutofit/>
+                      </wps:bodyPr>
+                    </wps:wsp>
+                  </a:graphicData>
+                </a:graphic>
+                <wp14:sizeRelH relativeFrom="page">
+                  <wp14:pctWidth>0</wp14:pctWidth>
+                </wp14:sizeRelH>
+                <wp14:sizeRelV relativeFrom="page">
+                  <wp14:pctHeight>0</wp14:pctHeight>
+                </wp14:sizeRelV>
+              </wp:anchor>
+            </w:drawing>
+          </mc:Choice>
+          <mc:Fallback>
+            <w:pict>
+              <v:shape w14:anchorId="0A910681" id="Text Box 5" o:spid="_x0000_s1027" type="#_x0000_t202" style="position:absolute;left:0;text-align:left;margin-left:99pt;margin-top:720.2pt;width:252pt;height:36pt;z-index:251658240;visibility:visible;mso-wrap-style:square;mso-width-percent:0;mso-height-percent:0;mso-wrap-distance-left:9pt;mso-wrap-distance-top:0;mso-wrap-distance-right:9pt;mso-wrap-distance-bottom:0;mso-position-horizontal:absolute;mso-position-horizontal-relative:text;mso-position-vertical:absolute;mso-position-vertical-relative:page;mso-width-percent:0;mso-height-percent:0;mso-width-relative:page;mso-height-relative:page;v-text-anchor:top" o:gfxdata="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" filled="f" stroked="f">
+                <v:textbox>
+                  <w:txbxContent>
+                    <w:p>
+                      <w:pPr>
+                        <w:jc w:val="center"/>
+                        <w:rPr>
+                          <w:b/>
+                          <w:color w:val="FF0000"/>
+                        </w:rPr>
+                      </w:pPr>
+                      <w:r>
+                        <w:rPr>
+                          <w:b/>
+                          <w:color w:val="FF0000"/>
+                        </w:rPr>
+                        <w:t>C</w:t>
+                      </w:r>
+                      <w:r>
+                        <w:rPr>
+                          <w:b/>
+                          <w:color w:val="FF0000"/>
+                        </w:rPr>
+                        <w:t>URITIBA</w:t>
+                      </w:r>
+                    </w:p>
+                    <w:p>
+                      <w:pPr>
+                        <w:jc w:val="center"/>
+                        <w:rPr>
+                          <w:b/>
+                          <w:color w:val="FF0000"/>
+                        </w:rPr>
+                      </w:pPr>
+                      <w:r>
+                        <w:rPr>
+                          <w:b/>
+                          <w:color w:val="FF0000"/>
+                        </w:rPr>
+                        <w:t>2022</w:t>
+                      </w:r>
+                    </w:p>
+                  </w:txbxContent>
+                </v:textbox>
+                <w10:wrap anchory="page"/>
+                <w10:anchorlock/>
+              </v:shape>
+            </w:pict>
+          </mc:Fallback>
+        </mc:AlternateContent>
       </w:r>
       <w:r>
         <w:rPr>
@@ -512,12 +863,6 @@
         <w:gridCol w:w="4772"/>
       </w:tblGrid>
       <w:tr>
-        <w:tblPrEx>
-          <w:tblCellMar>
-            <w:top w:w="0" w:type="dxa"/>
-            <w:bottom w:w="0" w:type="dxa"/>
-          </w:tblCellMar>
-        </w:tblPrEx>
         <w:tc>
           <w:tcPr>
             <w:tcW w:w="4772" w:type="dxa"/>
@@ -2270,10 +2615,10 @@
         <w:tblLook w:val="04A0" w:firstRow="1" w:lastRow="0" w:firstColumn="1" w:lastColumn="0" w:noHBand="0" w:noVBand="1"/>
       </w:tblPr>
       <w:tblGrid>
-        <w:gridCol w:w="2343"/>
-        <w:gridCol w:w="2515"/>
-        <w:gridCol w:w="2475"/>
-        <w:gridCol w:w="1955"/>
+        <w:gridCol w:w="2273"/>
+        <w:gridCol w:w="2444"/>
+        <w:gridCol w:w="2424"/>
+        <w:gridCol w:w="1921"/>
       </w:tblGrid>
       <w:tr>
         <w:tc>
@@ -3056,11 +3401,6 @@
         <w:sz w:val="16"/>
       </w:rPr>
       <w:tab/>
-    </w:r>
-    <w:r>
-      <w:rPr>
-        <w:sz w:val="16"/>
-      </w:rPr>
       <w:t xml:space="preserve">Relatório Parcial </w:t>
     </w:r>
     <w:r>
@@ -3450,6 +3790,50 @@
     <w:lsdException w:name="Strong" w:qFormat="1"/>
     <w:lsdException w:name="Emphasis" w:qFormat="1"/>
     <w:lsdException w:name="Normal (Web)" w:uiPriority="99"/>
+    <w:lsdException w:name="Normal Table" w:semiHidden="1" w:unhideWhenUsed="1"/>
+    <w:lsdException w:name="Table Simple 1" w:semiHidden="1" w:unhideWhenUsed="1"/>
+    <w:lsdException w:name="Table Simple 2" w:semiHidden="1" w:unhideWhenUsed="1"/>
+    <w:lsdException w:name="Table Simple 3" w:semiHidden="1" w:unhideWhenUsed="1"/>
+    <w:lsdException w:name="Table Classic 1" w:semiHidden="1" w:unhideWhenUsed="1"/>
+    <w:lsdException w:name="Table Classic 2" w:semiHidden="1" w:unhideWhenUsed="1"/>
+    <w:lsdException w:name="Table Classic 3" w:semiHidden="1" w:unhideWhenUsed="1"/>
+    <w:lsdException w:name="Table Classic 4" w:semiHidden="1" w:unhideWhenUsed="1"/>
+    <w:lsdException w:name="Table Colorful 1" w:semiHidden="1" w:unhideWhenUsed="1"/>
+    <w:lsdException w:name="Table Colorful 2" w:semiHidden="1" w:unhideWhenUsed="1"/>
+    <w:lsdException w:name="Table Colorful 3" w:semiHidden="1" w:unhideWhenUsed="1"/>
+    <w:lsdException w:name="Table Columns 1" w:semiHidden="1" w:unhideWhenUsed="1"/>
+    <w:lsdException w:name="Table Columns 2" w:semiHidden="1" w:unhideWhenUsed="1"/>
+    <w:lsdException w:name="Table Columns 3" w:semiHidden="1" w:unhideWhenUsed="1"/>
+    <w:lsdException w:name="Table Columns 4" w:semiHidden="1" w:unhideWhenUsed="1"/>
+    <w:lsdException w:name="Table Columns 5" w:semiHidden="1" w:unhideWhenUsed="1"/>
+    <w:lsdException w:name="Table Grid 1" w:semiHidden="1" w:unhideWhenUsed="1"/>
+    <w:lsdException w:name="Table Grid 2" w:semiHidden="1" w:unhideWhenUsed="1"/>
+    <w:lsdException w:name="Table Grid 3" w:semiHidden="1" w:unhideWhenUsed="1"/>
+    <w:lsdException w:name="Table Grid 4" w:semiHidden="1" w:unhideWhenUsed="1"/>
+    <w:lsdException w:name="Table Grid 5" w:semiHidden="1" w:unhideWhenUsed="1"/>
+    <w:lsdException w:name="Table Grid 6" w:semiHidden="1" w:unhideWhenUsed="1"/>
+    <w:lsdException w:name="Table Grid 7" w:semiHidden="1" w:unhideWhenUsed="1"/>
+    <w:lsdException w:name="Table Grid 8" w:semiHidden="1" w:unhideWhenUsed="1"/>
+    <w:lsdException w:name="Table List 1" w:semiHidden="1" w:unhideWhenUsed="1"/>
+    <w:lsdException w:name="Table List 2" w:semiHidden="1" w:unhideWhenUsed="1"/>
+    <w:lsdException w:name="Table List 3" w:semiHidden="1" w:unhideWhenUsed="1"/>
+    <w:lsdException w:name="Table List 4" w:semiHidden="1" w:unhideWhenUsed="1"/>
+    <w:lsdException w:name="Table List 5" w:semiHidden="1" w:unhideWhenUsed="1"/>
+    <w:lsdException w:name="Table List 6" w:semiHidden="1" w:unhideWhenUsed="1"/>
+    <w:lsdException w:name="Table List 7" w:semiHidden="1" w:unhideWhenUsed="1"/>
+    <w:lsdException w:name="Table List 8" w:semiHidden="1" w:unhideWhenUsed="1"/>
+    <w:lsdException w:name="Table 3D effects 1" w:semiHidden="1" w:unhideWhenUsed="1"/>
+    <w:lsdException w:name="Table 3D effects 2" w:semiHidden="1" w:unhideWhenUsed="1"/>
+    <w:lsdException w:name="Table 3D effects 3" w:semiHidden="1" w:unhideWhenUsed="1"/>
+    <w:lsdException w:name="Table Contemporary" w:semiHidden="1" w:unhideWhenUsed="1"/>
+    <w:lsdException w:name="Table Elegant" w:semiHidden="1" w:unhideWhenUsed="1"/>
+    <w:lsdException w:name="Table Professional" w:semiHidden="1" w:unhideWhenUsed="1"/>
+    <w:lsdException w:name="Table Subtle 1" w:semiHidden="1" w:unhideWhenUsed="1"/>
+    <w:lsdException w:name="Table Subtle 2" w:semiHidden="1" w:unhideWhenUsed="1"/>
+    <w:lsdException w:name="Table Web 1" w:semiHidden="1" w:unhideWhenUsed="1"/>
+    <w:lsdException w:name="Table Web 2" w:semiHidden="1" w:unhideWhenUsed="1"/>
+    <w:lsdException w:name="Table Web 3" w:semiHidden="1" w:unhideWhenUsed="1"/>
+    <w:lsdException w:name="Table Theme" w:semiHidden="1" w:unhideWhenUsed="1"/>
     <w:lsdException w:name="Placeholder Text" w:semiHidden="1" w:uiPriority="99"/>
     <w:lsdException w:name="No Spacing" w:uiPriority="1" w:qFormat="1"/>
     <w:lsdException w:name="Light Shading" w:uiPriority="60"/>
@@ -3761,11 +4145,15 @@
   </w:style>
   <w:style w:type="character" w:default="1" w:styleId="Fontepargpadro">
     <w:name w:val="Default Paragraph Font"/>
+    <w:uiPriority w:val="1"/>
     <w:semiHidden/>
+    <w:unhideWhenUsed/>
   </w:style>
   <w:style w:type="table" w:default="1" w:styleId="Tabelanormal">
     <w:name w:val="Normal Table"/>
+    <w:uiPriority w:val="99"/>
     <w:semiHidden/>
+    <w:unhideWhenUsed/>
     <w:tblPr>
       <w:tblInd w:w="0" w:type="dxa"/>
       <w:tblCellMar>
@@ -3778,7 +4166,9 @@
   </w:style>
   <w:style w:type="numbering" w:default="1" w:styleId="Semlista">
     <w:name w:val="No List"/>
+    <w:uiPriority w:val="99"/>
     <w:semiHidden/>
+    <w:unhideWhenUsed/>
   </w:style>
   <w:style w:type="paragraph" w:styleId="Cabealho">
     <w:name w:val="header"/>
@@ -4314,6 +4704,23 @@
 </file>
 
 <file path=customXml/item2.xml><?xml version="1.0" encoding="utf-8"?>
+<p:properties xmlns:p="http://schemas.microsoft.com/office/2006/metadata/properties" xmlns:xsi="http://www.w3.org/2001/XMLSchema-instance" xmlns:pc="http://schemas.microsoft.com/office/infopath/2007/PartnerControls">
+  <documentManagement>
+    <_Flow_SignoffStatus xmlns="066c3076-c091-4ba1-8a05-b3dbc246ae92" xsi:nil="true"/>
+  </documentManagement>
+</p:properties>
+</file>
+
+<file path=customXml/item3.xml><?xml version="1.0" encoding="utf-8"?>
+<?mso-contentType ?>
+<FormTemplates xmlns="http://schemas.microsoft.com/sharepoint/v3/contenttype/forms">
+  <Display>DocumentLibraryForm</Display>
+  <Edit>DocumentLibraryForm</Edit>
+  <New>DocumentLibraryForm</New>
+</FormTemplates>
+</file>
+
+<file path=customXml/item4.xml><?xml version="1.0" encoding="utf-8"?>
 <ct:contentTypeSchema xmlns:ct="http://schemas.microsoft.com/office/2006/metadata/contentType" xmlns:ma="http://schemas.microsoft.com/office/2006/metadata/properties/metaAttributes" ct:_="" ma:_="" ma:contentTypeName="Documento" ma:contentTypeID="0x010100B5BBB8003ADF89439BE347B4CBF22177" ma:contentTypeVersion="14" ma:contentTypeDescription="Crie um novo documento." ma:contentTypeScope="" ma:versionID="06e7f5b6a8058bf5662c9be5f8d93ccf">
   <xsd:schema xmlns:xsd="http://www.w3.org/2001/XMLSchema" xmlns:xs="http://www.w3.org/2001/XMLSchema" xmlns:p="http://schemas.microsoft.com/office/2006/metadata/properties" xmlns:ns2="066c3076-c091-4ba1-8a05-b3dbc246ae92" xmlns:ns3="3c0815a9-10f7-4785-b56e-c8c7dde0a5e8" targetNamespace="http://schemas.microsoft.com/office/2006/metadata/properties" ma:root="true" ma:fieldsID="91fcbf382fb3618331fa517c23393a89" ns2:_="" ns3:_="">
     <xsd:import namespace="066c3076-c091-4ba1-8a05-b3dbc246ae92"/>
@@ -4542,23 +4949,6 @@
 </ct:contentTypeSchema>
 </file>
 
-<file path=customXml/item3.xml><?xml version="1.0" encoding="utf-8"?>
-<?mso-contentType ?>
-<FormTemplates xmlns="http://schemas.microsoft.com/sharepoint/v3/contenttype/forms">
-  <Display>DocumentLibraryForm</Display>
-  <Edit>DocumentLibraryForm</Edit>
-  <New>DocumentLibraryForm</New>
-</FormTemplates>
-</file>
-
-<file path=customXml/item4.xml><?xml version="1.0" encoding="utf-8"?>
-<p:properties xmlns:p="http://schemas.microsoft.com/office/2006/metadata/properties" xmlns:xsi="http://www.w3.org/2001/XMLSchema-instance" xmlns:pc="http://schemas.microsoft.com/office/infopath/2007/PartnerControls">
-  <documentManagement>
-    <_Flow_SignoffStatus xmlns="066c3076-c091-4ba1-8a05-b3dbc246ae92" xsi:nil="true"/>
-  </documentManagement>
-</p:properties>
-</file>
-
 <file path=customXml/itemProps1.xml><?xml version="1.0" encoding="utf-8"?>
 <ds:datastoreItem xmlns:ds="http://schemas.openxmlformats.org/officeDocument/2006/customXml" ds:itemID="{A4B21A82-B836-46BB-9E2A-BEAABB31EB44}">
   <ds:schemaRefs>
@@ -4568,6 +4958,24 @@
 </file>
 
 <file path=customXml/itemProps2.xml><?xml version="1.0" encoding="utf-8"?>
+<ds:datastoreItem xmlns:ds="http://schemas.openxmlformats.org/officeDocument/2006/customXml" ds:itemID="{3AC78645-5B12-47B7-9BC3-96DBB6204198}">
+  <ds:schemaRefs>
+    <ds:schemaRef ds:uri="http://schemas.microsoft.com/office/2006/metadata/properties"/>
+    <ds:schemaRef ds:uri="http://schemas.microsoft.com/office/infopath/2007/PartnerControls"/>
+    <ds:schemaRef ds:uri="066c3076-c091-4ba1-8a05-b3dbc246ae92"/>
+  </ds:schemaRefs>
+</ds:datastoreItem>
+</file>
+
+<file path=customXml/itemProps3.xml><?xml version="1.0" encoding="utf-8"?>
+<ds:datastoreItem xmlns:ds="http://schemas.openxmlformats.org/officeDocument/2006/customXml" ds:itemID="{09F7A6FD-4A61-4D70-8529-2C3168593E5C}">
+  <ds:schemaRefs>
+    <ds:schemaRef ds:uri="http://schemas.microsoft.com/sharepoint/v3/contenttype/forms"/>
+  </ds:schemaRefs>
+</ds:datastoreItem>
+</file>
+
+<file path=customXml/itemProps4.xml><?xml version="1.0" encoding="utf-8"?>
 <ds:datastoreItem xmlns:ds="http://schemas.openxmlformats.org/officeDocument/2006/customXml" ds:itemID="{50AE47B0-321F-4F83-8A59-36CBA5C9E883}">
   <ds:schemaRefs>
     <ds:schemaRef ds:uri="http://schemas.microsoft.com/office/2006/metadata/contentType"/>
@@ -4584,22 +4992,4 @@
     <ds:schemaRef ds:uri="http://schemas.microsoft.com/internal/obd"/>
   </ds:schemaRefs>
 </ds:datastoreItem>
-</file>
-
-<file path=customXml/itemProps3.xml><?xml version="1.0" encoding="utf-8"?>
-<ds:datastoreItem xmlns:ds="http://schemas.openxmlformats.org/officeDocument/2006/customXml" ds:itemID="{09F7A6FD-4A61-4D70-8529-2C3168593E5C}">
-  <ds:schemaRefs>
-    <ds:schemaRef ds:uri="http://schemas.microsoft.com/sharepoint/v3/contenttype/forms"/>
-  </ds:schemaRefs>
-</ds:datastoreItem>
-</file>
-
-<file path=customXml/itemProps4.xml><?xml version="1.0" encoding="utf-8"?>
-<ds:datastoreItem xmlns:ds="http://schemas.openxmlformats.org/officeDocument/2006/customXml" ds:itemID="{3AC78645-5B12-47B7-9BC3-96DBB6204198}">
-  <ds:schemaRefs>
-    <ds:schemaRef ds:uri="http://schemas.microsoft.com/office/2006/metadata/properties"/>
-    <ds:schemaRef ds:uri="http://schemas.microsoft.com/office/infopath/2007/PartnerControls"/>
-    <ds:schemaRef ds:uri="066c3076-c091-4ba1-8a05-b3dbc246ae92"/>
-  </ds:schemaRefs>
-</ds:datastoreItem>
 </file>
</xml_diff>

<commit_message>
Alterado para o modelo correto e realizada a introducao sobre machine learning
</commit_message>
<xml_diff>
--- a/Relatório Parcial.docx
+++ b/Relatório Parcial.docx
@@ -18,18 +18,18 @@
         <mc:AlternateContent>
           <mc:Choice Requires="wps">
             <w:drawing>
-              <wp:anchor distT="0" distB="0" distL="114300" distR="114300" simplePos="0" relativeHeight="251657216" behindDoc="0" locked="0" layoutInCell="1" allowOverlap="1" wp14:anchorId="6EF365B0" wp14:editId="59A70598">
+              <wp:anchor distT="0" distB="0" distL="114300" distR="114300" simplePos="0" relativeHeight="251657216" behindDoc="0" locked="0" layoutInCell="1" allowOverlap="1" wp14:anchorId="6F372C23" wp14:editId="1E0872E5">
                 <wp:simplePos x="0" y="0"/>
                 <wp:positionH relativeFrom="column">
-                  <wp:posOffset>1329690</wp:posOffset>
+                  <wp:posOffset>1282065</wp:posOffset>
                 </wp:positionH>
                 <wp:positionV relativeFrom="paragraph">
-                  <wp:posOffset>-17145</wp:posOffset>
+                  <wp:posOffset>-3810</wp:posOffset>
                 </wp:positionV>
-                <wp:extent cx="4524375" cy="2081530"/>
-                <wp:effectExtent l="0" t="0" r="0" b="0"/>
+                <wp:extent cx="4667250" cy="1019175"/>
+                <wp:effectExtent l="0" t="0" r="0" b="9525"/>
                 <wp:wrapNone/>
-                <wp:docPr id="3" name="Text Box 2"/>
+                <wp:docPr id="3" name="Text Box 3"/>
                 <wp:cNvGraphicFramePr>
                   <a:graphicFrameLocks xmlns:a="http://schemas.openxmlformats.org/drawingml/2006/main"/>
                 </wp:cNvGraphicFramePr>
@@ -42,7 +42,7 @@
                       <wps:spPr bwMode="auto">
                         <a:xfrm>
                           <a:off x="0" y="0"/>
-                          <a:ext cx="4524375" cy="2081530"/>
+                          <a:ext cx="4667250" cy="1019175"/>
                         </a:xfrm>
                         <a:prstGeom prst="rect">
                           <a:avLst/>
@@ -68,14 +68,6 @@
                       </wps:spPr>
                       <wps:txbx>
                         <w:txbxContent>
-                          <w:p>
-                            <w:pPr>
-                              <w:jc w:val="right"/>
-                              <w:rPr>
-                                <w:b/>
-                              </w:rPr>
-                            </w:pPr>
-                          </w:p>
                           <w:p>
                             <w:pPr>
                               <w:jc w:val="right"/>
@@ -113,7 +105,7 @@
                               <w:rPr>
                                 <w:b/>
                               </w:rPr>
-                              <w:t xml:space="preserve"> E</w:t>
+                              <w:t xml:space="preserve"> E INOVAÇÃO</w:t>
                             </w:r>
                           </w:p>
                           <w:p>
@@ -123,27 +115,14 @@
                                 <w:b/>
                               </w:rPr>
                             </w:pPr>
-                            <w:r>
-                              <w:rPr>
-                                <w:b/>
-                              </w:rPr>
-                              <w:t>INOVAÇÃO</w:t>
-                            </w:r>
-                          </w:p>
-                          <w:p>
-                            <w:pPr>
-                              <w:rPr>
-                                <w:b/>
-                                <w:sz w:val="18"/>
-                                <w:szCs w:val="18"/>
-                              </w:rPr>
-                            </w:pPr>
                           </w:p>
                           <w:p>
                             <w:pPr>
                               <w:jc w:val="right"/>
                               <w:rPr>
+                                <w:rFonts w:cs="Arial"/>
                                 <w:b/>
+                                <w:color w:val="FF0000"/>
                                 <w:sz w:val="18"/>
                                 <w:szCs w:val="18"/>
                               </w:rPr>
@@ -154,48 +133,39 @@
                                 <w:sz w:val="18"/>
                                 <w:szCs w:val="18"/>
                               </w:rPr>
-                              <w:t>PROGRAMA INSTITUCIONAL DE BOLSAS DE INICIAÇÃO EM DESENVOLVIMENTO TECNOLÓGICO E INOVAÇÃO</w:t>
+                              <w:t>PROGRAMA INSTITUCIONAL DE BOLSAS DE INICIAÇÃO EM DESENVOLVIMENTO TECNOLÓGICO E INOVAÇÃO - PIBITI</w:t>
                             </w:r>
-                            <w:r>
+                          </w:p>
+                          <w:p>
+                            <w:pPr>
+                              <w:pStyle w:val="NormalWeb"/>
+                              <w:jc w:val="right"/>
                               <w:rPr>
+                                <w:rFonts w:ascii="Arial" w:hAnsi="Arial" w:cs="Arial"/>
                                 <w:b/>
+                                <w:color w:val="FF0000"/>
                                 <w:sz w:val="18"/>
                                 <w:szCs w:val="18"/>
                               </w:rPr>
-                              <w:t xml:space="preserve"> JÚNIOR</w:t>
-                            </w:r>
+                            </w:pPr>
                             <w:r>
                               <w:rPr>
+                                <w:rFonts w:ascii="Arial" w:hAnsi="Arial" w:cs="Arial"/>
                                 <w:b/>
+                                <w:color w:val="FF0000"/>
                                 <w:sz w:val="18"/>
                                 <w:szCs w:val="18"/>
                               </w:rPr>
-                              <w:t xml:space="preserve"> </w:t>
+                              <w:t>.</w:t>
                             </w:r>
-                            <w:r>
+                          </w:p>
+                          <w:p>
+                            <w:pPr>
+                              <w:jc w:val="right"/>
                               <w:rPr>
                                 <w:b/>
-                                <w:sz w:val="18"/>
-                                <w:szCs w:val="18"/>
                               </w:rPr>
-                              <w:t>–</w:t>
-                            </w:r>
-                            <w:r>
-                              <w:rPr>
-                                <w:b/>
-                                <w:sz w:val="18"/>
-                                <w:szCs w:val="18"/>
-                              </w:rPr>
-                              <w:t xml:space="preserve"> PIBITI</w:t>
-                            </w:r>
-                            <w:r>
-                              <w:rPr>
-                                <w:b/>
-                                <w:sz w:val="18"/>
-                                <w:szCs w:val="18"/>
-                              </w:rPr>
-                              <w:t xml:space="preserve"> Jr</w:t>
-                            </w:r>
+                            </w:pPr>
                           </w:p>
                           <w:p>
                             <w:pPr>
@@ -224,21 +194,13 @@
           </mc:Choice>
           <mc:Fallback>
             <w:pict>
-              <v:shapetype w14:anchorId="6EF365B0" id="_x0000_t202" coordsize="21600,21600" o:spt="202" path="m,l,21600r21600,l21600,xe">
+              <v:shapetype w14:anchorId="6F372C23" id="_x0000_t202" coordsize="21600,21600" o:spt="202" path="m,l,21600r21600,l21600,xe">
                 <v:stroke joinstyle="miter"/>
                 <v:path gradientshapeok="t" o:connecttype="rect"/>
               </v:shapetype>
-              <v:shape id="Text Box 2" o:spid="_x0000_s1026" type="#_x0000_t202" style="position:absolute;margin-left:104.7pt;margin-top:-1.35pt;width:356.25pt;height:163.9pt;z-index:251657216;visibility:visible;mso-wrap-style:square;mso-width-percent:0;mso-height-percent:0;mso-wrap-distance-left:9pt;mso-wrap-distance-top:0;mso-wrap-distance-right:9pt;mso-wrap-distance-bottom:0;mso-position-horizontal:absolute;mso-position-horizontal-relative:text;mso-position-vertical:absolute;mso-position-vertical-relative:text;mso-width-percent:0;mso-height-percent:0;mso-width-relative:page;mso-height-relative:page;v-text-anchor:top" o:gfxdata="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" stroked="f">
+              <v:shape id="Text Box 3" o:spid="_x0000_s1026" type="#_x0000_t202" style="position:absolute;margin-left:100.95pt;margin-top:-.3pt;width:367.5pt;height:80.25pt;z-index:251657216;visibility:visible;mso-wrap-style:square;mso-width-percent:0;mso-height-percent:0;mso-wrap-distance-left:9pt;mso-wrap-distance-top:0;mso-wrap-distance-right:9pt;mso-wrap-distance-bottom:0;mso-position-horizontal:absolute;mso-position-horizontal-relative:text;mso-position-vertical:absolute;mso-position-vertical-relative:text;mso-width-percent:0;mso-height-percent:0;mso-width-relative:page;mso-height-relative:page;v-text-anchor:top" o:gfxdata="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" stroked="f">
                 <v:textbox>
                   <w:txbxContent>
-                    <w:p>
-                      <w:pPr>
-                        <w:jc w:val="right"/>
-                        <w:rPr>
-                          <w:b/>
-                        </w:rPr>
-                      </w:pPr>
-                    </w:p>
                     <w:p>
                       <w:pPr>
                         <w:jc w:val="right"/>
@@ -276,7 +238,7 @@
                         <w:rPr>
                           <w:b/>
                         </w:rPr>
-                        <w:t xml:space="preserve"> E</w:t>
+                        <w:t xml:space="preserve"> E INOVAÇÃO</w:t>
                       </w:r>
                     </w:p>
                     <w:p>
@@ -286,27 +248,14 @@
                           <w:b/>
                         </w:rPr>
                       </w:pPr>
-                      <w:r>
-                        <w:rPr>
-                          <w:b/>
-                        </w:rPr>
-                        <w:t>INOVAÇÃO</w:t>
-                      </w:r>
-                    </w:p>
-                    <w:p>
-                      <w:pPr>
-                        <w:rPr>
-                          <w:b/>
-                          <w:sz w:val="18"/>
-                          <w:szCs w:val="18"/>
-                        </w:rPr>
-                      </w:pPr>
                     </w:p>
                     <w:p>
                       <w:pPr>
                         <w:jc w:val="right"/>
                         <w:rPr>
+                          <w:rFonts w:cs="Arial"/>
                           <w:b/>
+                          <w:color w:val="FF0000"/>
                           <w:sz w:val="18"/>
                           <w:szCs w:val="18"/>
                         </w:rPr>
@@ -317,48 +266,39 @@
                           <w:sz w:val="18"/>
                           <w:szCs w:val="18"/>
                         </w:rPr>
-                        <w:t>PROGRAMA INSTITUCIONAL DE BOLSAS DE INICIAÇÃO EM DESENVOLVIMENTO TECNOLÓGICO E INOVAÇÃO</w:t>
+                        <w:t>PROGRAMA INSTITUCIONAL DE BOLSAS DE INICIAÇÃO EM DESENVOLVIMENTO TECNOLÓGICO E INOVAÇÃO - PIBITI</w:t>
                       </w:r>
-                      <w:r>
+                    </w:p>
+                    <w:p>
+                      <w:pPr>
+                        <w:pStyle w:val="NormalWeb"/>
+                        <w:jc w:val="right"/>
                         <w:rPr>
+                          <w:rFonts w:ascii="Arial" w:hAnsi="Arial" w:cs="Arial"/>
                           <w:b/>
+                          <w:color w:val="FF0000"/>
                           <w:sz w:val="18"/>
                           <w:szCs w:val="18"/>
                         </w:rPr>
-                        <w:t xml:space="preserve"> JÚNIOR</w:t>
-                      </w:r>
+                      </w:pPr>
                       <w:r>
                         <w:rPr>
+                          <w:rFonts w:ascii="Arial" w:hAnsi="Arial" w:cs="Arial"/>
                           <w:b/>
+                          <w:color w:val="FF0000"/>
                           <w:sz w:val="18"/>
                           <w:szCs w:val="18"/>
                         </w:rPr>
-                        <w:t xml:space="preserve"> </w:t>
+                        <w:t>.</w:t>
                       </w:r>
-                      <w:r>
+                    </w:p>
+                    <w:p>
+                      <w:pPr>
+                        <w:jc w:val="right"/>
                         <w:rPr>
                           <w:b/>
-                          <w:sz w:val="18"/>
-                          <w:szCs w:val="18"/>
                         </w:rPr>
-                        <w:t>–</w:t>
-                      </w:r>
-                      <w:r>
-                        <w:rPr>
-                          <w:b/>
-                          <w:sz w:val="18"/>
-                          <w:szCs w:val="18"/>
-                        </w:rPr>
-                        <w:t xml:space="preserve"> PIBITI</w:t>
-                      </w:r>
-                      <w:r>
-                        <w:rPr>
-                          <w:b/>
-                          <w:sz w:val="18"/>
-                          <w:szCs w:val="18"/>
-                        </w:rPr>
-                        <w:t xml:space="preserve"> Jr</w:t>
-                      </w:r>
+                      </w:pPr>
                     </w:p>
                     <w:p>
                       <w:pPr>
@@ -380,10 +320,10 @@
           <w:noProof/>
         </w:rPr>
         <w:drawing>
-          <wp:inline distT="0" distB="0" distL="0" distR="0" wp14:anchorId="5118F9D9" wp14:editId="1DF4E462">
-            <wp:extent cx="1276350" cy="1704975"/>
-            <wp:effectExtent l="0" t="0" r="0" b="0"/>
-            <wp:docPr id="1" name="Imagem 4" descr="PUCPR_vertical"/>
+          <wp:inline distT="0" distB="0" distL="0" distR="0" wp14:anchorId="6F4BA128" wp14:editId="070F60D2">
+            <wp:extent cx="1276350" cy="1706424"/>
+            <wp:effectExtent l="0" t="0" r="0" b="8255"/>
+            <wp:docPr id="4" name="Imagem 4" descr="PUCPR_vertical"/>
             <wp:cNvGraphicFramePr>
               <a:graphicFrameLocks xmlns:a="http://schemas.openxmlformats.org/drawingml/2006/main" noChangeAspect="1"/>
             </wp:cNvGraphicFramePr>
@@ -391,13 +331,13 @@
               <a:graphicData uri="http://schemas.openxmlformats.org/drawingml/2006/picture">
                 <pic:pic xmlns:pic="http://schemas.openxmlformats.org/drawingml/2006/picture">
                   <pic:nvPicPr>
-                    <pic:cNvPr id="0" name="Imagem 4" descr="PUCPR_vertical"/>
+                    <pic:cNvPr id="0" name="Picture 1" descr="PUCPR_vertical"/>
                     <pic:cNvPicPr>
                       <a:picLocks noChangeAspect="1" noChangeArrowheads="1"/>
                     </pic:cNvPicPr>
                   </pic:nvPicPr>
                   <pic:blipFill>
-                    <a:blip r:embed="rId11">
+                    <a:blip r:embed="rId11" cstate="print">
                       <a:extLst>
                         <a:ext uri="{28A0092B-C50C-407E-A947-70E740481C1C}">
                           <a14:useLocalDpi xmlns:a14="http://schemas.microsoft.com/office/drawing/2010/main" val="0"/>
@@ -412,7 +352,7 @@
                   <pic:spPr bwMode="auto">
                     <a:xfrm>
                       <a:off x="0" y="0"/>
-                      <a:ext cx="1276350" cy="1704975"/>
+                      <a:ext cx="1277141" cy="1707481"/>
                     </a:xfrm>
                     <a:prstGeom prst="rect">
                       <a:avLst/>
@@ -488,18 +428,19 @@
         <w:pStyle w:val="TtuloGeral"/>
         <w:rPr>
           <w:color w:val="FF0000"/>
+          <w:szCs w:val="28"/>
         </w:rPr>
       </w:pPr>
       <w:r>
         <w:rPr>
           <w:noProof/>
           <w:color w:val="FF0000"/>
-          <w:sz w:val="20"/>
+          <w:szCs w:val="28"/>
         </w:rPr>
         <mc:AlternateContent>
           <mc:Choice Requires="wps">
             <w:drawing>
-              <wp:anchor distT="0" distB="0" distL="114300" distR="114300" simplePos="0" relativeHeight="251658240" behindDoc="0" locked="1" layoutInCell="1" allowOverlap="1" wp14:anchorId="0A910681" wp14:editId="68AA9CAE">
+              <wp:anchor distT="0" distB="0" distL="114300" distR="114300" simplePos="0" relativeHeight="251658240" behindDoc="0" locked="1" layoutInCell="1" allowOverlap="1" wp14:anchorId="32A521BE" wp14:editId="748B8136">
                 <wp:simplePos x="0" y="0"/>
                 <wp:positionH relativeFrom="column">
                   <wp:posOffset>1257300</wp:posOffset>
@@ -510,7 +451,7 @@
                 <wp:extent cx="3200400" cy="457200"/>
                 <wp:effectExtent l="0" t="0" r="0" b="0"/>
                 <wp:wrapNone/>
-                <wp:docPr id="2" name="Text Box 5"/>
+                <wp:docPr id="2" name="Text Box 2"/>
                 <wp:cNvGraphicFramePr>
                   <a:graphicFrameLocks xmlns:a="http://schemas.openxmlformats.org/drawingml/2006/main"/>
                 </wp:cNvGraphicFramePr>
@@ -567,14 +508,7 @@
                                 <w:b/>
                                 <w:color w:val="FF0000"/>
                               </w:rPr>
-                              <w:t>C</w:t>
-                            </w:r>
-                            <w:r>
-                              <w:rPr>
-                                <w:b/>
-                                <w:color w:val="FF0000"/>
-                              </w:rPr>
-                              <w:t>URITIBA</w:t>
+                              <w:t>CURITIBA</w:t>
                             </w:r>
                           </w:p>
                           <w:p>
@@ -612,7 +546,7 @@
           </mc:Choice>
           <mc:Fallback>
             <w:pict>
-              <v:shape w14:anchorId="0A910681" id="Text Box 5" o:spid="_x0000_s1027" type="#_x0000_t202" style="position:absolute;left:0;text-align:left;margin-left:99pt;margin-top:720.2pt;width:252pt;height:36pt;z-index:251658240;visibility:visible;mso-wrap-style:square;mso-width-percent:0;mso-height-percent:0;mso-wrap-distance-left:9pt;mso-wrap-distance-top:0;mso-wrap-distance-right:9pt;mso-wrap-distance-bottom:0;mso-position-horizontal:absolute;mso-position-horizontal-relative:text;mso-position-vertical:absolute;mso-position-vertical-relative:page;mso-width-percent:0;mso-height-percent:0;mso-width-relative:page;mso-height-relative:page;v-text-anchor:top" o:gfxdata="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" filled="f" stroked="f">
+              <v:shape w14:anchorId="32A521BE" id="Text Box 2" o:spid="_x0000_s1027" type="#_x0000_t202" style="position:absolute;left:0;text-align:left;margin-left:99pt;margin-top:720.2pt;width:252pt;height:36pt;z-index:251658240;visibility:visible;mso-wrap-style:square;mso-width-percent:0;mso-height-percent:0;mso-wrap-distance-left:9pt;mso-wrap-distance-top:0;mso-wrap-distance-right:9pt;mso-wrap-distance-bottom:0;mso-position-horizontal:absolute;mso-position-horizontal-relative:text;mso-position-vertical:absolute;mso-position-vertical-relative:page;mso-width-percent:0;mso-height-percent:0;mso-width-relative:page;mso-height-relative:page;v-text-anchor:top" o:gfxdata="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" filled="f" stroked="f">
                 <v:textbox>
                   <w:txbxContent>
                     <w:p>
@@ -628,14 +562,7 @@
                           <w:b/>
                           <w:color w:val="FF0000"/>
                         </w:rPr>
-                        <w:t>C</w:t>
-                      </w:r>
-                      <w:r>
-                        <w:rPr>
-                          <w:b/>
-                          <w:color w:val="FF0000"/>
-                        </w:rPr>
-                        <w:t>URITIBA</w:t>
+                        <w:t>CURITIBA</w:t>
                       </w:r>
                     </w:p>
                     <w:p>
@@ -667,7 +594,7 @@
         <w:rPr>
           <w:noProof/>
           <w:color w:val="FF0000"/>
-          <w:sz w:val="20"/>
+          <w:szCs w:val="28"/>
         </w:rPr>
         <w:t>PARALELISMO DE PROCESSAMENTO: QUÂNTICO OU</w:t>
       </w:r>
@@ -675,7 +602,7 @@
         <w:rPr>
           <w:noProof/>
           <w:color w:val="FF0000"/>
-          <w:sz w:val="20"/>
+          <w:szCs w:val="28"/>
         </w:rPr>
         <w:t xml:space="preserve"> </w:t>
       </w:r>
@@ -683,7 +610,7 @@
         <w:rPr>
           <w:noProof/>
           <w:color w:val="FF0000"/>
-          <w:sz w:val="20"/>
+          <w:szCs w:val="28"/>
         </w:rPr>
         <w:t>CONVENCIONAL?</w:t>
       </w:r>
@@ -708,7 +635,10 @@
         <w:pStyle w:val="Ttulo5"/>
       </w:pPr>
       <w:r>
-        <w:t>Escola Politécnica Campus Curitiba</w:t>
+        <w:t>Ciência da Computação</w:t>
+      </w:r>
+      <w:r>
+        <w:t xml:space="preserve"> </w:t>
       </w:r>
     </w:p>
     <w:p>
@@ -716,11 +646,19 @@
         <w:pStyle w:val="Ttulo5"/>
       </w:pPr>
       <w:r>
-        <w:t>Pontifícia Universidade Católica do Paraná</w:t>
+        <w:t>Politécnica</w:t>
       </w:r>
       <w:r>
         <w:t xml:space="preserve"> </w:t>
       </w:r>
+    </w:p>
+    <w:p>
+      <w:pPr>
+        <w:pStyle w:val="Ttulo5"/>
+        <w:rPr>
+          <w:b w:val="0"/>
+        </w:rPr>
+      </w:pPr>
     </w:p>
     <w:p>
       <w:pPr>
@@ -728,53 +666,6 @@
         <w:jc w:val="center"/>
         <w:rPr>
           <w:b/>
-          <w:color w:val="FF0000"/>
-          <w:u w:val="single"/>
-        </w:rPr>
-      </w:pPr>
-      <w:r>
-        <w:rPr>
-          <w:b/>
-          <w:color w:val="FF0000"/>
-          <w:u w:val="single"/>
-        </w:rPr>
-        <w:t xml:space="preserve">Dom </w:t>
-      </w:r>
-      <w:proofErr w:type="spellStart"/>
-      <w:r>
-        <w:rPr>
-          <w:b/>
-          <w:color w:val="FF0000"/>
-          <w:u w:val="single"/>
-        </w:rPr>
-        <w:t>Antonio</w:t>
-      </w:r>
-      <w:proofErr w:type="spellEnd"/>
-      <w:r>
-        <w:rPr>
-          <w:b/>
-          <w:color w:val="FF0000"/>
-          <w:u w:val="single"/>
-        </w:rPr>
-        <w:t xml:space="preserve"> </w:t>
-      </w:r>
-      <w:proofErr w:type="spellStart"/>
-      <w:r>
-        <w:rPr>
-          <w:b/>
-          <w:color w:val="FF0000"/>
-          <w:u w:val="single"/>
-        </w:rPr>
-        <w:t>Peruzzo</w:t>
-      </w:r>
-      <w:proofErr w:type="spellEnd"/>
-    </w:p>
-    <w:p/>
-    <w:p>
-      <w:pPr>
-        <w:pStyle w:val="Ttulo5"/>
-        <w:rPr>
-          <w:b w:val="0"/>
         </w:rPr>
       </w:pPr>
     </w:p>
@@ -836,7 +727,14 @@
           <w:caps w:val="0"/>
           <w:color w:val="FF0000"/>
         </w:rPr>
-        <w:t>PARALELISMO DE PROCESSAMENTO: QUÂNTICO OU CONVENCIONAL?</w:t>
+        <w:t>P</w:t>
+      </w:r>
+      <w:r>
+        <w:rPr>
+          <w:caps w:val="0"/>
+          <w:color w:val="FF0000"/>
+        </w:rPr>
+        <w:t>ARALELISMO DE PROCESSAMENTO: QUÂNTICO OU CONVENCIONAL?</w:t>
       </w:r>
     </w:p>
     <w:p>
@@ -886,22 +784,16 @@
               <w:t xml:space="preserve">Relatório Parcial apresentado à Pontifícia Universidade Católica do Paraná, Pró-Reitoria </w:t>
             </w:r>
             <w:r>
-              <w:t xml:space="preserve">de Pesquisa, </w:t>
+              <w:t>de Pesquisa,</w:t>
             </w:r>
             <w:r>
-              <w:t>Pós-Graduação</w:t>
+              <w:t xml:space="preserve"> Pós-Graduação</w:t>
             </w:r>
             <w:r>
               <w:t xml:space="preserve"> e Inovação</w:t>
             </w:r>
             <w:r>
-              <w:t>, Programa Institucional de Bolsas de Iniciaç</w:t>
-            </w:r>
-            <w:r>
-              <w:t>ão Científica Jr, sob orientação de</w:t>
-            </w:r>
-            <w:r>
-              <w:t xml:space="preserve"> </w:t>
+              <w:t xml:space="preserve">, Programa Institucional de Bolsas de Iniciação Científica, sob orientação do Prof. </w:t>
             </w:r>
             <w:r>
               <w:rPr>
@@ -909,36 +801,8 @@
                 <w:color w:val="FF0000"/>
                 <w:u w:val="single"/>
               </w:rPr>
-              <w:t xml:space="preserve">Altair </w:t>
+              <w:t>Altair Olavo Santin</w:t>
             </w:r>
-            <w:proofErr w:type="spellStart"/>
-            <w:r>
-              <w:rPr>
-                <w:b/>
-                <w:color w:val="FF0000"/>
-                <w:u w:val="single"/>
-              </w:rPr>
-              <w:t>Olivo</w:t>
-            </w:r>
-            <w:proofErr w:type="spellEnd"/>
-            <w:r>
-              <w:rPr>
-                <w:b/>
-                <w:color w:val="FF0000"/>
-                <w:u w:val="single"/>
-              </w:rPr>
-              <w:t xml:space="preserve"> </w:t>
-            </w:r>
-            <w:proofErr w:type="spellStart"/>
-            <w:r>
-              <w:rPr>
-                <w:b/>
-                <w:color w:val="FF0000"/>
-                <w:u w:val="single"/>
-              </w:rPr>
-              <w:t>Santin</w:t>
-            </w:r>
-            <w:proofErr w:type="spellEnd"/>
             <w:r>
               <w:t>.</w:t>
             </w:r>
@@ -1033,7 +897,7 @@
           <w:headerReference w:type="first" r:id="rId16"/>
           <w:footerReference w:type="first" r:id="rId17"/>
           <w:pgSz w:w="11907" w:h="16840" w:code="9"/>
-          <w:pgMar w:top="1418" w:right="1134" w:bottom="1701" w:left="1701" w:header="720" w:footer="720" w:gutter="0"/>
+          <w:pgMar w:top="1701" w:right="1134" w:bottom="1701" w:left="1701" w:header="720" w:footer="720" w:gutter="0"/>
           <w:cols w:space="720"/>
           <w:titlePg/>
         </w:sectPr>
@@ -1044,7 +908,14 @@
           <w:color w:val="FF0000"/>
         </w:rPr>
         <w:lastRenderedPageBreak/>
-        <w:t>CURITIBA</w:t>
+        <w:t>C</w:t>
+      </w:r>
+      <w:r>
+        <w:rPr>
+          <w:b/>
+          <w:color w:val="FF0000"/>
+        </w:rPr>
+        <w:t>URITIBA</w:t>
       </w:r>
       <w:r>
         <w:rPr>
@@ -1093,6 +964,15 @@
         <w:rPr>
           <w:rFonts w:cs="Arial"/>
           <w:b/>
+        </w:rPr>
+      </w:pPr>
+    </w:p>
+    <w:p>
+      <w:pPr>
+        <w:spacing w:line="360" w:lineRule="auto"/>
+        <w:rPr>
+          <w:rFonts w:cs="Arial"/>
+          <w:bCs/>
         </w:rPr>
       </w:pPr>
     </w:p>
@@ -1102,6 +982,7 @@
         <w:tabs>
           <w:tab w:val="right" w:leader="dot" w:pos="9062"/>
         </w:tabs>
+        <w:spacing w:after="120"/>
         <w:rPr>
           <w:rFonts w:ascii="Calibri" w:hAnsi="Calibri"/>
           <w:noProof/>
@@ -1118,7 +999,7 @@
       <w:r>
         <w:fldChar w:fldCharType="separate"/>
       </w:r>
-      <w:hyperlink w:anchor="_Toc58424066" w:history="1">
+      <w:hyperlink w:anchor="_Toc57830827" w:history="1">
         <w:r>
           <w:rPr>
             <w:rStyle w:val="Hyperlink"/>
@@ -1145,7 +1026,7 @@
             <w:noProof/>
             <w:webHidden/>
           </w:rPr>
-          <w:instrText xml:space="preserve"> PAGEREF _Toc58424066 \h </w:instrText>
+          <w:instrText xml:space="preserve"> PAGEREF _Toc57830827 \h </w:instrText>
         </w:r>
         <w:r>
           <w:rPr>
@@ -1182,6 +1063,7 @@
         <w:tabs>
           <w:tab w:val="right" w:leader="dot" w:pos="9062"/>
         </w:tabs>
+        <w:spacing w:after="120"/>
         <w:rPr>
           <w:rFonts w:ascii="Calibri" w:hAnsi="Calibri"/>
           <w:noProof/>
@@ -1189,7 +1071,7 @@
           <w:szCs w:val="22"/>
         </w:rPr>
       </w:pPr>
-      <w:hyperlink w:anchor="_Toc58424067" w:history="1">
+      <w:hyperlink w:anchor="_Toc57830828" w:history="1">
         <w:r>
           <w:rPr>
             <w:rStyle w:val="Hyperlink"/>
@@ -1216,7 +1098,7 @@
             <w:noProof/>
             <w:webHidden/>
           </w:rPr>
-          <w:instrText xml:space="preserve"> PAGEREF _Toc58424067 \h </w:instrText>
+          <w:instrText xml:space="preserve"> PAGEREF _Toc57830828 \h </w:instrText>
         </w:r>
         <w:r>
           <w:rPr>
@@ -1253,6 +1135,7 @@
         <w:tabs>
           <w:tab w:val="right" w:leader="dot" w:pos="9062"/>
         </w:tabs>
+        <w:spacing w:after="120"/>
         <w:rPr>
           <w:rFonts w:ascii="Calibri" w:hAnsi="Calibri"/>
           <w:noProof/>
@@ -1260,13 +1143,13 @@
           <w:szCs w:val="22"/>
         </w:rPr>
       </w:pPr>
-      <w:hyperlink w:anchor="_Toc58424068" w:history="1">
+      <w:hyperlink w:anchor="_Toc57830829" w:history="1">
         <w:r>
           <w:rPr>
             <w:rStyle w:val="Hyperlink"/>
             <w:noProof/>
           </w:rPr>
-          <w:t>3 PRINCIPAIS LEITURAS REALIZADAS</w:t>
+          <w:t>3 MATERIAIS E MÉTODOS</w:t>
         </w:r>
         <w:r>
           <w:rPr>
@@ -1287,7 +1170,7 @@
             <w:noProof/>
             <w:webHidden/>
           </w:rPr>
-          <w:instrText xml:space="preserve"> PAGEREF _Toc58424068 \h </w:instrText>
+          <w:instrText xml:space="preserve"> PAGEREF _Toc57830829 \h </w:instrText>
         </w:r>
         <w:r>
           <w:rPr>
@@ -1324,6 +1207,7 @@
         <w:tabs>
           <w:tab w:val="right" w:leader="dot" w:pos="9062"/>
         </w:tabs>
+        <w:spacing w:after="120"/>
         <w:rPr>
           <w:rFonts w:ascii="Calibri" w:hAnsi="Calibri"/>
           <w:noProof/>
@@ -1331,13 +1215,13 @@
           <w:szCs w:val="22"/>
         </w:rPr>
       </w:pPr>
-      <w:hyperlink w:anchor="_Toc58424069" w:history="1">
+      <w:hyperlink w:anchor="_Toc57830830" w:history="1">
         <w:r>
           <w:rPr>
             <w:rStyle w:val="Hyperlink"/>
             <w:noProof/>
           </w:rPr>
-          <w:t>4 ATIVIDADES DESENVOLVIDAS</w:t>
+          <w:t>4 RESULTADOS PARCIAIS</w:t>
         </w:r>
         <w:r>
           <w:rPr>
@@ -1358,7 +1242,7 @@
             <w:noProof/>
             <w:webHidden/>
           </w:rPr>
-          <w:instrText xml:space="preserve"> PAGEREF _Toc58424069 \h </w:instrText>
+          <w:instrText xml:space="preserve"> PAGEREF _Toc57830830 \h </w:instrText>
         </w:r>
         <w:r>
           <w:rPr>
@@ -1378,11 +1262,66 @@
             <w:noProof/>
             <w:webHidden/>
           </w:rPr>
-          <w:t>4</w:t>
-        </w:r>
-        <w:r>
-          <w:rPr>
-            <w:noProof/>
+          <w:t>5</w:t>
+        </w:r>
+        <w:r>
+          <w:rPr>
+            <w:noProof/>
+            <w:webHidden/>
+          </w:rPr>
+          <w:fldChar w:fldCharType="end"/>
+        </w:r>
+      </w:hyperlink>
+    </w:p>
+    <w:p>
+      <w:pPr>
+        <w:pStyle w:val="Sumrio2"/>
+      </w:pPr>
+      <w:hyperlink w:anchor="_Toc57830831" w:history="1">
+        <w:r>
+          <w:rPr>
+            <w:rStyle w:val="Hyperlink"/>
+            <w:color w:val="FF0000"/>
+          </w:rPr>
+          <w:t>4.1 PROCESSOS E/OU PROCEDIMENTOS DE DESENVOLVIMENTO TECNOLÓGICO - somente para projetos PIBITI</w:t>
+        </w:r>
+        <w:r>
+          <w:rPr>
+            <w:webHidden/>
+          </w:rPr>
+          <w:tab/>
+        </w:r>
+        <w:r>
+          <w:rPr>
+            <w:webHidden/>
+          </w:rPr>
+          <w:fldChar w:fldCharType="begin"/>
+        </w:r>
+        <w:r>
+          <w:rPr>
+            <w:webHidden/>
+          </w:rPr>
+          <w:instrText xml:space="preserve"> PAGEREF _Toc57830831 \h </w:instrText>
+        </w:r>
+        <w:r>
+          <w:rPr>
+            <w:webHidden/>
+          </w:rPr>
+        </w:r>
+        <w:r>
+          <w:rPr>
+            <w:webHidden/>
+          </w:rPr>
+          <w:fldChar w:fldCharType="separate"/>
+        </w:r>
+        <w:r>
+          <w:rPr>
+            <w:webHidden/>
+          </w:rPr>
+          <w:t>5</w:t>
+        </w:r>
+        <w:r>
+          <w:rPr>
             <w:webHidden/>
           </w:rPr>
           <w:fldChar w:fldCharType="end"/>
@@ -1395,6 +1334,7 @@
         <w:tabs>
           <w:tab w:val="right" w:leader="dot" w:pos="9062"/>
         </w:tabs>
+        <w:spacing w:after="120"/>
         <w:rPr>
           <w:rFonts w:ascii="Calibri" w:hAnsi="Calibri"/>
           <w:noProof/>
@@ -1402,13 +1342,13 @@
           <w:szCs w:val="22"/>
         </w:rPr>
       </w:pPr>
-      <w:hyperlink w:anchor="_Toc58424070" w:history="1">
+      <w:hyperlink w:anchor="_Toc57830832" w:history="1">
         <w:r>
           <w:rPr>
             <w:rStyle w:val="Hyperlink"/>
             <w:noProof/>
           </w:rPr>
-          <w:t>5 REFLEXÕES EM RELAÇÃO ÀS ATIVIDADES DESENVOLVIDAS</w:t>
+          <w:t>5 ETAPAS FUTURAS</w:t>
         </w:r>
         <w:r>
           <w:rPr>
@@ -1429,7 +1369,7 @@
             <w:noProof/>
             <w:webHidden/>
           </w:rPr>
-          <w:instrText xml:space="preserve"> PAGEREF _Toc58424070 \h </w:instrText>
+          <w:instrText xml:space="preserve"> PAGEREF _Toc57830832 \h </w:instrText>
         </w:r>
         <w:r>
           <w:rPr>
@@ -1466,6 +1406,7 @@
         <w:tabs>
           <w:tab w:val="right" w:leader="dot" w:pos="9062"/>
         </w:tabs>
+        <w:spacing w:after="120"/>
         <w:rPr>
           <w:rFonts w:ascii="Calibri" w:hAnsi="Calibri"/>
           <w:noProof/>
@@ -1473,13 +1414,13 @@
           <w:szCs w:val="22"/>
         </w:rPr>
       </w:pPr>
-      <w:hyperlink w:anchor="_Toc58424071" w:history="1">
+      <w:hyperlink w:anchor="_Toc57830833" w:history="1">
         <w:r>
           <w:rPr>
             <w:rStyle w:val="Hyperlink"/>
             <w:noProof/>
           </w:rPr>
-          <w:t>6 PRÓXIMAS ETAPAS</w:t>
+          <w:t>6 REFERÊNCIAS</w:t>
         </w:r>
         <w:r>
           <w:rPr>
@@ -1500,7 +1441,7 @@
             <w:noProof/>
             <w:webHidden/>
           </w:rPr>
-          <w:instrText xml:space="preserve"> PAGEREF _Toc58424071 \h </w:instrText>
+          <w:instrText xml:space="preserve"> PAGEREF _Toc57830833 \h </w:instrText>
         </w:r>
         <w:r>
           <w:rPr>
@@ -1537,6 +1478,7 @@
         <w:tabs>
           <w:tab w:val="right" w:leader="dot" w:pos="9062"/>
         </w:tabs>
+        <w:spacing w:after="120"/>
         <w:rPr>
           <w:rFonts w:ascii="Calibri" w:hAnsi="Calibri"/>
           <w:noProof/>
@@ -1544,13 +1486,13 @@
           <w:szCs w:val="22"/>
         </w:rPr>
       </w:pPr>
-      <w:hyperlink w:anchor="_Toc58424072" w:history="1">
+      <w:hyperlink w:anchor="_Toc57830834" w:history="1">
         <w:r>
           <w:rPr>
             <w:rStyle w:val="Hyperlink"/>
             <w:noProof/>
           </w:rPr>
-          <w:t>7 REFERÊNCIAS</w:t>
+          <w:t>ANEXOS</w:t>
         </w:r>
         <w:r>
           <w:rPr>
@@ -1571,7 +1513,7 @@
             <w:noProof/>
             <w:webHidden/>
           </w:rPr>
-          <w:instrText xml:space="preserve"> PAGEREF _Toc58424072 \h </w:instrText>
+          <w:instrText xml:space="preserve"> PAGEREF _Toc57830834 \h </w:instrText>
         </w:r>
         <w:r>
           <w:rPr>
@@ -1591,7 +1533,7 @@
             <w:noProof/>
             <w:webHidden/>
           </w:rPr>
-          <w:t>5</w:t>
+          <w:t>6</w:t>
         </w:r>
         <w:r>
           <w:rPr>
@@ -1604,76 +1546,8 @@
     </w:p>
     <w:p>
       <w:pPr>
-        <w:pStyle w:val="Sumrio1"/>
-        <w:tabs>
-          <w:tab w:val="right" w:leader="dot" w:pos="9062"/>
-        </w:tabs>
-        <w:rPr>
-          <w:rFonts w:ascii="Calibri" w:hAnsi="Calibri"/>
-          <w:noProof/>
-          <w:sz w:val="22"/>
-          <w:szCs w:val="22"/>
-        </w:rPr>
-      </w:pPr>
-      <w:hyperlink w:anchor="_Toc58424073" w:history="1">
-        <w:r>
-          <w:rPr>
-            <w:rStyle w:val="Hyperlink"/>
-            <w:noProof/>
-          </w:rPr>
-          <w:t>ANEXOS</w:t>
-        </w:r>
-        <w:r>
-          <w:rPr>
-            <w:noProof/>
-            <w:webHidden/>
-          </w:rPr>
-          <w:tab/>
-        </w:r>
-        <w:r>
-          <w:rPr>
-            <w:noProof/>
-            <w:webHidden/>
-          </w:rPr>
-          <w:fldChar w:fldCharType="begin"/>
-        </w:r>
-        <w:r>
-          <w:rPr>
-            <w:noProof/>
-            <w:webHidden/>
-          </w:rPr>
-          <w:instrText xml:space="preserve"> PAGEREF _Toc58424073 \h </w:instrText>
-        </w:r>
-        <w:r>
-          <w:rPr>
-            <w:noProof/>
-            <w:webHidden/>
-          </w:rPr>
-        </w:r>
-        <w:r>
-          <w:rPr>
-            <w:noProof/>
-            <w:webHidden/>
-          </w:rPr>
-          <w:fldChar w:fldCharType="separate"/>
-        </w:r>
-        <w:r>
-          <w:rPr>
-            <w:noProof/>
-            <w:webHidden/>
-          </w:rPr>
-          <w:t>5</w:t>
-        </w:r>
-        <w:r>
-          <w:rPr>
-            <w:noProof/>
-            <w:webHidden/>
-          </w:rPr>
-          <w:fldChar w:fldCharType="end"/>
-        </w:r>
-      </w:hyperlink>
-    </w:p>
-    <w:p>
+        <w:spacing w:after="120"/>
+      </w:pPr>
       <w:r>
         <w:fldChar w:fldCharType="end"/>
       </w:r>
@@ -1690,9 +1564,6 @@
     </w:p>
     <w:p>
       <w:pPr>
-        <w:tabs>
-          <w:tab w:val="left" w:pos="2719"/>
-        </w:tabs>
         <w:spacing w:line="360" w:lineRule="auto"/>
         <w:jc w:val="both"/>
         <w:rPr>
@@ -1700,19 +1571,11 @@
           <w:i/>
         </w:rPr>
       </w:pPr>
-      <w:r>
-        <w:rPr>
-          <w:b/>
-          <w:i/>
-        </w:rPr>
-        <w:tab/>
-      </w:r>
-    </w:p>
-    <w:p>
-      <w:pPr>
-        <w:tabs>
-          <w:tab w:val="left" w:pos="2719"/>
-        </w:tabs>
+    </w:p>
+    <w:p>
+      <w:pPr>
+        <w:pStyle w:val="Ttulo1"/>
+        <w:jc w:val="left"/>
         <w:sectPr>
           <w:headerReference w:type="default" r:id="rId18"/>
           <w:footerReference w:type="default" r:id="rId19"/>
@@ -1724,16 +1587,14 @@
           <w:cols w:space="720"/>
         </w:sectPr>
       </w:pPr>
-      <w:r>
-        <w:tab/>
-      </w:r>
     </w:p>
     <w:p>
       <w:pPr>
         <w:pStyle w:val="Ttulo1"/>
         <w:jc w:val="left"/>
       </w:pPr>
-      <w:bookmarkStart w:id="0" w:name="_Toc58424066"/>
+      <w:bookmarkStart w:id="0" w:name="_Toc23248322"/>
+      <w:bookmarkStart w:id="1" w:name="_Toc57830827"/>
       <w:r>
         <w:lastRenderedPageBreak/>
         <w:t>1</w:t>
@@ -1742,31 +1603,156 @@
         <w:t xml:space="preserve"> INTRODUÇÃO</w:t>
       </w:r>
       <w:bookmarkEnd w:id="0"/>
+      <w:bookmarkEnd w:id="1"/>
     </w:p>
     <w:p>
       <w:pPr>
         <w:pStyle w:val="Recuodecorpodetexto"/>
         <w:ind w:firstLine="709"/>
-      </w:pPr>
-      <w:r>
-        <w:t xml:space="preserve">Machine Learning (ML) é um tema que vem ganhando muita relevância nos dias de hoje. Possivelmente um dos primeiros projetos a utilizar ML foi criado por Arthur L. Samuel que tinha como objetivo jogar damas </w:t>
-      </w:r>
-    </w:p>
-    <w:p/>
-    <w:p/>
+        <w:rPr>
+          <w:color w:val="000000"/>
+        </w:rPr>
+      </w:pPr>
+      <w:r>
+        <w:rPr>
+          <w:color w:val="auto"/>
+        </w:rPr>
+        <w:t xml:space="preserve">Machine Learning (ML) tem como uma de suas definições ser um conjunto de métodos computacionais que visa melhorar a performance ou realizar predições utilizando experiencia </w:t>
+      </w:r>
+      <w:sdt>
+        <w:sdtPr>
+          <w:rPr>
+            <w:color w:val="000000"/>
+          </w:rPr>
+          <w:tag w:val="MENDELEY_CITATION_v3_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"/>
+          <w:id w:val="683011246"/>
+          <w:placeholder>
+            <w:docPart w:val="DefaultPlaceholder_-1854013440"/>
+          </w:placeholder>
+        </w:sdtPr>
+        <w:sdtContent>
+          <w:r>
+            <w:rPr>
+              <w:color w:val="000000"/>
+            </w:rPr>
+            <w:t>(MOHRI; ROSTAMIZADEH; TALWALKAR, 2018)</w:t>
+          </w:r>
+        </w:sdtContent>
+      </w:sdt>
+      <w:r>
+        <w:rPr>
+          <w:color w:val="auto"/>
+        </w:rPr>
+        <w:t xml:space="preserve">. </w:t>
+      </w:r>
+      <w:r>
+        <w:rPr>
+          <w:color w:val="auto"/>
+        </w:rPr>
+        <w:t xml:space="preserve">Essa área está em relevância nos dias de hoje, temos feeds de notícias personalizados utilizando ML para aprender os interesses de cada um de seus usuários </w:t>
+      </w:r>
+      <w:sdt>
+        <w:sdtPr>
+          <w:rPr>
+            <w:color w:val="000000"/>
+          </w:rPr>
+          <w:tag w:val="MENDELEY_CITATION_v3_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"/>
+          <w:id w:val="1610554834"/>
+          <w:placeholder>
+            <w:docPart w:val="DefaultPlaceholder_-1854013440"/>
+          </w:placeholder>
+        </w:sdtPr>
+        <w:sdtContent>
+          <w:r>
+            <w:rPr>
+              <w:color w:val="000000"/>
+            </w:rPr>
+            <w:t>(“News Feed ranking, powered by machine learning - Engineering at Meta,” [s.d.])</w:t>
+          </w:r>
+        </w:sdtContent>
+      </w:sdt>
+      <w:r>
+        <w:rPr>
+          <w:color w:val="auto"/>
+        </w:rPr>
+        <w:t xml:space="preserve">. </w:t>
+      </w:r>
+      <w:r>
+        <w:rPr>
+          <w:color w:val="auto"/>
+        </w:rPr>
+        <w:t>Possivelmente um dos primeiros projetos a utilizar ML foi criado por Arthur L. Samuel que tinha como objetivo jogar damas</w:t>
+      </w:r>
+      <w:r>
+        <w:rPr>
+          <w:color w:val="auto"/>
+        </w:rPr>
+        <w:t xml:space="preserve"> </w:t>
+      </w:r>
+      <w:sdt>
+        <w:sdtPr>
+          <w:rPr>
+            <w:color w:val="000000"/>
+          </w:rPr>
+          <w:tag w:val="MENDELEY_CITATION_v3_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"/>
+          <w:id w:val="-1948147437"/>
+          <w:placeholder>
+            <w:docPart w:val="DefaultPlaceholder_-1854013440"/>
+          </w:placeholder>
+        </w:sdtPr>
+        <w:sdtContent>
+          <w:r>
+            <w:rPr>
+              <w:color w:val="000000"/>
+            </w:rPr>
+            <w:t>(SAMUEL, 1959)</w:t>
+          </w:r>
+        </w:sdtContent>
+      </w:sdt>
+      <w:r>
+        <w:rPr>
+          <w:color w:val="000000"/>
+        </w:rPr>
+        <w:t>, desde dia em diante vários estudos foram realizados para explorar o aprendizado de máquinas. Alguns algoritmos foram criados, um dos mais famosos deles são as Redes Neurais.</w:t>
+      </w:r>
+    </w:p>
+    <w:p>
+      <w:pPr>
+        <w:pStyle w:val="Recuodecorpodetexto"/>
+        <w:ind w:firstLine="709"/>
+      </w:pPr>
+      <w:r>
+        <w:rPr>
+          <w:color w:val="000000"/>
+        </w:rPr>
+        <w:t>Redes Neurais são</w:t>
+      </w:r>
+    </w:p>
+    <w:p>
+      <w:pPr>
+        <w:spacing w:line="360" w:lineRule="auto"/>
+      </w:pPr>
+    </w:p>
+    <w:p>
+      <w:pPr>
+        <w:spacing w:line="360" w:lineRule="auto"/>
+      </w:pPr>
+    </w:p>
     <w:p>
       <w:pPr>
         <w:pStyle w:val="Ttulo1"/>
         <w:jc w:val="left"/>
       </w:pPr>
-      <w:bookmarkStart w:id="1" w:name="_Toc58424067"/>
+      <w:bookmarkStart w:id="2" w:name="_Toc23248323"/>
+      <w:bookmarkStart w:id="3" w:name="_Toc57830828"/>
       <w:r>
         <w:t xml:space="preserve">2 </w:t>
       </w:r>
       <w:r>
         <w:t>OBJETIVO(S)</w:t>
       </w:r>
-      <w:bookmarkEnd w:id="1"/>
+      <w:bookmarkEnd w:id="2"/>
+      <w:bookmarkEnd w:id="3"/>
     </w:p>
     <w:p>
       <w:pPr>
@@ -1793,46 +1779,53 @@
         <w:rPr>
           <w:color w:val="FF0000"/>
         </w:rPr>
-        <w:t>e implementado no programa</w:t>
-      </w:r>
-      <w:r>
-        <w:rPr>
-          <w:color w:val="FF0000"/>
-        </w:rPr>
-        <w:t xml:space="preserve"> PIBIC Jr</w:t>
-      </w:r>
-      <w:r>
-        <w:rPr>
-          <w:color w:val="FF0000"/>
-        </w:rPr>
-        <w:t>.</w:t>
+        <w:t>e implementado no programa.</w:t>
       </w:r>
     </w:p>
     <w:p>
       <w:pPr>
         <w:spacing w:line="360" w:lineRule="auto"/>
         <w:jc w:val="both"/>
+        <w:rPr>
+          <w:bCs/>
+          <w:iCs/>
+        </w:rPr>
       </w:pPr>
     </w:p>
     <w:p>
       <w:pPr>
         <w:spacing w:line="360" w:lineRule="auto"/>
         <w:jc w:val="both"/>
+        <w:rPr>
+          <w:bCs/>
+          <w:iCs/>
+        </w:rPr>
       </w:pPr>
     </w:p>
     <w:p>
       <w:pPr>
         <w:pStyle w:val="Ttulo1"/>
         <w:jc w:val="left"/>
-      </w:pPr>
-      <w:bookmarkStart w:id="2" w:name="_Toc58424068"/>
-      <w:r>
-        <w:t xml:space="preserve">3 </w:t>
-      </w:r>
-      <w:r>
-        <w:t>PRINCIPAIS LEITURAS REALIZADAS</w:t>
-      </w:r>
-      <w:bookmarkEnd w:id="2"/>
+        <w:rPr>
+          <w:i/>
+        </w:rPr>
+      </w:pPr>
+      <w:bookmarkStart w:id="4" w:name="_Toc23248325"/>
+      <w:bookmarkStart w:id="5" w:name="_Toc57830829"/>
+      <w:r>
+        <w:t>3</w:t>
+      </w:r>
+      <w:r>
+        <w:t xml:space="preserve"> </w:t>
+      </w:r>
+      <w:r>
+        <w:t>MATERIAIS E MÉTODO</w:t>
+      </w:r>
+      <w:bookmarkEnd w:id="4"/>
+      <w:r>
+        <w:t>S</w:t>
+      </w:r>
+      <w:bookmarkEnd w:id="5"/>
     </w:p>
     <w:p>
       <w:pPr>
@@ -1847,43 +1840,37 @@
         <w:rPr>
           <w:color w:val="FF0000"/>
         </w:rPr>
-        <w:t>Apresente</w:t>
-      </w:r>
-      <w:r>
-        <w:rPr>
-          <w:color w:val="FF0000"/>
-        </w:rPr>
-        <w:t xml:space="preserve"> a relação das leituras realizadas (seguindo normas técnicas) e a</w:t>
-      </w:r>
-      <w:r>
-        <w:rPr>
-          <w:color w:val="FF0000"/>
-        </w:rPr>
-        <w:t xml:space="preserve"> síntese das ideias dos principais artigos, manuais, livros e outros materiais lidos que </w:t>
-      </w:r>
-      <w:r>
-        <w:rPr>
-          <w:color w:val="FF0000"/>
-        </w:rPr>
-        <w:t xml:space="preserve">dão </w:t>
-      </w:r>
-      <w:r>
-        <w:rPr>
-          <w:color w:val="FF0000"/>
-        </w:rPr>
-        <w:t>base à sua pesquisa</w:t>
-      </w:r>
-      <w:r>
-        <w:rPr>
-          <w:color w:val="FF0000"/>
-        </w:rPr>
-        <w:t>.</w:t>
+        <w:t>Apresentar os materiais e método</w:t>
+      </w:r>
+      <w:r>
+        <w:rPr>
+          <w:color w:val="FF0000"/>
+        </w:rPr>
+        <w:t>s</w:t>
       </w:r>
       <w:r>
         <w:rPr>
           <w:color w:val="FF0000"/>
         </w:rPr>
         <w:t xml:space="preserve"> </w:t>
+      </w:r>
+      <w:r>
+        <w:rPr>
+          <w:color w:val="FF0000"/>
+        </w:rPr>
+        <w:t xml:space="preserve">das etapas que já foram realizadas </w:t>
+      </w:r>
+      <w:r>
+        <w:rPr>
+          <w:color w:val="FF0000"/>
+        </w:rPr>
+        <w:t xml:space="preserve">na pesquisa. </w:t>
+      </w:r>
+      <w:r>
+        <w:rPr>
+          <w:color w:val="FF0000"/>
+        </w:rPr>
+        <w:t>Em caso de pesquisas teóricas ou revisões sistemáticas, descrever detalhadamente os procedimentos metodológicos utilizados para o desenvolvimento da pesquisa (recorte temporal, base de dados utilizada, descritores, critérios de inclusão e exclusão, entre outros).</w:t>
       </w:r>
     </w:p>
     <w:p>
@@ -1899,49 +1886,31 @@
         <w:rPr>
           <w:color w:val="FF0000"/>
         </w:rPr>
-        <w:t xml:space="preserve">Veja no </w:t>
-      </w:r>
-      <w:r>
-        <w:rPr>
-          <w:color w:val="FF0000"/>
-        </w:rPr>
-        <w:t xml:space="preserve">ANEXO </w:t>
-      </w:r>
-      <w:r>
-        <w:rPr>
-          <w:color w:val="FF0000"/>
-        </w:rPr>
-        <w:t>01</w:t>
-      </w:r>
-      <w:r>
-        <w:rPr>
-          <w:color w:val="FF0000"/>
-        </w:rPr>
-        <w:t xml:space="preserve"> um modelo de tabela que pode </w:t>
-      </w:r>
-      <w:r>
-        <w:rPr>
-          <w:color w:val="FF0000"/>
-        </w:rPr>
-        <w:t xml:space="preserve">ser utilizado </w:t>
-      </w:r>
-      <w:r>
-        <w:rPr>
-          <w:color w:val="FF0000"/>
-        </w:rPr>
-        <w:t>para sua inspiração</w:t>
-      </w:r>
-      <w:r>
-        <w:rPr>
-          <w:color w:val="FF0000"/>
-        </w:rPr>
-        <w:t xml:space="preserve"> na apresentação das leituras deste item</w:t>
-      </w:r>
-      <w:r>
-        <w:rPr>
-          <w:color w:val="FF0000"/>
-        </w:rPr>
-        <w:t>.</w:t>
+        <w:t xml:space="preserve">Deve obrigatoriamente </w:t>
+      </w:r>
+      <w:r>
+        <w:rPr>
+          <w:color w:val="FF0000"/>
+        </w:rPr>
+        <w:t xml:space="preserve">ser </w:t>
+      </w:r>
+      <w:r>
+        <w:rPr>
+          <w:color w:val="FF0000"/>
+        </w:rPr>
+        <w:t>incluída a informação da aprovação do CEP/CEUA</w:t>
+      </w:r>
+      <w:r>
+        <w:rPr>
+          <w:color w:val="FF0000"/>
+        </w:rPr>
+        <w:t xml:space="preserve"> se a pesquisa incluir seres human</w:t>
+      </w:r>
+      <w:r>
+        <w:rPr>
+          <w:color w:val="FF0000"/>
+        </w:rPr>
+        <w:t>os ou animais, respectivamente.</w:t>
       </w:r>
     </w:p>
     <w:p>
@@ -1949,8 +1918,16 @@
         <w:spacing w:line="360" w:lineRule="auto"/>
         <w:jc w:val="both"/>
         <w:rPr>
-          <w:b/>
-          <w:i/>
+          <w:color w:val="FF0000"/>
+        </w:rPr>
+      </w:pPr>
+    </w:p>
+    <w:p>
+      <w:pPr>
+        <w:spacing w:line="360" w:lineRule="auto"/>
+        <w:jc w:val="both"/>
+        <w:rPr>
+          <w:color w:val="FF0000"/>
         </w:rPr>
       </w:pPr>
     </w:p>
@@ -1958,11 +1935,9 @@
       <w:pPr>
         <w:pStyle w:val="Ttulo1"/>
         <w:jc w:val="left"/>
-        <w:rPr>
-          <w:i/>
-        </w:rPr>
-      </w:pPr>
-      <w:bookmarkStart w:id="3" w:name="_Toc58424069"/>
+      </w:pPr>
+      <w:bookmarkStart w:id="6" w:name="_Toc23248326"/>
+      <w:bookmarkStart w:id="7" w:name="_Toc57830830"/>
       <w:r>
         <w:t>4</w:t>
       </w:r>
@@ -1970,9 +1945,183 @@
         <w:t xml:space="preserve"> </w:t>
       </w:r>
       <w:r>
-        <w:t>ATIVIDADES DESENVOLVIDAS</w:t>
-      </w:r>
-      <w:bookmarkEnd w:id="3"/>
+        <w:t>RESULTADOS PARCIAIS</w:t>
+      </w:r>
+      <w:bookmarkEnd w:id="6"/>
+      <w:bookmarkEnd w:id="7"/>
+    </w:p>
+    <w:p>
+      <w:pPr>
+        <w:spacing w:line="360" w:lineRule="auto"/>
+        <w:ind w:firstLine="708"/>
+        <w:jc w:val="both"/>
+        <w:rPr>
+          <w:color w:val="FF0000"/>
+        </w:rPr>
+      </w:pPr>
+      <w:r>
+        <w:rPr>
+          <w:color w:val="FF0000"/>
+        </w:rPr>
+        <w:t xml:space="preserve">Considerando o cronograma proposto no plano de trabalho, apresentar o desenvolvimento da pesquisa e os resultados atingidos até o momento. Se ocorreu </w:t>
+      </w:r>
+      <w:r>
+        <w:rPr>
+          <w:color w:val="FF0000"/>
+        </w:rPr>
+        <w:lastRenderedPageBreak/>
+        <w:t xml:space="preserve">alguma dificuldade ou </w:t>
+      </w:r>
+      <w:r>
+        <w:rPr>
+          <w:color w:val="FF0000"/>
+        </w:rPr>
+        <w:t>alteração de cronograma</w:t>
+      </w:r>
+      <w:r>
+        <w:rPr>
+          <w:color w:val="FF0000"/>
+        </w:rPr>
+        <w:t xml:space="preserve"> da pesquisa, deve ser aqui relatado e justificado. </w:t>
+      </w:r>
+    </w:p>
+    <w:p>
+      <w:pPr>
+        <w:spacing w:line="360" w:lineRule="auto"/>
+        <w:jc w:val="both"/>
+        <w:rPr>
+          <w:b/>
+          <w:bCs/>
+        </w:rPr>
+      </w:pPr>
+    </w:p>
+    <w:p>
+      <w:pPr>
+        <w:spacing w:line="360" w:lineRule="auto"/>
+        <w:jc w:val="both"/>
+        <w:rPr>
+          <w:b/>
+          <w:bCs/>
+        </w:rPr>
+      </w:pPr>
+    </w:p>
+    <w:p>
+      <w:pPr>
+        <w:pStyle w:val="Ttulo2"/>
+        <w:spacing w:line="360" w:lineRule="auto"/>
+      </w:pPr>
+      <w:bookmarkStart w:id="8" w:name="_Toc57830831"/>
+      <w:r>
+        <w:t>4.1</w:t>
+      </w:r>
+      <w:r>
+        <w:t xml:space="preserve"> PROCESSOS E/OU PROCEDIMENTOS DE DESENVOLVIMENTO TECNOLÓGICO </w:t>
+      </w:r>
+      <w:r>
+        <w:t>–</w:t>
+      </w:r>
+      <w:r>
+        <w:t xml:space="preserve"> somente para projetos PIBITI</w:t>
+      </w:r>
+      <w:bookmarkEnd w:id="8"/>
+    </w:p>
+    <w:p>
+      <w:pPr>
+        <w:spacing w:line="360" w:lineRule="auto"/>
+        <w:ind w:firstLine="708"/>
+        <w:jc w:val="both"/>
+        <w:rPr>
+          <w:color w:val="FF0000"/>
+        </w:rPr>
+      </w:pPr>
+      <w:r>
+        <w:rPr>
+          <w:color w:val="FF0000"/>
+        </w:rPr>
+        <w:t>Projeto</w:t>
+      </w:r>
+      <w:r>
+        <w:rPr>
+          <w:color w:val="FF0000"/>
+        </w:rPr>
+        <w:t>s</w:t>
+      </w:r>
+      <w:r>
+        <w:rPr>
+          <w:color w:val="FF0000"/>
+        </w:rPr>
+        <w:t xml:space="preserve"> de PIBITI têm como objetivo adicional</w:t>
+      </w:r>
+      <w:r>
+        <w:rPr>
+          <w:color w:val="FF0000"/>
+        </w:rPr>
+        <w:t>,</w:t>
+      </w:r>
+      <w:r>
+        <w:rPr>
+          <w:color w:val="FF0000"/>
+        </w:rPr>
+        <w:t xml:space="preserve"> práticas</w:t>
+      </w:r>
+      <w:r>
+        <w:rPr>
+          <w:color w:val="FF0000"/>
+        </w:rPr>
+        <w:t xml:space="preserve"> </w:t>
+      </w:r>
+      <w:r>
+        <w:rPr>
+          <w:color w:val="FF0000"/>
+        </w:rPr>
+        <w:t>conectadas ao desenvolvimento teórico aplicado conectados ao desenvolvimento de tecnologia e inovação. Dessa forma, descrever o processo de produção do artefato</w:t>
+      </w:r>
+      <w:r>
+        <w:rPr>
+          <w:color w:val="FF0000"/>
+        </w:rPr>
+        <w:t xml:space="preserve"> (produto ou processo)</w:t>
+      </w:r>
+      <w:r>
+        <w:rPr>
+          <w:color w:val="FF0000"/>
+        </w:rPr>
+        <w:t xml:space="preserve"> até o momento. Em que momento ele se encontra ou se há alguma geração de alternativas para sua produção.</w:t>
+      </w:r>
+    </w:p>
+    <w:p>
+      <w:pPr>
+        <w:spacing w:line="360" w:lineRule="auto"/>
+        <w:jc w:val="both"/>
+        <w:rPr>
+          <w:iCs/>
+        </w:rPr>
+      </w:pPr>
+    </w:p>
+    <w:p>
+      <w:pPr>
+        <w:spacing w:line="360" w:lineRule="auto"/>
+        <w:jc w:val="both"/>
+        <w:rPr>
+          <w:iCs/>
+        </w:rPr>
+      </w:pPr>
+    </w:p>
+    <w:p>
+      <w:pPr>
+        <w:pStyle w:val="Ttulo1"/>
+        <w:jc w:val="left"/>
+      </w:pPr>
+      <w:bookmarkStart w:id="9" w:name="_Toc23248328"/>
+      <w:bookmarkStart w:id="10" w:name="_Toc57830832"/>
+      <w:r>
+        <w:t xml:space="preserve">5 </w:t>
+      </w:r>
+      <w:r>
+        <w:t>ETAPAS FUTURAS</w:t>
+      </w:r>
+      <w:bookmarkEnd w:id="9"/>
+      <w:bookmarkEnd w:id="10"/>
     </w:p>
     <w:p>
       <w:pPr>
@@ -1987,302 +2136,19 @@
         <w:rPr>
           <w:color w:val="FF0000"/>
         </w:rPr>
-        <w:t xml:space="preserve">Apresentar os materiais e método que estão sendo utilizados na pesquisa. Deve obrigatoriamente </w:t>
-      </w:r>
-      <w:r>
-        <w:rPr>
-          <w:color w:val="FF0000"/>
-        </w:rPr>
-        <w:t xml:space="preserve">ser </w:t>
-      </w:r>
-      <w:r>
-        <w:rPr>
-          <w:color w:val="FF0000"/>
-        </w:rPr>
-        <w:t>incluída a informação da aprovação do CEP/CEUA</w:t>
-      </w:r>
-      <w:r>
-        <w:rPr>
-          <w:color w:val="FF0000"/>
-        </w:rPr>
-        <w:t xml:space="preserve"> se a pesquisa incluir seres human</w:t>
-      </w:r>
-      <w:r>
-        <w:rPr>
-          <w:color w:val="FF0000"/>
-        </w:rPr>
-        <w:t>os ou animais, respectivamente.</w:t>
-      </w:r>
-    </w:p>
-    <w:p>
-      <w:pPr>
-        <w:spacing w:line="360" w:lineRule="auto"/>
-        <w:jc w:val="both"/>
-        <w:rPr>
-          <w:color w:val="FF0000"/>
-        </w:rPr>
-      </w:pPr>
-      <w:r>
-        <w:rPr>
-          <w:color w:val="FF0000"/>
-        </w:rPr>
-        <w:tab/>
-        <w:t xml:space="preserve">Descrever aqui as atividades experimentais ou, em caso de revisão de literatura, explicar como foi feita esta pesquisa (em quais bancos de </w:t>
-      </w:r>
-      <w:proofErr w:type="gramStart"/>
-      <w:r>
-        <w:rPr>
-          <w:color w:val="FF0000"/>
-        </w:rPr>
-        <w:t>dados, etc.</w:t>
-      </w:r>
-      <w:proofErr w:type="gramEnd"/>
-      <w:r>
-        <w:rPr>
-          <w:color w:val="FF0000"/>
-        </w:rPr>
-        <w:t>)</w:t>
-      </w:r>
-    </w:p>
-    <w:p>
-      <w:pPr>
-        <w:spacing w:line="360" w:lineRule="auto"/>
-        <w:ind w:firstLine="708"/>
-        <w:jc w:val="both"/>
-        <w:rPr>
-          <w:color w:val="FF0000"/>
-        </w:rPr>
-      </w:pPr>
-      <w:r>
-        <w:rPr>
-          <w:color w:val="FF0000"/>
-        </w:rPr>
-        <w:t xml:space="preserve">Aqui também podem ser descritas </w:t>
-      </w:r>
-      <w:r>
-        <w:rPr>
-          <w:color w:val="FF0000"/>
-        </w:rPr>
-        <w:t xml:space="preserve">as </w:t>
-      </w:r>
-      <w:r>
-        <w:rPr>
-          <w:color w:val="FF0000"/>
-        </w:rPr>
-        <w:t xml:space="preserve">demais atividades desenvolvidas ao longo </w:t>
-      </w:r>
-      <w:r>
-        <w:rPr>
-          <w:color w:val="FF0000"/>
-        </w:rPr>
-        <w:t xml:space="preserve">do </w:t>
-      </w:r>
-      <w:r>
-        <w:rPr>
-          <w:color w:val="FF0000"/>
-        </w:rPr>
-        <w:t xml:space="preserve">período </w:t>
-      </w:r>
-      <w:r>
-        <w:rPr>
-          <w:color w:val="FF0000"/>
-        </w:rPr>
-        <w:t xml:space="preserve">de vigência do projeto, tais </w:t>
-      </w:r>
-      <w:r>
-        <w:rPr>
-          <w:color w:val="FF0000"/>
-        </w:rPr>
-        <w:t>como: participação em reuniões do grupo de pesquisa, palestras, cursos</w:t>
-      </w:r>
-      <w:r>
-        <w:rPr>
-          <w:color w:val="FF0000"/>
-        </w:rPr>
-        <w:t>, SEMIC</w:t>
-      </w:r>
-      <w:r>
-        <w:rPr>
-          <w:color w:val="FF0000"/>
-        </w:rPr>
-        <w:t>, dentre outros.</w:t>
-      </w:r>
-    </w:p>
-    <w:p>
-      <w:pPr>
-        <w:spacing w:line="360" w:lineRule="auto"/>
-        <w:ind w:firstLine="708"/>
-        <w:jc w:val="both"/>
-        <w:rPr>
-          <w:color w:val="FF0000"/>
-        </w:rPr>
-      </w:pPr>
-      <w:r>
-        <w:rPr>
-          <w:color w:val="FF0000"/>
-        </w:rPr>
-        <w:t>Anexar declarações no item 2 - anexos</w:t>
-      </w:r>
-    </w:p>
-    <w:p>
-      <w:pPr>
-        <w:spacing w:line="360" w:lineRule="auto"/>
-        <w:ind w:firstLine="708"/>
-        <w:jc w:val="both"/>
-        <w:rPr>
-          <w:color w:val="FF0000"/>
-        </w:rPr>
-      </w:pPr>
-    </w:p>
-    <w:p>
-      <w:pPr>
-        <w:pStyle w:val="Ttulo1"/>
-        <w:jc w:val="left"/>
-      </w:pPr>
-      <w:bookmarkStart w:id="4" w:name="_Toc58424070"/>
-      <w:r>
-        <w:t>5 REFLEXÕES EM RELAÇÃO ÀS ATIVIDADES DESENVOLVIDAS</w:t>
-      </w:r>
-      <w:bookmarkEnd w:id="4"/>
-    </w:p>
-    <w:p>
-      <w:pPr>
-        <w:spacing w:line="360" w:lineRule="auto"/>
-        <w:ind w:firstLine="708"/>
-        <w:jc w:val="both"/>
-        <w:rPr>
-          <w:color w:val="FF0000"/>
-        </w:rPr>
-      </w:pPr>
-      <w:r>
-        <w:rPr>
-          <w:color w:val="FF0000"/>
-        </w:rPr>
-        <w:t>Considerando os objetivos do seu trabalho, aponte como as atividades desenvolvidas até o momento contribuíram para atingir o que foi proposto.</w:t>
-      </w:r>
-    </w:p>
-    <w:p>
-      <w:pPr>
-        <w:spacing w:line="360" w:lineRule="auto"/>
-        <w:ind w:firstLine="708"/>
-        <w:jc w:val="both"/>
-        <w:rPr>
-          <w:color w:val="FF0000"/>
-        </w:rPr>
-      </w:pPr>
-    </w:p>
-    <w:p>
-      <w:pPr>
-        <w:spacing w:line="360" w:lineRule="auto"/>
-        <w:jc w:val="both"/>
-        <w:rPr>
-          <w:color w:val="FF0000"/>
-        </w:rPr>
-      </w:pPr>
-    </w:p>
-    <w:p>
-      <w:pPr>
-        <w:pStyle w:val="Ttulo1"/>
-        <w:jc w:val="left"/>
-      </w:pPr>
-      <w:bookmarkStart w:id="5" w:name="_Toc58424071"/>
-      <w:r>
-        <w:t>6</w:t>
-      </w:r>
-      <w:r>
-        <w:t xml:space="preserve"> </w:t>
-      </w:r>
-      <w:r>
-        <w:t>PRÓXIMAS ETAPAS</w:t>
-      </w:r>
-      <w:bookmarkEnd w:id="5"/>
-    </w:p>
-    <w:p>
-      <w:pPr>
-        <w:spacing w:line="360" w:lineRule="auto"/>
-        <w:ind w:firstLine="708"/>
-        <w:jc w:val="both"/>
-        <w:rPr>
-          <w:color w:val="FF0000"/>
-        </w:rPr>
-      </w:pPr>
-      <w:r>
-        <w:rPr>
-          <w:color w:val="FF0000"/>
-        </w:rPr>
-        <w:t xml:space="preserve">Considerando o cronograma proposto no plano de </w:t>
-      </w:r>
-      <w:r>
-        <w:rPr>
-          <w:color w:val="FF0000"/>
-        </w:rPr>
-        <w:t>atividades</w:t>
-      </w:r>
-      <w:r>
-        <w:rPr>
-          <w:color w:val="FF0000"/>
-        </w:rPr>
-        <w:t>, a</w:t>
-      </w:r>
-      <w:r>
-        <w:rPr>
-          <w:color w:val="FF0000"/>
-        </w:rPr>
-        <w:t xml:space="preserve">presentar </w:t>
-      </w:r>
-      <w:r>
-        <w:rPr>
-          <w:color w:val="FF0000"/>
-        </w:rPr>
-        <w:t>as</w:t>
-      </w:r>
-      <w:r>
-        <w:rPr>
-          <w:color w:val="FF0000"/>
-        </w:rPr>
-        <w:t xml:space="preserve"> próximas etapas</w:t>
-      </w:r>
-      <w:r>
-        <w:rPr>
-          <w:color w:val="FF0000"/>
-        </w:rPr>
-        <w:t xml:space="preserve"> </w:t>
-      </w:r>
-      <w:r>
-        <w:rPr>
-          <w:color w:val="FF0000"/>
-        </w:rPr>
-        <w:t xml:space="preserve">para o desenvolvimento </w:t>
-      </w:r>
-      <w:r>
-        <w:rPr>
-          <w:color w:val="FF0000"/>
-        </w:rPr>
-        <w:t>da pesquisa</w:t>
-      </w:r>
-      <w:r>
-        <w:rPr>
-          <w:color w:val="FF0000"/>
-        </w:rPr>
-        <w:t xml:space="preserve">. </w:t>
-      </w:r>
-      <w:r>
-        <w:rPr>
-          <w:color w:val="FF0000"/>
-        </w:rPr>
-        <w:t>Se ocorreu alguma dificuldade ou redirecionamento da pesquisa</w:t>
-      </w:r>
-      <w:r>
-        <w:rPr>
-          <w:color w:val="FF0000"/>
-        </w:rPr>
-        <w:t>,</w:t>
-      </w:r>
-      <w:r>
-        <w:rPr>
-          <w:color w:val="FF0000"/>
-        </w:rPr>
-        <w:t xml:space="preserve"> deve ser aqui relatado e justificado. </w:t>
+        <w:t xml:space="preserve">Considerando o cronograma proposto no plano de trabalho, </w:t>
+      </w:r>
+      <w:r>
+        <w:rPr>
+          <w:color w:val="FF0000"/>
+        </w:rPr>
+        <w:t>analise</w:t>
+      </w:r>
+      <w:r>
+        <w:rPr>
+          <w:color w:val="FF0000"/>
+        </w:rPr>
+        <w:t xml:space="preserve"> a adequação das próximas etapas ao tempo disponível para conclusão.</w:t>
       </w:r>
     </w:p>
     <w:p>
@@ -2298,7 +2164,19 @@
         <w:rPr>
           <w:color w:val="FF0000"/>
         </w:rPr>
-        <w:t xml:space="preserve">O calendário com as datas importantes da Iniciação Científica está disponível na página da IC no site da PUCPR. </w:t>
+        <w:t xml:space="preserve">O calendário </w:t>
+      </w:r>
+      <w:r>
+        <w:rPr>
+          <w:color w:val="FF0000"/>
+        </w:rPr>
+        <w:t xml:space="preserve">com as datas importantes </w:t>
+      </w:r>
+      <w:r>
+        <w:rPr>
+          <w:color w:val="FF0000"/>
+        </w:rPr>
+        <w:t xml:space="preserve">da Iniciação Científica está disponível na página da IC no site da PUCPR. </w:t>
       </w:r>
     </w:p>
     <w:p>
@@ -2357,757 +2235,128 @@
     </w:p>
     <w:p>
       <w:pPr>
+        <w:pStyle w:val="Ttulo1"/>
+        <w:jc w:val="left"/>
+      </w:pPr>
+      <w:bookmarkStart w:id="11" w:name="_Toc23248329"/>
+      <w:bookmarkStart w:id="12" w:name="_Toc57830833"/>
+      <w:r>
+        <w:t xml:space="preserve">6 </w:t>
+      </w:r>
+      <w:r>
+        <w:t>REFERÊNCIAS</w:t>
+      </w:r>
+      <w:bookmarkEnd w:id="11"/>
+      <w:bookmarkEnd w:id="12"/>
+      <w:r>
+        <w:t xml:space="preserve"> </w:t>
+      </w:r>
+    </w:p>
+    <w:sdt>
+      <w:sdtPr>
+        <w:tag w:val="MENDELEY_BIBLIOGRAPHY"/>
+        <w:id w:val="161055130"/>
+        <w:placeholder>
+          <w:docPart w:val="DefaultPlaceholder_-1854013440"/>
+        </w:placeholder>
+      </w:sdtPr>
+      <w:sdtContent>
+        <w:p>
+          <w:pPr>
+            <w:divId w:val="1546134595"/>
+            <w:rPr>
+              <w:szCs w:val="24"/>
+            </w:rPr>
+          </w:pPr>
+          <w:r>
+            <w:t xml:space="preserve">MOHRI, M.; ROSTAMIZADEH, A.; TALWALKAR, A. Foundations of machine learning. 2018. </w:t>
+          </w:r>
+        </w:p>
+        <w:p>
+          <w:pPr>
+            <w:divId w:val="546062340"/>
+          </w:pPr>
+          <w:r>
+            <w:rPr>
+              <w:b/>
+              <w:bCs/>
+            </w:rPr>
+            <w:t>News Feed ranking, powered by machine learning - Engineering at Meta</w:t>
+          </w:r>
+          <w:r>
+            <w:t xml:space="preserve">. Disponível em: &lt;https://engineering.fb.com/2021/01/26/ml-applications/news-feed-ranking/&gt;. Acesso em: 26 jan. 2022. </w:t>
+          </w:r>
+        </w:p>
+        <w:p>
+          <w:pPr>
+            <w:divId w:val="1705789307"/>
+          </w:pPr>
+          <w:r>
+            <w:t xml:space="preserve">SAMUEL, A. L. Some Studies in Machine Learning Using the Game of Checkers. </w:t>
+          </w:r>
+          <w:r>
+            <w:rPr>
+              <w:b/>
+              <w:bCs/>
+            </w:rPr>
+            <w:t>IBM Journal of Research and Development</w:t>
+          </w:r>
+          <w:r>
+            <w:t xml:space="preserve">, v. 3, n. 3, p. 210–229, jul. 1959. </w:t>
+          </w:r>
+        </w:p>
+        <w:p>
+          <w:pPr>
+            <w:spacing w:line="360" w:lineRule="auto"/>
+            <w:jc w:val="both"/>
+          </w:pPr>
+          <w:r>
+            <w:t> </w:t>
+          </w:r>
+        </w:p>
+      </w:sdtContent>
+    </w:sdt>
+    <w:p>
+      <w:pPr>
+        <w:pStyle w:val="Ttulo1"/>
+        <w:jc w:val="left"/>
+      </w:pPr>
+      <w:bookmarkStart w:id="13" w:name="_Toc23248330"/>
+      <w:bookmarkStart w:id="14" w:name="_Toc57830834"/>
+      <w:r>
+        <w:lastRenderedPageBreak/>
+        <w:t>ANEXOS</w:t>
+      </w:r>
+      <w:bookmarkEnd w:id="13"/>
+      <w:bookmarkEnd w:id="14"/>
+      <w:r>
+        <w:t xml:space="preserve"> </w:t>
+      </w:r>
+    </w:p>
+    <w:p>
+      <w:pPr>
         <w:spacing w:line="360" w:lineRule="auto"/>
         <w:jc w:val="both"/>
         <w:rPr>
-          <w:color w:val="FF0000"/>
-        </w:rPr>
-      </w:pPr>
-    </w:p>
-    <w:p>
-      <w:pPr>
-        <w:pStyle w:val="Ttulo1"/>
-        <w:jc w:val="left"/>
-      </w:pPr>
-      <w:bookmarkStart w:id="6" w:name="_Toc58424072"/>
-      <w:r>
-        <w:t>7</w:t>
-      </w:r>
-      <w:r>
-        <w:t xml:space="preserve"> </w:t>
-      </w:r>
-      <w:r>
-        <w:t>REFERÊNCIAS</w:t>
-      </w:r>
-      <w:bookmarkEnd w:id="6"/>
-      <w:r>
-        <w:t xml:space="preserve"> </w:t>
-      </w:r>
-    </w:p>
-    <w:p>
-      <w:pPr>
-        <w:pStyle w:val="xmsonormal"/>
+          <w:rFonts w:cs="Arial"/>
+          <w:b/>
+        </w:rPr>
+      </w:pPr>
+      <w:r>
+        <w:rPr>
+          <w:rFonts w:cs="Arial"/>
+          <w:b/>
+        </w:rPr>
+        <w:t>OUTRAS ATIVIDADES REALIZADAS</w:t>
+      </w:r>
+    </w:p>
+    <w:p>
+      <w:pPr>
         <w:spacing w:line="360" w:lineRule="auto"/>
         <w:jc w:val="both"/>
         <w:rPr>
-          <w:rFonts w:ascii="Arial" w:hAnsi="Arial" w:cs="Arial"/>
-          <w:sz w:val="24"/>
-          <w:szCs w:val="24"/>
-        </w:rPr>
-      </w:pPr>
-      <w:bookmarkStart w:id="7" w:name="_Hlk89439000"/>
-      <w:r>
-        <w:rPr>
-          <w:rFonts w:ascii="Arial" w:hAnsi="Arial" w:cs="Arial"/>
-          <w:sz w:val="24"/>
-          <w:szCs w:val="24"/>
-        </w:rPr>
-        <w:t xml:space="preserve">Apresente as referências </w:t>
-      </w:r>
-      <w:r>
-        <w:rPr>
-          <w:rFonts w:ascii="Arial" w:hAnsi="Arial" w:cs="Arial"/>
-          <w:b/>
-          <w:bCs/>
-          <w:color w:val="FF0000"/>
-          <w:sz w:val="24"/>
-          <w:szCs w:val="24"/>
-        </w:rPr>
-        <w:t xml:space="preserve">CONFORME </w:t>
-      </w:r>
-      <w:r>
-        <w:rPr>
-          <w:rFonts w:ascii="Arial" w:hAnsi="Arial" w:cs="Arial"/>
-          <w:b/>
-          <w:bCs/>
-          <w:color w:val="FF0000"/>
-          <w:sz w:val="24"/>
-          <w:szCs w:val="24"/>
-        </w:rPr>
-        <w:t>GUIA PARA NORMALIZAÇÃO DE TRABALHOS ACADÊMICOS</w:t>
-      </w:r>
-      <w:r>
-        <w:rPr>
-          <w:rFonts w:ascii="Arial" w:hAnsi="Arial" w:cs="Arial"/>
-          <w:b/>
-          <w:bCs/>
-          <w:color w:val="FF0000"/>
-          <w:sz w:val="24"/>
-          <w:szCs w:val="24"/>
-        </w:rPr>
-        <w:t xml:space="preserve"> </w:t>
-      </w:r>
-      <w:r>
-        <w:rPr>
-          <w:rFonts w:ascii="Arial" w:hAnsi="Arial" w:cs="Arial"/>
-          <w:b/>
-          <w:bCs/>
-          <w:color w:val="FF0000"/>
-          <w:sz w:val="24"/>
-          <w:szCs w:val="24"/>
-        </w:rPr>
-        <w:t>ABNT</w:t>
-      </w:r>
-      <w:r>
-        <w:rPr>
-          <w:rFonts w:ascii="Arial" w:hAnsi="Arial" w:cs="Arial"/>
-          <w:b/>
-          <w:bCs/>
-          <w:color w:val="FF0000"/>
-          <w:sz w:val="24"/>
-          <w:szCs w:val="24"/>
-        </w:rPr>
-        <w:t xml:space="preserve">. </w:t>
-      </w:r>
-    </w:p>
-    <w:bookmarkEnd w:id="7"/>
-    <w:p>
-      <w:pPr>
-        <w:spacing w:line="360" w:lineRule="auto"/>
-        <w:jc w:val="both"/>
-      </w:pPr>
-    </w:p>
-    <w:p>
-      <w:pPr>
-        <w:pStyle w:val="Ttulo1"/>
-        <w:jc w:val="left"/>
-      </w:pPr>
-      <w:bookmarkStart w:id="8" w:name="_Toc58424073"/>
-      <w:r>
-        <w:t>ANEXOS</w:t>
-      </w:r>
-      <w:bookmarkEnd w:id="8"/>
-      <w:r>
-        <w:t xml:space="preserve"> </w:t>
-      </w:r>
-    </w:p>
-    <w:p/>
-    <w:p>
-      <w:pPr>
-        <w:spacing w:line="360" w:lineRule="auto"/>
-        <w:jc w:val="both"/>
-        <w:rPr>
-          <w:b/>
-          <w:i/>
-        </w:rPr>
-      </w:pPr>
-      <w:r>
-        <w:rPr>
-          <w:b/>
-          <w:i/>
-        </w:rPr>
-        <w:t xml:space="preserve"> </w:t>
-      </w:r>
-      <w:r>
-        <w:rPr>
-          <w:b/>
-          <w:i/>
-        </w:rPr>
-        <w:t xml:space="preserve">01 - </w:t>
-      </w:r>
-      <w:r>
-        <w:rPr>
-          <w:b/>
-          <w:i/>
-        </w:rPr>
-        <w:t>MODELO D</w:t>
-      </w:r>
-      <w:r>
-        <w:rPr>
-          <w:b/>
-          <w:i/>
-        </w:rPr>
-        <w:t>E</w:t>
-      </w:r>
-      <w:r>
-        <w:rPr>
-          <w:b/>
-          <w:i/>
-        </w:rPr>
-        <w:t xml:space="preserve"> TABELA</w:t>
-      </w:r>
-      <w:r>
-        <w:rPr>
-          <w:b/>
-          <w:i/>
-        </w:rPr>
-        <w:t xml:space="preserve"> </w:t>
-      </w:r>
-      <w:r>
-        <w:rPr>
-          <w:b/>
-          <w:i/>
-        </w:rPr>
-        <w:t>PARA</w:t>
-      </w:r>
-      <w:r>
-        <w:rPr>
-          <w:b/>
-          <w:i/>
-        </w:rPr>
-        <w:t xml:space="preserve"> LEITURAS REALIZADAS</w:t>
-      </w:r>
-    </w:p>
-    <w:p>
-      <w:pPr>
-        <w:spacing w:line="360" w:lineRule="auto"/>
-        <w:ind w:firstLine="708"/>
-        <w:jc w:val="both"/>
-        <w:rPr>
-          <w:color w:val="FF0000"/>
-        </w:rPr>
-      </w:pPr>
-      <w:r>
-        <w:rPr>
-          <w:color w:val="FF0000"/>
-        </w:rPr>
-        <w:t xml:space="preserve">Modelo de quadro referenciando </w:t>
-      </w:r>
-      <w:r>
-        <w:rPr>
-          <w:color w:val="FF0000"/>
-        </w:rPr>
-        <w:t>trabalhos</w:t>
-      </w:r>
-      <w:r>
-        <w:rPr>
-          <w:color w:val="FF0000"/>
-        </w:rPr>
-        <w:t xml:space="preserve"> e a conexão </w:t>
-      </w:r>
-      <w:r>
-        <w:rPr>
-          <w:color w:val="FF0000"/>
-        </w:rPr>
-        <w:t>com</w:t>
-      </w:r>
-      <w:r>
-        <w:rPr>
-          <w:color w:val="FF0000"/>
-        </w:rPr>
-        <w:t xml:space="preserve"> a proposta do projeto.</w:t>
-      </w:r>
-    </w:p>
-    <w:p>
-      <w:pPr>
-        <w:spacing w:line="360" w:lineRule="auto"/>
-        <w:ind w:firstLine="720"/>
-        <w:jc w:val="center"/>
-        <w:rPr>
           <w:rFonts w:cs="Arial"/>
           <w:color w:val="000000"/>
-          <w:szCs w:val="24"/>
-          <w:shd w:val="clear" w:color="auto" w:fill="FFFFFF"/>
-        </w:rPr>
-      </w:pPr>
-    </w:p>
-    <w:tbl>
-      <w:tblPr>
-        <w:tblW w:w="0" w:type="auto"/>
-        <w:tblBorders>
-          <w:top w:val="single" w:sz="4" w:space="0" w:color="BFBFBF"/>
-          <w:left w:val="single" w:sz="4" w:space="0" w:color="BFBFBF"/>
-          <w:bottom w:val="single" w:sz="4" w:space="0" w:color="BFBFBF"/>
-          <w:right w:val="single" w:sz="4" w:space="0" w:color="BFBFBF"/>
-          <w:insideH w:val="single" w:sz="4" w:space="0" w:color="BFBFBF"/>
-          <w:insideV w:val="single" w:sz="4" w:space="0" w:color="BFBFBF"/>
-        </w:tblBorders>
-        <w:tblLook w:val="04A0" w:firstRow="1" w:lastRow="0" w:firstColumn="1" w:lastColumn="0" w:noHBand="0" w:noVBand="1"/>
-      </w:tblPr>
-      <w:tblGrid>
-        <w:gridCol w:w="2273"/>
-        <w:gridCol w:w="2444"/>
-        <w:gridCol w:w="2424"/>
-        <w:gridCol w:w="1921"/>
-      </w:tblGrid>
-      <w:tr>
-        <w:tc>
-          <w:tcPr>
-            <w:tcW w:w="2343" w:type="dxa"/>
-            <w:shd w:val="clear" w:color="auto" w:fill="auto"/>
-          </w:tcPr>
-          <w:p>
-            <w:pPr>
-              <w:spacing w:line="360" w:lineRule="auto"/>
-              <w:jc w:val="center"/>
-              <w:rPr>
-                <w:rFonts w:cs="Arial"/>
-                <w:b/>
-                <w:bCs/>
-                <w:sz w:val="20"/>
-              </w:rPr>
-            </w:pPr>
-            <w:r>
-              <w:rPr>
-                <w:rFonts w:cs="Arial"/>
-                <w:b/>
-                <w:bCs/>
-                <w:sz w:val="20"/>
-              </w:rPr>
-              <w:t>AUTOR</w:t>
-            </w:r>
-          </w:p>
-        </w:tc>
-        <w:tc>
-          <w:tcPr>
-            <w:tcW w:w="2515" w:type="dxa"/>
-            <w:shd w:val="clear" w:color="auto" w:fill="auto"/>
-          </w:tcPr>
-          <w:p>
-            <w:pPr>
-              <w:spacing w:line="360" w:lineRule="auto"/>
-              <w:jc w:val="center"/>
-              <w:rPr>
-                <w:rFonts w:cs="Arial"/>
-                <w:b/>
-                <w:bCs/>
-                <w:sz w:val="20"/>
-              </w:rPr>
-            </w:pPr>
-            <w:r>
-              <w:rPr>
-                <w:rFonts w:cs="Arial"/>
-                <w:b/>
-                <w:bCs/>
-                <w:sz w:val="20"/>
-              </w:rPr>
-              <w:t>TÍTULO</w:t>
-            </w:r>
-          </w:p>
-        </w:tc>
-        <w:tc>
-          <w:tcPr>
-            <w:tcW w:w="2475" w:type="dxa"/>
-            <w:shd w:val="clear" w:color="auto" w:fill="auto"/>
-          </w:tcPr>
-          <w:p>
-            <w:pPr>
-              <w:spacing w:line="360" w:lineRule="auto"/>
-              <w:jc w:val="center"/>
-              <w:rPr>
-                <w:rFonts w:cs="Arial"/>
-                <w:b/>
-                <w:bCs/>
-                <w:sz w:val="20"/>
-              </w:rPr>
-            </w:pPr>
-            <w:r>
-              <w:rPr>
-                <w:rFonts w:cs="Arial"/>
-                <w:b/>
-                <w:bCs/>
-                <w:sz w:val="20"/>
-              </w:rPr>
-              <w:t>ANO DA PUBLICAÇÃO</w:t>
-            </w:r>
-          </w:p>
-        </w:tc>
-        <w:tc>
-          <w:tcPr>
-            <w:tcW w:w="1955" w:type="dxa"/>
-          </w:tcPr>
-          <w:p>
-            <w:pPr>
-              <w:spacing w:line="360" w:lineRule="auto"/>
-              <w:jc w:val="center"/>
-              <w:rPr>
-                <w:rFonts w:cs="Arial"/>
-                <w:b/>
-                <w:bCs/>
-                <w:sz w:val="20"/>
-              </w:rPr>
-            </w:pPr>
-            <w:r>
-              <w:rPr>
-                <w:rFonts w:cs="Arial"/>
-                <w:b/>
-                <w:bCs/>
-                <w:sz w:val="20"/>
-              </w:rPr>
-              <w:t>PALAVRAS CHAVES</w:t>
-            </w:r>
-          </w:p>
-        </w:tc>
-      </w:tr>
-      <w:tr>
-        <w:tc>
-          <w:tcPr>
-            <w:tcW w:w="2343" w:type="dxa"/>
-            <w:shd w:val="clear" w:color="auto" w:fill="F2F2F2"/>
-          </w:tcPr>
-          <w:p>
-            <w:pPr>
-              <w:spacing w:line="360" w:lineRule="auto"/>
-              <w:rPr>
-                <w:rFonts w:cs="Arial"/>
-                <w:sz w:val="20"/>
-              </w:rPr>
-            </w:pPr>
-          </w:p>
-          <w:p>
-            <w:pPr>
-              <w:spacing w:line="360" w:lineRule="auto"/>
-              <w:rPr>
-                <w:rFonts w:cs="Arial"/>
-                <w:sz w:val="20"/>
-              </w:rPr>
-            </w:pPr>
-          </w:p>
-          <w:p>
-            <w:pPr>
-              <w:spacing w:line="360" w:lineRule="auto"/>
-              <w:jc w:val="center"/>
-              <w:rPr>
-                <w:rFonts w:cs="Arial"/>
-                <w:sz w:val="20"/>
-              </w:rPr>
-            </w:pPr>
-            <w:r>
-              <w:rPr>
-                <w:rFonts w:cs="Arial"/>
-                <w:sz w:val="20"/>
-              </w:rPr>
-              <w:t>Maria Clara Lucchetti Bingemer</w:t>
-            </w:r>
-          </w:p>
-        </w:tc>
-        <w:tc>
-          <w:tcPr>
-            <w:tcW w:w="2515" w:type="dxa"/>
-            <w:shd w:val="clear" w:color="auto" w:fill="F2F2F2"/>
-          </w:tcPr>
-          <w:p>
-            <w:pPr>
-              <w:spacing w:line="360" w:lineRule="auto"/>
-              <w:jc w:val="center"/>
-              <w:rPr>
-                <w:rFonts w:cs="Arial"/>
-                <w:sz w:val="20"/>
-              </w:rPr>
-            </w:pPr>
-            <w:r>
-              <w:rPr>
-                <w:rFonts w:cs="Arial"/>
-                <w:sz w:val="20"/>
-              </w:rPr>
-              <w:t>A inclusão efetiva de todas: Uma leitura teológica da violência de gênero sob o prisma do mimetismo de René Girard e da ética da alteridade de Emmanuel Lévinas.</w:t>
-            </w:r>
-          </w:p>
-        </w:tc>
-        <w:tc>
-          <w:tcPr>
-            <w:tcW w:w="2475" w:type="dxa"/>
-            <w:shd w:val="clear" w:color="auto" w:fill="F2F2F2"/>
-          </w:tcPr>
-          <w:p>
-            <w:pPr>
-              <w:spacing w:line="360" w:lineRule="auto"/>
-              <w:jc w:val="center"/>
-              <w:rPr>
-                <w:rFonts w:cs="Arial"/>
-                <w:sz w:val="20"/>
-              </w:rPr>
-            </w:pPr>
-          </w:p>
-          <w:p>
-            <w:pPr>
-              <w:spacing w:line="360" w:lineRule="auto"/>
-              <w:jc w:val="center"/>
-              <w:rPr>
-                <w:rFonts w:cs="Arial"/>
-                <w:sz w:val="20"/>
-              </w:rPr>
-            </w:pPr>
-          </w:p>
-          <w:p>
-            <w:pPr>
-              <w:spacing w:line="360" w:lineRule="auto"/>
-              <w:jc w:val="center"/>
-              <w:rPr>
-                <w:rFonts w:cs="Arial"/>
-                <w:sz w:val="20"/>
-              </w:rPr>
-            </w:pPr>
-          </w:p>
-          <w:p>
-            <w:pPr>
-              <w:spacing w:line="360" w:lineRule="auto"/>
-              <w:jc w:val="center"/>
-              <w:rPr>
-                <w:rFonts w:cs="Arial"/>
-                <w:sz w:val="20"/>
-              </w:rPr>
-            </w:pPr>
-            <w:r>
-              <w:rPr>
-                <w:rFonts w:cs="Arial"/>
-                <w:sz w:val="20"/>
-              </w:rPr>
-              <w:t>2017</w:t>
-            </w:r>
-          </w:p>
-        </w:tc>
-        <w:tc>
-          <w:tcPr>
-            <w:tcW w:w="1955" w:type="dxa"/>
-            <w:shd w:val="clear" w:color="auto" w:fill="F2F2F2"/>
-          </w:tcPr>
-          <w:p>
-            <w:pPr>
-              <w:spacing w:line="360" w:lineRule="auto"/>
-              <w:jc w:val="center"/>
-              <w:rPr>
-                <w:rFonts w:cs="Arial"/>
-                <w:sz w:val="20"/>
-              </w:rPr>
-            </w:pPr>
-          </w:p>
-          <w:p>
-            <w:pPr>
-              <w:spacing w:line="360" w:lineRule="auto"/>
-              <w:jc w:val="center"/>
-              <w:rPr>
-                <w:rFonts w:cs="Arial"/>
-                <w:sz w:val="20"/>
-              </w:rPr>
-            </w:pPr>
-          </w:p>
-          <w:p>
-            <w:pPr>
-              <w:spacing w:line="360" w:lineRule="auto"/>
-              <w:jc w:val="center"/>
-              <w:rPr>
-                <w:rFonts w:cs="Arial"/>
-                <w:sz w:val="20"/>
-              </w:rPr>
-            </w:pPr>
-            <w:r>
-              <w:rPr>
-                <w:rFonts w:cs="Arial"/>
-                <w:sz w:val="20"/>
-              </w:rPr>
-              <w:t>Inclusão. Violência de gênero. Ética. Respeito ao diferente</w:t>
-            </w:r>
-          </w:p>
-        </w:tc>
-      </w:tr>
-      <w:tr>
-        <w:tc>
-          <w:tcPr>
-            <w:tcW w:w="2343" w:type="dxa"/>
-            <w:shd w:val="clear" w:color="auto" w:fill="auto"/>
-          </w:tcPr>
-          <w:p>
-            <w:pPr>
-              <w:tabs>
-                <w:tab w:val="left" w:pos="2016"/>
-              </w:tabs>
-              <w:spacing w:line="360" w:lineRule="auto"/>
-              <w:jc w:val="center"/>
-              <w:rPr>
-                <w:rFonts w:cs="Arial"/>
-                <w:sz w:val="20"/>
-              </w:rPr>
-            </w:pPr>
-            <w:r>
-              <w:rPr>
-                <w:rFonts w:cs="Arial"/>
-                <w:sz w:val="20"/>
-              </w:rPr>
-              <w:lastRenderedPageBreak/>
-              <w:t>Amparo Novoa e Olga Consuelo Vélez</w:t>
-            </w:r>
-          </w:p>
-        </w:tc>
-        <w:tc>
-          <w:tcPr>
-            <w:tcW w:w="2515" w:type="dxa"/>
-            <w:shd w:val="clear" w:color="auto" w:fill="auto"/>
-          </w:tcPr>
-          <w:p>
-            <w:pPr>
-              <w:spacing w:line="360" w:lineRule="auto"/>
-              <w:jc w:val="center"/>
-              <w:rPr>
-                <w:rFonts w:cs="Arial"/>
-                <w:sz w:val="20"/>
-              </w:rPr>
-            </w:pPr>
-            <w:r>
-              <w:rPr>
-                <w:rFonts w:cs="Arial"/>
-                <w:sz w:val="20"/>
-              </w:rPr>
-              <w:t>La categoría Kénosis. Una lectura desde la perspectiva de género.</w:t>
-            </w:r>
-          </w:p>
-        </w:tc>
-        <w:tc>
-          <w:tcPr>
-            <w:tcW w:w="2475" w:type="dxa"/>
-            <w:shd w:val="clear" w:color="auto" w:fill="auto"/>
-          </w:tcPr>
-          <w:p>
-            <w:pPr>
-              <w:spacing w:line="360" w:lineRule="auto"/>
-              <w:jc w:val="center"/>
-              <w:rPr>
-                <w:rFonts w:cs="Arial"/>
-                <w:sz w:val="20"/>
-              </w:rPr>
-            </w:pPr>
-          </w:p>
-          <w:p>
-            <w:pPr>
-              <w:spacing w:line="360" w:lineRule="auto"/>
-              <w:jc w:val="center"/>
-              <w:rPr>
-                <w:rFonts w:cs="Arial"/>
-                <w:sz w:val="20"/>
-              </w:rPr>
-            </w:pPr>
-            <w:r>
-              <w:rPr>
-                <w:rFonts w:cs="Arial"/>
-                <w:sz w:val="20"/>
-              </w:rPr>
-              <w:t>2010</w:t>
-            </w:r>
-          </w:p>
-        </w:tc>
-        <w:tc>
-          <w:tcPr>
-            <w:tcW w:w="1955" w:type="dxa"/>
-          </w:tcPr>
-          <w:p>
-            <w:pPr>
-              <w:spacing w:line="360" w:lineRule="auto"/>
-              <w:jc w:val="center"/>
-              <w:rPr>
-                <w:rFonts w:cs="Arial"/>
-                <w:sz w:val="20"/>
-              </w:rPr>
-            </w:pPr>
-            <w:r>
-              <w:rPr>
-                <w:rFonts w:cs="Arial"/>
-                <w:sz w:val="20"/>
-              </w:rPr>
-              <w:t>k</w:t>
-            </w:r>
-            <w:r>
-              <w:rPr>
-                <w:rFonts w:cs="Arial"/>
-                <w:sz w:val="20"/>
-              </w:rPr>
-              <w:t>énosis, género, vaciamiento, mujeres,</w:t>
-            </w:r>
-          </w:p>
-          <w:p>
-            <w:pPr>
-              <w:spacing w:line="360" w:lineRule="auto"/>
-              <w:jc w:val="center"/>
-              <w:rPr>
-                <w:rFonts w:cs="Arial"/>
-                <w:sz w:val="20"/>
-              </w:rPr>
-            </w:pPr>
-            <w:r>
-              <w:rPr>
-                <w:rFonts w:cs="Arial"/>
-                <w:sz w:val="20"/>
-              </w:rPr>
-              <w:t>cristianismo</w:t>
-            </w:r>
-          </w:p>
-        </w:tc>
-      </w:tr>
-    </w:tbl>
-    <w:p>
-      <w:pPr>
-        <w:spacing w:line="360" w:lineRule="auto"/>
-        <w:ind w:firstLine="708"/>
-        <w:jc w:val="both"/>
-        <w:rPr>
-          <w:color w:val="FF0000"/>
-        </w:rPr>
-      </w:pPr>
-    </w:p>
-    <w:p>
-      <w:pPr>
-        <w:spacing w:line="360" w:lineRule="auto"/>
-        <w:ind w:firstLine="708"/>
-        <w:jc w:val="both"/>
-        <w:rPr>
-          <w:color w:val="FF0000"/>
-        </w:rPr>
-      </w:pPr>
-      <w:r>
-        <w:rPr>
-          <w:color w:val="FF0000"/>
-        </w:rPr>
-        <w:t>Adicione ou retire linhas da tabela, se necessário.</w:t>
-      </w:r>
-    </w:p>
-    <w:p>
-      <w:pPr>
-        <w:spacing w:line="360" w:lineRule="auto"/>
-        <w:jc w:val="both"/>
-        <w:rPr>
-          <w:b/>
-          <w:i/>
-        </w:rPr>
-      </w:pPr>
-    </w:p>
-    <w:p/>
-    <w:p>
-      <w:pPr>
-        <w:spacing w:line="360" w:lineRule="auto"/>
-        <w:jc w:val="both"/>
-        <w:rPr>
-          <w:rFonts w:cs="Arial"/>
-          <w:b/>
-        </w:rPr>
-      </w:pPr>
-      <w:r>
-        <w:rPr>
-          <w:b/>
-          <w:i/>
-        </w:rPr>
-        <w:t>0</w:t>
-      </w:r>
-      <w:r>
-        <w:rPr>
-          <w:b/>
-          <w:i/>
-        </w:rPr>
-        <w:t>2</w:t>
-      </w:r>
-      <w:r>
-        <w:rPr>
-          <w:b/>
-          <w:i/>
-        </w:rPr>
-        <w:t xml:space="preserve"> – </w:t>
-      </w:r>
-      <w:r>
-        <w:rPr>
-          <w:rFonts w:cs="Arial"/>
-          <w:b/>
-          <w:i/>
-          <w:iCs/>
-        </w:rPr>
-        <w:t>OUTRAS ATIVIDADES REALIZADAS</w:t>
-      </w:r>
-    </w:p>
-    <w:p>
-      <w:pPr>
-        <w:spacing w:line="360" w:lineRule="auto"/>
-        <w:ind w:firstLine="708"/>
-        <w:jc w:val="both"/>
-        <w:rPr>
-          <w:rFonts w:cs="Arial"/>
-          <w:color w:val="000000"/>
         </w:rPr>
       </w:pPr>
       <w:r>
@@ -3126,19 +2375,19 @@
         <w:rPr>
           <w:color w:val="FF0000"/>
         </w:rPr>
-        <w:t>no XX</w:t>
-      </w:r>
-      <w:r>
-        <w:rPr>
-          <w:color w:val="FF0000"/>
-        </w:rPr>
-        <w:t>IX</w:t>
-      </w:r>
-      <w:r>
-        <w:rPr>
-          <w:color w:val="FF0000"/>
-        </w:rPr>
-        <w:t xml:space="preserve"> SEMIC</w:t>
+        <w:t xml:space="preserve">no </w:t>
+      </w:r>
+      <w:r>
+        <w:rPr>
+          <w:color w:val="FF0000"/>
+        </w:rPr>
+        <w:t xml:space="preserve">XXIX </w:t>
+      </w:r>
+      <w:r>
+        <w:rPr>
+          <w:color w:val="FF0000"/>
+        </w:rPr>
+        <w:t>SEMIC</w:t>
       </w:r>
       <w:r>
         <w:rPr>
@@ -3146,42 +2395,6 @@
         </w:rPr>
         <w:t xml:space="preserve"> e outros eventos científicos, ou outras atividades que julgar pertinentes para sua formação como pesquisador.</w:t>
       </w:r>
-    </w:p>
-    <w:p>
-      <w:pPr>
-        <w:spacing w:after="113"/>
-        <w:jc w:val="both"/>
-        <w:rPr>
-          <w:rStyle w:val="Forte"/>
-          <w:rFonts w:cs="Arial"/>
-          <w:b w:val="0"/>
-          <w:color w:val="FF0000"/>
-          <w:szCs w:val="24"/>
-        </w:rPr>
-      </w:pPr>
-    </w:p>
-    <w:p>
-      <w:pPr>
-        <w:spacing w:line="360" w:lineRule="auto"/>
-        <w:jc w:val="both"/>
-      </w:pPr>
-    </w:p>
-    <w:p>
-      <w:pPr>
-        <w:spacing w:line="360" w:lineRule="auto"/>
-        <w:jc w:val="both"/>
-      </w:pPr>
-    </w:p>
-    <w:p>
-      <w:pPr>
-        <w:pStyle w:val="PargrafodaLista"/>
-        <w:spacing w:before="0" w:beforeAutospacing="0" w:after="0" w:afterAutospacing="0" w:line="360" w:lineRule="auto"/>
-        <w:jc w:val="both"/>
-        <w:rPr>
-          <w:rFonts w:ascii="Arial" w:hAnsi="Arial" w:cs="Arial"/>
-          <w:color w:val="000000"/>
-        </w:rPr>
-      </w:pPr>
     </w:p>
     <w:sectPr>
       <w:footerReference w:type="default" r:id="rId22"/>
@@ -3249,6 +2462,12 @@
     <w:pPr>
       <w:pStyle w:val="Rodap"/>
       <w:jc w:val="right"/>
+    </w:pPr>
+  </w:p>
+  <w:p>
+    <w:pPr>
+      <w:pStyle w:val="Rodap"/>
+      <w:jc w:val="right"/>
       <w:rPr>
         <w:sz w:val="22"/>
       </w:rPr>
@@ -3284,46 +2503,34 @@
     <w:pPr>
       <w:pStyle w:val="Rodap"/>
       <w:jc w:val="right"/>
+    </w:pPr>
+    <w:r>
+      <w:fldChar w:fldCharType="begin"/>
+    </w:r>
+    <w:r>
+      <w:instrText xml:space="preserve"> PAGE   \* MERGEFORMAT </w:instrText>
+    </w:r>
+    <w:r>
+      <w:fldChar w:fldCharType="separate"/>
+    </w:r>
+    <w:r>
+      <w:rPr>
+        <w:noProof/>
+      </w:rPr>
+      <w:t>5</w:t>
+    </w:r>
+    <w:r>
+      <w:fldChar w:fldCharType="end"/>
+    </w:r>
+  </w:p>
+  <w:p>
+    <w:pPr>
+      <w:pStyle w:val="Rodap"/>
+      <w:jc w:val="right"/>
       <w:rPr>
         <w:sz w:val="22"/>
       </w:rPr>
     </w:pPr>
-    <w:r>
-      <w:rPr>
-        <w:rStyle w:val="Nmerodepgina"/>
-        <w:sz w:val="22"/>
-      </w:rPr>
-      <w:fldChar w:fldCharType="begin"/>
-    </w:r>
-    <w:r>
-      <w:rPr>
-        <w:rStyle w:val="Nmerodepgina"/>
-        <w:sz w:val="22"/>
-      </w:rPr>
-      <w:instrText xml:space="preserve"> PAGE </w:instrText>
-    </w:r>
-    <w:r>
-      <w:rPr>
-        <w:rStyle w:val="Nmerodepgina"/>
-        <w:sz w:val="22"/>
-      </w:rPr>
-      <w:fldChar w:fldCharType="separate"/>
-    </w:r>
-    <w:r>
-      <w:rPr>
-        <w:rStyle w:val="Nmerodepgina"/>
-        <w:noProof/>
-        <w:sz w:val="22"/>
-      </w:rPr>
-      <w:t>6</w:t>
-    </w:r>
-    <w:r>
-      <w:rPr>
-        <w:rStyle w:val="Nmerodepgina"/>
-        <w:sz w:val="22"/>
-      </w:rPr>
-      <w:fldChar w:fldCharType="end"/>
-    </w:r>
   </w:p>
 </w:ftr>
 </file>
@@ -3401,31 +2608,7 @@
         <w:sz w:val="16"/>
       </w:rPr>
       <w:tab/>
-      <w:t xml:space="preserve">Relatório Parcial </w:t>
-    </w:r>
-    <w:r>
-      <w:rPr>
-        <w:sz w:val="16"/>
-      </w:rPr>
-      <w:t>–</w:t>
-    </w:r>
-    <w:r>
-      <w:rPr>
-        <w:sz w:val="16"/>
-      </w:rPr>
-      <w:t xml:space="preserve"> PIBIC</w:t>
-    </w:r>
-    <w:r>
-      <w:rPr>
-        <w:sz w:val="16"/>
-      </w:rPr>
-      <w:t xml:space="preserve"> Jr</w:t>
-    </w:r>
-    <w:r>
-      <w:rPr>
-        <w:sz w:val="16"/>
-      </w:rPr>
-      <w:t xml:space="preserve"> </w:t>
+      <w:t>Relatório Parcial</w:t>
     </w:r>
   </w:p>
 </w:hdr>
@@ -3543,6 +2726,146 @@
     </w:lvl>
   </w:abstractNum>
   <w:abstractNum w:abstractNumId="1" w15:restartNumberingAfterBreak="0">
+    <w:nsid w:val="249C319E"/>
+    <w:multiLevelType w:val="hybridMultilevel"/>
+    <w:tmpl w:val="5A201A74"/>
+    <w:lvl w:ilvl="0" w:tplc="334E99AC">
+      <w:start w:val="1"/>
+      <w:numFmt w:val="bullet"/>
+      <w:lvlText w:val="•"/>
+      <w:lvlJc w:val="left"/>
+      <w:pPr>
+        <w:tabs>
+          <w:tab w:val="num" w:pos="720"/>
+        </w:tabs>
+        <w:ind w:left="720" w:hanging="360"/>
+      </w:pPr>
+      <w:rPr>
+        <w:rFonts w:ascii="Arial" w:hAnsi="Arial" w:hint="default"/>
+      </w:rPr>
+    </w:lvl>
+    <w:lvl w:ilvl="1" w:tplc="FDDA313C">
+      <w:start w:val="1"/>
+      <w:numFmt w:val="bullet"/>
+      <w:lvlText w:val="•"/>
+      <w:lvlJc w:val="left"/>
+      <w:pPr>
+        <w:tabs>
+          <w:tab w:val="num" w:pos="1440"/>
+        </w:tabs>
+        <w:ind w:left="1440" w:hanging="360"/>
+      </w:pPr>
+      <w:rPr>
+        <w:rFonts w:ascii="Arial" w:hAnsi="Arial" w:hint="default"/>
+      </w:rPr>
+    </w:lvl>
+    <w:lvl w:ilvl="2" w:tplc="4080EEDC" w:tentative="1">
+      <w:start w:val="1"/>
+      <w:numFmt w:val="bullet"/>
+      <w:lvlText w:val="•"/>
+      <w:lvlJc w:val="left"/>
+      <w:pPr>
+        <w:tabs>
+          <w:tab w:val="num" w:pos="2160"/>
+        </w:tabs>
+        <w:ind w:left="2160" w:hanging="360"/>
+      </w:pPr>
+      <w:rPr>
+        <w:rFonts w:ascii="Arial" w:hAnsi="Arial" w:hint="default"/>
+      </w:rPr>
+    </w:lvl>
+    <w:lvl w:ilvl="3" w:tplc="1FE04CEE" w:tentative="1">
+      <w:start w:val="1"/>
+      <w:numFmt w:val="bullet"/>
+      <w:lvlText w:val="•"/>
+      <w:lvlJc w:val="left"/>
+      <w:pPr>
+        <w:tabs>
+          <w:tab w:val="num" w:pos="2880"/>
+        </w:tabs>
+        <w:ind w:left="2880" w:hanging="360"/>
+      </w:pPr>
+      <w:rPr>
+        <w:rFonts w:ascii="Arial" w:hAnsi="Arial" w:hint="default"/>
+      </w:rPr>
+    </w:lvl>
+    <w:lvl w:ilvl="4" w:tplc="AF8895EA" w:tentative="1">
+      <w:start w:val="1"/>
+      <w:numFmt w:val="bullet"/>
+      <w:lvlText w:val="•"/>
+      <w:lvlJc w:val="left"/>
+      <w:pPr>
+        <w:tabs>
+          <w:tab w:val="num" w:pos="3600"/>
+        </w:tabs>
+        <w:ind w:left="3600" w:hanging="360"/>
+      </w:pPr>
+      <w:rPr>
+        <w:rFonts w:ascii="Arial" w:hAnsi="Arial" w:hint="default"/>
+      </w:rPr>
+    </w:lvl>
+    <w:lvl w:ilvl="5" w:tplc="9C226A5E" w:tentative="1">
+      <w:start w:val="1"/>
+      <w:numFmt w:val="bullet"/>
+      <w:lvlText w:val="•"/>
+      <w:lvlJc w:val="left"/>
+      <w:pPr>
+        <w:tabs>
+          <w:tab w:val="num" w:pos="4320"/>
+        </w:tabs>
+        <w:ind w:left="4320" w:hanging="360"/>
+      </w:pPr>
+      <w:rPr>
+        <w:rFonts w:ascii="Arial" w:hAnsi="Arial" w:hint="default"/>
+      </w:rPr>
+    </w:lvl>
+    <w:lvl w:ilvl="6" w:tplc="335216B8" w:tentative="1">
+      <w:start w:val="1"/>
+      <w:numFmt w:val="bullet"/>
+      <w:lvlText w:val="•"/>
+      <w:lvlJc w:val="left"/>
+      <w:pPr>
+        <w:tabs>
+          <w:tab w:val="num" w:pos="5040"/>
+        </w:tabs>
+        <w:ind w:left="5040" w:hanging="360"/>
+      </w:pPr>
+      <w:rPr>
+        <w:rFonts w:ascii="Arial" w:hAnsi="Arial" w:hint="default"/>
+      </w:rPr>
+    </w:lvl>
+    <w:lvl w:ilvl="7" w:tplc="E7F4251A" w:tentative="1">
+      <w:start w:val="1"/>
+      <w:numFmt w:val="bullet"/>
+      <w:lvlText w:val="•"/>
+      <w:lvlJc w:val="left"/>
+      <w:pPr>
+        <w:tabs>
+          <w:tab w:val="num" w:pos="5760"/>
+        </w:tabs>
+        <w:ind w:left="5760" w:hanging="360"/>
+      </w:pPr>
+      <w:rPr>
+        <w:rFonts w:ascii="Arial" w:hAnsi="Arial" w:hint="default"/>
+      </w:rPr>
+    </w:lvl>
+    <w:lvl w:ilvl="8" w:tplc="CAE095F6" w:tentative="1">
+      <w:start w:val="1"/>
+      <w:numFmt w:val="bullet"/>
+      <w:lvlText w:val="•"/>
+      <w:lvlJc w:val="left"/>
+      <w:pPr>
+        <w:tabs>
+          <w:tab w:val="num" w:pos="6480"/>
+        </w:tabs>
+        <w:ind w:left="6480" w:hanging="360"/>
+      </w:pPr>
+      <w:rPr>
+        <w:rFonts w:ascii="Arial" w:hAnsi="Arial" w:hint="default"/>
+      </w:rPr>
+    </w:lvl>
+  </w:abstractNum>
+  <w:abstractNum w:abstractNumId="2" w15:restartNumberingAfterBreak="0">
     <w:nsid w:val="4AA13E57"/>
     <w:multiLevelType w:val="hybridMultilevel"/>
     <w:tmpl w:val="CF12A49A"/>
@@ -3631,130 +2954,14 @@
       </w:pPr>
     </w:lvl>
   </w:abstractNum>
-  <w:abstractNum w:abstractNumId="2" w15:restartNumberingAfterBreak="0">
-    <w:nsid w:val="585C14BD"/>
-    <w:multiLevelType w:val="hybridMultilevel"/>
-    <w:tmpl w:val="FDCE831E"/>
-    <w:lvl w:ilvl="0" w:tplc="3A3675E2">
-      <w:start w:val="3"/>
-      <w:numFmt w:val="bullet"/>
-      <w:lvlText w:val=""/>
-      <w:lvlJc w:val="left"/>
-      <w:pPr>
-        <w:ind w:left="1069" w:hanging="360"/>
-      </w:pPr>
-      <w:rPr>
-        <w:rFonts w:ascii="Wingdings" w:eastAsia="Times New Roman" w:hAnsi="Wingdings" w:cs="Times New Roman" w:hint="default"/>
-        <w:b w:val="0"/>
-        <w:i w:val="0"/>
-        <w:color w:val="FF0000"/>
-      </w:rPr>
-    </w:lvl>
-    <w:lvl w:ilvl="1" w:tplc="04160003" w:tentative="1">
-      <w:start w:val="1"/>
-      <w:numFmt w:val="bullet"/>
-      <w:lvlText w:val="o"/>
-      <w:lvlJc w:val="left"/>
-      <w:pPr>
-        <w:ind w:left="1789" w:hanging="360"/>
-      </w:pPr>
-      <w:rPr>
-        <w:rFonts w:ascii="Courier New" w:hAnsi="Courier New" w:cs="Courier New" w:hint="default"/>
-      </w:rPr>
-    </w:lvl>
-    <w:lvl w:ilvl="2" w:tplc="04160005" w:tentative="1">
-      <w:start w:val="1"/>
-      <w:numFmt w:val="bullet"/>
-      <w:lvlText w:val=""/>
-      <w:lvlJc w:val="left"/>
-      <w:pPr>
-        <w:ind w:left="2509" w:hanging="360"/>
-      </w:pPr>
-      <w:rPr>
-        <w:rFonts w:ascii="Wingdings" w:hAnsi="Wingdings" w:hint="default"/>
-      </w:rPr>
-    </w:lvl>
-    <w:lvl w:ilvl="3" w:tplc="04160001" w:tentative="1">
-      <w:start w:val="1"/>
-      <w:numFmt w:val="bullet"/>
-      <w:lvlText w:val=""/>
-      <w:lvlJc w:val="left"/>
-      <w:pPr>
-        <w:ind w:left="3229" w:hanging="360"/>
-      </w:pPr>
-      <w:rPr>
-        <w:rFonts w:ascii="Symbol" w:hAnsi="Symbol" w:hint="default"/>
-      </w:rPr>
-    </w:lvl>
-    <w:lvl w:ilvl="4" w:tplc="04160003" w:tentative="1">
-      <w:start w:val="1"/>
-      <w:numFmt w:val="bullet"/>
-      <w:lvlText w:val="o"/>
-      <w:lvlJc w:val="left"/>
-      <w:pPr>
-        <w:ind w:left="3949" w:hanging="360"/>
-      </w:pPr>
-      <w:rPr>
-        <w:rFonts w:ascii="Courier New" w:hAnsi="Courier New" w:cs="Courier New" w:hint="default"/>
-      </w:rPr>
-    </w:lvl>
-    <w:lvl w:ilvl="5" w:tplc="04160005" w:tentative="1">
-      <w:start w:val="1"/>
-      <w:numFmt w:val="bullet"/>
-      <w:lvlText w:val=""/>
-      <w:lvlJc w:val="left"/>
-      <w:pPr>
-        <w:ind w:left="4669" w:hanging="360"/>
-      </w:pPr>
-      <w:rPr>
-        <w:rFonts w:ascii="Wingdings" w:hAnsi="Wingdings" w:hint="default"/>
-      </w:rPr>
-    </w:lvl>
-    <w:lvl w:ilvl="6" w:tplc="04160001" w:tentative="1">
-      <w:start w:val="1"/>
-      <w:numFmt w:val="bullet"/>
-      <w:lvlText w:val=""/>
-      <w:lvlJc w:val="left"/>
-      <w:pPr>
-        <w:ind w:left="5389" w:hanging="360"/>
-      </w:pPr>
-      <w:rPr>
-        <w:rFonts w:ascii="Symbol" w:hAnsi="Symbol" w:hint="default"/>
-      </w:rPr>
-    </w:lvl>
-    <w:lvl w:ilvl="7" w:tplc="04160003" w:tentative="1">
-      <w:start w:val="1"/>
-      <w:numFmt w:val="bullet"/>
-      <w:lvlText w:val="o"/>
-      <w:lvlJc w:val="left"/>
-      <w:pPr>
-        <w:ind w:left="6109" w:hanging="360"/>
-      </w:pPr>
-      <w:rPr>
-        <w:rFonts w:ascii="Courier New" w:hAnsi="Courier New" w:cs="Courier New" w:hint="default"/>
-      </w:rPr>
-    </w:lvl>
-    <w:lvl w:ilvl="8" w:tplc="04160005" w:tentative="1">
-      <w:start w:val="1"/>
-      <w:numFmt w:val="bullet"/>
-      <w:lvlText w:val=""/>
-      <w:lvlJc w:val="left"/>
-      <w:pPr>
-        <w:ind w:left="6829" w:hanging="360"/>
-      </w:pPr>
-      <w:rPr>
-        <w:rFonts w:ascii="Wingdings" w:hAnsi="Wingdings" w:hint="default"/>
-      </w:rPr>
-    </w:lvl>
-  </w:abstractNum>
   <w:num w:numId="1">
-    <w:abstractNumId w:val="1"/>
+    <w:abstractNumId w:val="2"/>
   </w:num>
   <w:num w:numId="2">
     <w:abstractNumId w:val="0"/>
   </w:num>
   <w:num w:numId="3">
-    <w:abstractNumId w:val="2"/>
+    <w:abstractNumId w:val="1"/>
   </w:num>
 </w:numbering>
 </file>
@@ -3782,7 +2989,9 @@
     <w:lsdException w:name="heading 8" w:semiHidden="1" w:unhideWhenUsed="1" w:qFormat="1"/>
     <w:lsdException w:name="heading 9" w:semiHidden="1" w:unhideWhenUsed="1" w:qFormat="1"/>
     <w:lsdException w:name="toc 1" w:uiPriority="39"/>
+    <w:lsdException w:name="toc 2" w:uiPriority="39"/>
     <w:lsdException w:name="toc 3" w:uiPriority="39"/>
+    <w:lsdException w:name="footer" w:uiPriority="99"/>
     <w:lsdException w:name="caption" w:semiHidden="1" w:unhideWhenUsed="1" w:qFormat="1"/>
     <w:lsdException w:name="Title" w:qFormat="1"/>
     <w:lsdException w:name="Subtitle" w:qFormat="1"/>
@@ -4183,6 +3392,8 @@
   <w:style w:type="paragraph" w:styleId="Rodap">
     <w:name w:val="footer"/>
     <w:basedOn w:val="Normal"/>
+    <w:link w:val="RodapChar"/>
+    <w:uiPriority w:val="99"/>
     <w:pPr>
       <w:tabs>
         <w:tab w:val="center" w:pos="4419"/>
@@ -4382,26 +3593,623 @@
       <w:ind w:left="480"/>
     </w:pPr>
   </w:style>
-  <w:style w:type="character" w:styleId="Forte">
-    <w:name w:val="Strong"/>
-    <w:qFormat/>
-    <w:rsid w:val="00E270B2"/>
+  <w:style w:type="character" w:customStyle="1" w:styleId="RodapChar">
+    <w:name w:val="Rodapé Char"/>
+    <w:link w:val="Rodap"/>
+    <w:uiPriority w:val="99"/>
+    <w:rsid w:val="007B6939"/>
     <w:rPr>
-      <w:b/>
-      <w:bCs/>
+      <w:rFonts w:ascii="Arial" w:hAnsi="Arial"/>
+      <w:sz w:val="24"/>
+    </w:rPr>
+  </w:style>
+  <w:style w:type="paragraph" w:styleId="Sumrio2">
+    <w:name w:val="toc 2"/>
+    <w:basedOn w:val="Normal"/>
+    <w:next w:val="Normal"/>
+    <w:autoRedefine/>
+    <w:uiPriority w:val="39"/>
+    <w:rsid w:val="009F59F7"/>
+    <w:pPr>
+      <w:tabs>
+        <w:tab w:val="right" w:leader="dot" w:pos="9062"/>
+      </w:tabs>
+      <w:spacing w:after="120"/>
+      <w:ind w:left="240"/>
+    </w:pPr>
+    <w:rPr>
+      <w:noProof/>
+      <w:color w:val="FF0000"/>
     </w:rPr>
   </w:style>
   <w:style w:type="paragraph" w:customStyle="1" w:styleId="xmsonormal">
     <w:name w:val="x_msonormal"/>
     <w:basedOn w:val="Normal"/>
-    <w:rsid w:val="00FF74BD"/>
+    <w:rsid w:val="00A54CD6"/>
     <w:rPr>
-      <w:rFonts w:ascii="Calibri" w:eastAsia="Calibri" w:hAnsi="Calibri" w:cs="Calibri"/>
+      <w:rFonts w:ascii="Calibri" w:eastAsiaTheme="minorHAnsi" w:hAnsi="Calibri" w:cs="Calibri"/>
       <w:sz w:val="22"/>
       <w:szCs w:val="22"/>
     </w:rPr>
   </w:style>
+  <w:style w:type="character" w:styleId="TextodoEspaoReservado">
+    <w:name w:val="Placeholder Text"/>
+    <w:basedOn w:val="Fontepargpadro"/>
+    <w:uiPriority w:val="99"/>
+    <w:semiHidden/>
+    <w:rsid w:val="00372E95"/>
+    <w:rPr>
+      <w:color w:val="808080"/>
+    </w:rPr>
+  </w:style>
 </w:styles>
+</file>
+
+<file path=word/glossary/document.xml><?xml version="1.0" encoding="utf-8"?>
+<w:glossaryDocument xmlns:wpc="http://schemas.microsoft.com/office/word/2010/wordprocessingCanvas" xmlns:cx="http://schemas.microsoft.com/office/drawing/2014/chartex" xmlns:cx1="http://schemas.microsoft.com/office/drawing/2015/9/8/chartex" xmlns:cx2="http://schemas.microsoft.com/office/drawing/2015/10/21/chartex" xmlns:cx3="http://schemas.microsoft.com/office/drawing/2016/5/9/chartex" xmlns:cx4="http://schemas.microsoft.com/office/drawing/2016/5/10/chartex" xmlns:cx5="http://schemas.microsoft.com/office/drawing/2016/5/11/chartex" xmlns:cx6="http://schemas.microsoft.com/office/drawing/2016/5/12/chartex" xmlns:cx7="http://schemas.microsoft.com/office/drawing/2016/5/13/chartex" xmlns:cx8="http://schemas.microsoft.com/office/drawing/2016/5/14/chartex" xmlns:mc="http://schemas.openxmlformats.org/markup-compatibility/2006" xmlns:aink="http://schemas.microsoft.com/office/drawing/2016/ink" xmlns:am3d="http://schemas.microsoft.com/office/drawing/2017/model3d" xmlns:o="urn:schemas-microsoft-com:office:office" xmlns:r="http://schemas.openxmlformats.org/officeDocument/2006/relationships" xmlns:m="http://schemas.openxmlformats.org/officeDocument/2006/math" xmlns:v="urn:schemas-microsoft-com:vml" xmlns:wp14="http://schemas.microsoft.com/office/word/2010/wordprocessingDrawing" xmlns:wp="http://schemas.openxmlformats.org/drawingml/2006/wordprocessingDrawing" xmlns:w10="urn:schemas-microsoft-com:office:word" xmlns:w="http://schemas.openxmlformats.org/wordprocessingml/2006/main" xmlns:w14="http://schemas.microsoft.com/office/word/2010/wordml" xmlns:w15="http://schemas.microsoft.com/office/word/2012/wordml" xmlns:w16cex="http://schemas.microsoft.com/office/word/2018/wordml/cex" xmlns:w16cid="http://schemas.microsoft.com/office/word/2016/wordml/cid" xmlns:w16="http://schemas.microsoft.com/office/word/2018/wordml" xmlns:w16sdtdh="http://schemas.microsoft.com/office/word/2020/wordml/sdtdatahash" xmlns:w16se="http://schemas.microsoft.com/office/word/2015/wordml/symex" xmlns:wpg="http://schemas.microsoft.com/office/word/2010/wordprocessingGroup" xmlns:wpi="http://schemas.microsoft.com/office/word/2010/wordprocessingInk" xmlns:wne="http://schemas.microsoft.com/office/word/2006/wordml" xmlns:wps="http://schemas.microsoft.com/office/word/2010/wordprocessingShape" mc:Ignorable="w14 w15 w16se w16cid w16 w16cex w16sdtdh wp14">
+  <w:docParts>
+    <w:docPart>
+      <w:docPartPr>
+        <w:name w:val="DefaultPlaceholder_-1854013440"/>
+        <w:category>
+          <w:name w:val="Geral"/>
+          <w:gallery w:val="placeholder"/>
+        </w:category>
+        <w:types>
+          <w:type w:val="bbPlcHdr"/>
+        </w:types>
+        <w:behaviors>
+          <w:behavior w:val="content"/>
+        </w:behaviors>
+        <w:guid w:val="{8AD5754A-302A-4BA4-ACA4-EB5E1F357FCB}"/>
+      </w:docPartPr>
+      <w:docPartBody>
+        <w:p>
+          <w:r>
+            <w:rPr>
+              <w:rStyle w:val="TextodoEspaoReservado"/>
+            </w:rPr>
+            <w:t>Clique ou toque aqui para inserir o texto.</w:t>
+          </w:r>
+        </w:p>
+      </w:docPartBody>
+    </w:docPart>
+  </w:docParts>
+</w:glossaryDocument>
+</file>
+
+<file path=word/glossary/fontTable.xml><?xml version="1.0" encoding="utf-8"?>
+<w:fonts xmlns:mc="http://schemas.openxmlformats.org/markup-compatibility/2006" xmlns:r="http://schemas.openxmlformats.org/officeDocument/2006/relationships" xmlns:w="http://schemas.openxmlformats.org/wordprocessingml/2006/main" xmlns:w14="http://schemas.microsoft.com/office/word/2010/wordml" xmlns:w15="http://schemas.microsoft.com/office/word/2012/wordml" xmlns:w16cex="http://schemas.microsoft.com/office/word/2018/wordml/cex" xmlns:w16cid="http://schemas.microsoft.com/office/word/2016/wordml/cid" xmlns:w16="http://schemas.microsoft.com/office/word/2018/wordml" xmlns:w16sdtdh="http://schemas.microsoft.com/office/word/2020/wordml/sdtdatahash" xmlns:w16se="http://schemas.microsoft.com/office/word/2015/wordml/symex" mc:Ignorable="w14 w15 w16se w16cid w16 w16cex w16sdtdh">
+  <w:font w:name="Times New Roman">
+    <w:panose1 w:val="02020603050405020304"/>
+    <w:charset w:val="00"/>
+    <w:family w:val="roman"/>
+    <w:pitch w:val="variable"/>
+    <w:sig w:usb0="E0002EFF" w:usb1="C000785B" w:usb2="00000009" w:usb3="00000000" w:csb0="000001FF" w:csb1="00000000"/>
+  </w:font>
+  <w:font w:name="Arial">
+    <w:panose1 w:val="020B0604020202020204"/>
+    <w:charset w:val="00"/>
+    <w:family w:val="swiss"/>
+    <w:pitch w:val="variable"/>
+    <w:sig w:usb0="E0002EFF" w:usb1="C000785B" w:usb2="00000009" w:usb3="00000000" w:csb0="000001FF" w:csb1="00000000"/>
+  </w:font>
+  <w:font w:name="Calibri">
+    <w:panose1 w:val="020F0502020204030204"/>
+    <w:charset w:val="00"/>
+    <w:family w:val="swiss"/>
+    <w:pitch w:val="variable"/>
+    <w:sig w:usb0="E4002EFF" w:usb1="C000247B" w:usb2="00000009" w:usb3="00000000" w:csb0="000001FF" w:csb1="00000000"/>
+  </w:font>
+  <w:font w:name="Segoe UI">
+    <w:panose1 w:val="020B0502040204020203"/>
+    <w:charset w:val="00"/>
+    <w:family w:val="swiss"/>
+    <w:pitch w:val="variable"/>
+    <w:sig w:usb0="E4002EFF" w:usb1="C000E47F" w:usb2="00000009" w:usb3="00000000" w:csb0="000001FF" w:csb1="00000000"/>
+  </w:font>
+  <w:font w:name="Cambria">
+    <w:panose1 w:val="02040503050406030204"/>
+    <w:charset w:val="00"/>
+    <w:family w:val="roman"/>
+    <w:pitch w:val="variable"/>
+    <w:sig w:usb0="E00006FF" w:usb1="420024FF" w:usb2="02000000" w:usb3="00000000" w:csb0="0000019F" w:csb1="00000000"/>
+  </w:font>
+  <w:font w:name="Calibri Light">
+    <w:panose1 w:val="020F0302020204030204"/>
+    <w:charset w:val="00"/>
+    <w:family w:val="swiss"/>
+    <w:pitch w:val="variable"/>
+    <w:sig w:usb0="E4002EFF" w:usb1="C000247B" w:usb2="00000009" w:usb3="00000000" w:csb0="000001FF" w:csb1="00000000"/>
+  </w:font>
+</w:fonts>
+</file>
+
+<file path=word/glossary/settings.xml><?xml version="1.0" encoding="utf-8"?>
+<w:settings xmlns:mc="http://schemas.openxmlformats.org/markup-compatibility/2006" xmlns:o="urn:schemas-microsoft-com:office:office" xmlns:r="http://schemas.openxmlformats.org/officeDocument/2006/relationships" xmlns:m="http://schemas.openxmlformats.org/officeDocument/2006/math" xmlns:v="urn:schemas-microsoft-com:vml" xmlns:w10="urn:schemas-microsoft-com:office:word" xmlns:w="http://schemas.openxmlformats.org/wordprocessingml/2006/main" xmlns:w14="http://schemas.microsoft.com/office/word/2010/wordml" xmlns:w15="http://schemas.microsoft.com/office/word/2012/wordml" xmlns:w16cex="http://schemas.microsoft.com/office/word/2018/wordml/cex" xmlns:w16cid="http://schemas.microsoft.com/office/word/2016/wordml/cid" xmlns:w16="http://schemas.microsoft.com/office/word/2018/wordml" xmlns:w16sdtdh="http://schemas.microsoft.com/office/word/2020/wordml/sdtdatahash" xmlns:w16se="http://schemas.microsoft.com/office/word/2015/wordml/symex" xmlns:sl="http://schemas.openxmlformats.org/schemaLibrary/2006/main" mc:Ignorable="w14 w15 w16se w16cid w16 w16cex w16sdtdh">
+  <w:view w:val="normal"/>
+  <w:defaultTabStop w:val="708"/>
+  <w:hyphenationZone w:val="425"/>
+  <w:characterSpacingControl w:val="doNotCompress"/>
+  <w:compat>
+    <w:useFELayout/>
+    <w:compatSetting w:name="compatibilityMode" w:uri="http://schemas.microsoft.com/office/word" w:val="15"/>
+    <w:compatSetting w:name="overrideTableStyleFontSizeAndJustification" w:uri="http://schemas.microsoft.com/office/word" w:val="1"/>
+    <w:compatSetting w:name="enableOpenTypeFeatures" w:uri="http://schemas.microsoft.com/office/word" w:val="1"/>
+    <w:compatSetting w:name="doNotFlipMirrorIndents" w:uri="http://schemas.microsoft.com/office/word" w:val="1"/>
+    <w:compatSetting w:name="differentiateMultirowTableHeaders" w:uri="http://schemas.microsoft.com/office/word" w:val="1"/>
+    <w:compatSetting w:name="useWord2013TrackBottomHyphenation" w:uri="http://schemas.microsoft.com/office/word" w:val="0"/>
+  </w:compat>
+  <w:rsids>
+    <w:rsidRoot w:val="00C33270"/>
+    <w:rsid w:val="00C33270"/>
+    <w:rsid w:val="00FC5E65"/>
+  </w:rsids>
+  <m:mathPr>
+    <m:mathFont m:val="Cambria Math"/>
+    <m:brkBin m:val="before"/>
+    <m:brkBinSub m:val="--"/>
+    <m:smallFrac m:val="0"/>
+    <m:dispDef/>
+    <m:lMargin m:val="0"/>
+    <m:rMargin m:val="0"/>
+    <m:defJc m:val="centerGroup"/>
+    <m:wrapIndent m:val="1440"/>
+    <m:intLim m:val="subSup"/>
+    <m:naryLim m:val="undOvr"/>
+  </m:mathPr>
+  <w:themeFontLang w:val="pt-BR"/>
+  <w:clrSchemeMapping w:bg1="light1" w:t1="dark1" w:bg2="light2" w:t2="dark2" w:accent1="accent1" w:accent2="accent2" w:accent3="accent3" w:accent4="accent4" w:accent5="accent5" w:accent6="accent6" w:hyperlink="hyperlink" w:followedHyperlink="followedHyperlink"/>
+  <w:decimalSymbol w:val=","/>
+  <w:listSeparator w:val=";"/>
+  <w15:chartTrackingRefBased/>
+</w:settings>
+</file>
+
+<file path=word/glossary/styles.xml><?xml version="1.0" encoding="utf-8"?>
+<w:styles xmlns:mc="http://schemas.openxmlformats.org/markup-compatibility/2006" xmlns:r="http://schemas.openxmlformats.org/officeDocument/2006/relationships" xmlns:w="http://schemas.openxmlformats.org/wordprocessingml/2006/main" xmlns:w14="http://schemas.microsoft.com/office/word/2010/wordml" xmlns:w15="http://schemas.microsoft.com/office/word/2012/wordml" xmlns:w16cex="http://schemas.microsoft.com/office/word/2018/wordml/cex" xmlns:w16cid="http://schemas.microsoft.com/office/word/2016/wordml/cid" xmlns:w16="http://schemas.microsoft.com/office/word/2018/wordml" xmlns:w16sdtdh="http://schemas.microsoft.com/office/word/2020/wordml/sdtdatahash" xmlns:w16se="http://schemas.microsoft.com/office/word/2015/wordml/symex" mc:Ignorable="w14 w15 w16se w16cid w16 w16cex w16sdtdh">
+  <w:docDefaults>
+    <w:rPrDefault>
+      <w:rPr>
+        <w:rFonts w:asciiTheme="minorHAnsi" w:eastAsiaTheme="minorEastAsia" w:hAnsiTheme="minorHAnsi" w:cstheme="minorBidi"/>
+        <w:sz w:val="22"/>
+        <w:szCs w:val="22"/>
+        <w:lang w:val="pt-BR" w:eastAsia="pt-BR" w:bidi="ar-SA"/>
+      </w:rPr>
+    </w:rPrDefault>
+    <w:pPrDefault>
+      <w:pPr>
+        <w:spacing w:after="160" w:line="259" w:lineRule="auto"/>
+      </w:pPr>
+    </w:pPrDefault>
+  </w:docDefaults>
+  <w:latentStyles w:defLockedState="0" w:defUIPriority="99" w:defSemiHidden="0" w:defUnhideWhenUsed="0" w:defQFormat="0" w:count="376">
+    <w:lsdException w:name="Normal" w:uiPriority="0" w:qFormat="1"/>
+    <w:lsdException w:name="heading 1" w:uiPriority="9" w:qFormat="1"/>
+    <w:lsdException w:name="heading 2" w:semiHidden="1" w:uiPriority="9" w:unhideWhenUsed="1" w:qFormat="1"/>
+    <w:lsdException w:name="heading 3" w:semiHidden="1" w:uiPriority="9" w:unhideWhenUsed="1" w:qFormat="1"/>
+    <w:lsdException w:name="heading 4" w:semiHidden="1" w:uiPriority="9" w:unhideWhenUsed="1" w:qFormat="1"/>
+    <w:lsdException w:name="heading 5" w:semiHidden="1" w:uiPriority="9" w:unhideWhenUsed="1" w:qFormat="1"/>
+    <w:lsdException w:name="heading 6" w:semiHidden="1" w:uiPriority="9" w:unhideWhenUsed="1" w:qFormat="1"/>
+    <w:lsdException w:name="heading 7" w:semiHidden="1" w:uiPriority="9" w:unhideWhenUsed="1" w:qFormat="1"/>
+    <w:lsdException w:name="heading 8" w:semiHidden="1" w:uiPriority="9" w:unhideWhenUsed="1" w:qFormat="1"/>
+    <w:lsdException w:name="heading 9" w:semiHidden="1" w:uiPriority="9" w:unhideWhenUsed="1" w:qFormat="1"/>
+    <w:lsdException w:name="index 1" w:semiHidden="1" w:unhideWhenUsed="1"/>
+    <w:lsdException w:name="index 2" w:semiHidden="1" w:unhideWhenUsed="1"/>
+    <w:lsdException w:name="index 3" w:semiHidden="1" w:unhideWhenUsed="1"/>
+    <w:lsdException w:name="index 4" w:semiHidden="1" w:unhideWhenUsed="1"/>
+    <w:lsdException w:name="index 5" w:semiHidden="1" w:unhideWhenUsed="1"/>
+    <w:lsdException w:name="index 6" w:semiHidden="1" w:unhideWhenUsed="1"/>
+    <w:lsdException w:name="index 7" w:semiHidden="1" w:unhideWhenUsed="1"/>
+    <w:lsdException w:name="index 8" w:semiHidden="1" w:unhideWhenUsed="1"/>
+    <w:lsdException w:name="index 9" w:semiHidden="1" w:unhideWhenUsed="1"/>
+    <w:lsdException w:name="toc 1" w:semiHidden="1" w:uiPriority="39" w:unhideWhenUsed="1"/>
+    <w:lsdException w:name="toc 2" w:semiHidden="1" w:uiPriority="39" w:unhideWhenUsed="1"/>
+    <w:lsdException w:name="toc 3" w:semiHidden="1" w:uiPriority="39" w:unhideWhenUsed="1"/>
+    <w:lsdException w:name="toc 4" w:semiHidden="1" w:uiPriority="39" w:unhideWhenUsed="1"/>
+    <w:lsdException w:name="toc 5" w:semiHidden="1" w:uiPriority="39" w:unhideWhenUsed="1"/>
+    <w:lsdException w:name="toc 6" w:semiHidden="1" w:uiPriority="39" w:unhideWhenUsed="1"/>
+    <w:lsdException w:name="toc 7" w:semiHidden="1" w:uiPriority="39" w:unhideWhenUsed="1"/>
+    <w:lsdException w:name="toc 8" w:semiHidden="1" w:uiPriority="39" w:unhideWhenUsed="1"/>
+    <w:lsdException w:name="toc 9" w:semiHidden="1" w:uiPriority="39" w:unhideWhenUsed="1"/>
+    <w:lsdException w:name="Normal Indent" w:semiHidden="1" w:unhideWhenUsed="1"/>
+    <w:lsdException w:name="footnote text" w:semiHidden="1" w:unhideWhenUsed="1"/>
+    <w:lsdException w:name="annotation text" w:semiHidden="1" w:unhideWhenUsed="1"/>
+    <w:lsdException w:name="header" w:semiHidden="1" w:unhideWhenUsed="1"/>
+    <w:lsdException w:name="footer" w:semiHidden="1" w:unhideWhenUsed="1"/>
+    <w:lsdException w:name="index heading" w:semiHidden="1" w:unhideWhenUsed="1"/>
+    <w:lsdException w:name="caption" w:semiHidden="1" w:uiPriority="35" w:unhideWhenUsed="1" w:qFormat="1"/>
+    <w:lsdException w:name="table of figures" w:semiHidden="1" w:unhideWhenUsed="1"/>
+    <w:lsdException w:name="envelope address" w:semiHidden="1" w:unhideWhenUsed="1"/>
+    <w:lsdException w:name="envelope return" w:semiHidden="1" w:unhideWhenUsed="1"/>
+    <w:lsdException w:name="footnote reference" w:semiHidden="1" w:unhideWhenUsed="1"/>
+    <w:lsdException w:name="annotation reference" w:semiHidden="1" w:unhideWhenUsed="1"/>
+    <w:lsdException w:name="line number" w:semiHidden="1" w:unhideWhenUsed="1"/>
+    <w:lsdException w:name="page number" w:semiHidden="1" w:unhideWhenUsed="1"/>
+    <w:lsdException w:name="endnote reference" w:semiHidden="1" w:unhideWhenUsed="1"/>
+    <w:lsdException w:name="endnote text" w:semiHidden="1" w:unhideWhenUsed="1"/>
+    <w:lsdException w:name="table of authorities" w:semiHidden="1" w:unhideWhenUsed="1"/>
+    <w:lsdException w:name="macro" w:semiHidden="1" w:unhideWhenUsed="1"/>
+    <w:lsdException w:name="toa heading" w:semiHidden="1" w:unhideWhenUsed="1"/>
+    <w:lsdException w:name="List" w:semiHidden="1" w:unhideWhenUsed="1"/>
+    <w:lsdException w:name="List Bullet" w:semiHidden="1" w:unhideWhenUsed="1"/>
+    <w:lsdException w:name="List Number" w:semiHidden="1" w:unhideWhenUsed="1"/>
+    <w:lsdException w:name="List 2" w:semiHidden="1" w:unhideWhenUsed="1"/>
+    <w:lsdException w:name="List 3" w:semiHidden="1" w:unhideWhenUsed="1"/>
+    <w:lsdException w:name="List 4" w:semiHidden="1" w:unhideWhenUsed="1"/>
+    <w:lsdException w:name="List 5" w:semiHidden="1" w:unhideWhenUsed="1"/>
+    <w:lsdException w:name="List Bullet 2" w:semiHidden="1" w:unhideWhenUsed="1"/>
+    <w:lsdException w:name="List Bullet 3" w:semiHidden="1" w:unhideWhenUsed="1"/>
+    <w:lsdException w:name="List Bullet 4" w:semiHidden="1" w:unhideWhenUsed="1"/>
+    <w:lsdException w:name="List Bullet 5" w:semiHidden="1" w:unhideWhenUsed="1"/>
+    <w:lsdException w:name="List Number 2" w:semiHidden="1" w:unhideWhenUsed="1"/>
+    <w:lsdException w:name="List Number 3" w:semiHidden="1" w:unhideWhenUsed="1"/>
+    <w:lsdException w:name="List Number 4" w:semiHidden="1" w:unhideWhenUsed="1"/>
+    <w:lsdException w:name="List Number 5" w:semiHidden="1" w:unhideWhenUsed="1"/>
+    <w:lsdException w:name="Title" w:uiPriority="10" w:qFormat="1"/>
+    <w:lsdException w:name="Closing" w:semiHidden="1" w:unhideWhenUsed="1"/>
+    <w:lsdException w:name="Signature" w:semiHidden="1" w:unhideWhenUsed="1"/>
+    <w:lsdException w:name="Default Paragraph Font" w:semiHidden="1" w:uiPriority="1" w:unhideWhenUsed="1"/>
+    <w:lsdException w:name="Body Text" w:semiHidden="1" w:unhideWhenUsed="1"/>
+    <w:lsdException w:name="Body Text Indent" w:semiHidden="1" w:unhideWhenUsed="1"/>
+    <w:lsdException w:name="List Continue" w:semiHidden="1" w:unhideWhenUsed="1"/>
+    <w:lsdException w:name="List Continue 2" w:semiHidden="1" w:unhideWhenUsed="1"/>
+    <w:lsdException w:name="List Continue 3" w:semiHidden="1" w:unhideWhenUsed="1"/>
+    <w:lsdException w:name="List Continue 4" w:semiHidden="1" w:unhideWhenUsed="1"/>
+    <w:lsdException w:name="List Continue 5" w:semiHidden="1" w:unhideWhenUsed="1"/>
+    <w:lsdException w:name="Message Header" w:semiHidden="1" w:unhideWhenUsed="1"/>
+    <w:lsdException w:name="Subtitle" w:uiPriority="11" w:qFormat="1"/>
+    <w:lsdException w:name="Salutation" w:semiHidden="1" w:unhideWhenUsed="1"/>
+    <w:lsdException w:name="Date" w:semiHidden="1" w:unhideWhenUsed="1"/>
+    <w:lsdException w:name="Body Text First Indent" w:semiHidden="1" w:unhideWhenUsed="1"/>
+    <w:lsdException w:name="Body Text First Indent 2" w:semiHidden="1" w:unhideWhenUsed="1"/>
+    <w:lsdException w:name="Note Heading" w:semiHidden="1" w:unhideWhenUsed="1"/>
+    <w:lsdException w:name="Body Text 2" w:semiHidden="1" w:unhideWhenUsed="1"/>
+    <w:lsdException w:name="Body Text 3" w:semiHidden="1" w:unhideWhenUsed="1"/>
+    <w:lsdException w:name="Body Text Indent 2" w:semiHidden="1" w:unhideWhenUsed="1"/>
+    <w:lsdException w:name="Body Text Indent 3" w:semiHidden="1" w:unhideWhenUsed="1"/>
+    <w:lsdException w:name="Block Text" w:semiHidden="1" w:unhideWhenUsed="1"/>
+    <w:lsdException w:name="Hyperlink" w:semiHidden="1" w:unhideWhenUsed="1"/>
+    <w:lsdException w:name="FollowedHyperlink" w:semiHidden="1" w:unhideWhenUsed="1"/>
+    <w:lsdException w:name="Strong" w:uiPriority="22" w:qFormat="1"/>
+    <w:lsdException w:name="Emphasis" w:uiPriority="20" w:qFormat="1"/>
+    <w:lsdException w:name="Document Map" w:semiHidden="1" w:unhideWhenUsed="1"/>
+    <w:lsdException w:name="Plain Text" w:semiHidden="1" w:unhideWhenUsed="1"/>
+    <w:lsdException w:name="E-mail Signature" w:semiHidden="1" w:unhideWhenUsed="1"/>
+    <w:lsdException w:name="HTML Top of Form" w:semiHidden="1" w:unhideWhenUsed="1"/>
+    <w:lsdException w:name="HTML Bottom of Form" w:semiHidden="1" w:unhideWhenUsed="1"/>
+    <w:lsdException w:name="Normal (Web)" w:semiHidden="1" w:unhideWhenUsed="1"/>
+    <w:lsdException w:name="HTML Acronym" w:semiHidden="1" w:unhideWhenUsed="1"/>
+    <w:lsdException w:name="HTML Address" w:semiHidden="1" w:unhideWhenUsed="1"/>
+    <w:lsdException w:name="HTML Cite" w:semiHidden="1" w:unhideWhenUsed="1"/>
+    <w:lsdException w:name="HTML Code" w:semiHidden="1" w:unhideWhenUsed="1"/>
+    <w:lsdException w:name="HTML Definition" w:semiHidden="1" w:unhideWhenUsed="1"/>
+    <w:lsdException w:name="HTML Keyboard" w:semiHidden="1" w:unhideWhenUsed="1"/>
+    <w:lsdException w:name="HTML Preformatted" w:semiHidden="1" w:unhideWhenUsed="1"/>
+    <w:lsdException w:name="HTML Sample" w:semiHidden="1" w:unhideWhenUsed="1"/>
+    <w:lsdException w:name="HTML Typewriter" w:semiHidden="1" w:unhideWhenUsed="1"/>
+    <w:lsdException w:name="HTML Variable" w:semiHidden="1" w:unhideWhenUsed="1"/>
+    <w:lsdException w:name="Normal Table" w:semiHidden="1" w:unhideWhenUsed="1"/>
+    <w:lsdException w:name="annotation subject" w:semiHidden="1" w:unhideWhenUsed="1"/>
+    <w:lsdException w:name="No List" w:semiHidden="1" w:unhideWhenUsed="1"/>
+    <w:lsdException w:name="Outline List 1" w:semiHidden="1" w:unhideWhenUsed="1"/>
+    <w:lsdException w:name="Outline List 2" w:semiHidden="1" w:unhideWhenUsed="1"/>
+    <w:lsdException w:name="Outline List 3" w:semiHidden="1" w:unhideWhenUsed="1"/>
+    <w:lsdException w:name="Table Simple 1" w:semiHidden="1" w:unhideWhenUsed="1"/>
+    <w:lsdException w:name="Table Simple 2" w:semiHidden="1" w:unhideWhenUsed="1"/>
+    <w:lsdException w:name="Table Simple 3" w:semiHidden="1" w:unhideWhenUsed="1"/>
+    <w:lsdException w:name="Table Classic 1" w:semiHidden="1" w:unhideWhenUsed="1"/>
+    <w:lsdException w:name="Table Classic 2" w:semiHidden="1" w:unhideWhenUsed="1"/>
+    <w:lsdException w:name="Table Classic 3" w:semiHidden="1" w:unhideWhenUsed="1"/>
+    <w:lsdException w:name="Table Classic 4" w:semiHidden="1" w:unhideWhenUsed="1"/>
+    <w:lsdException w:name="Table Colorful 1" w:semiHidden="1" w:unhideWhenUsed="1"/>
+    <w:lsdException w:name="Table Colorful 2" w:semiHidden="1" w:unhideWhenUsed="1"/>
+    <w:lsdException w:name="Table Colorful 3" w:semiHidden="1" w:unhideWhenUsed="1"/>
+    <w:lsdException w:name="Table Columns 1" w:semiHidden="1" w:unhideWhenUsed="1"/>
+    <w:lsdException w:name="Table Columns 2" w:semiHidden="1" w:unhideWhenUsed="1"/>
+    <w:lsdException w:name="Table Columns 3" w:semiHidden="1" w:unhideWhenUsed="1"/>
+    <w:lsdException w:name="Table Columns 4" w:semiHidden="1" w:unhideWhenUsed="1"/>
+    <w:lsdException w:name="Table Columns 5" w:semiHidden="1" w:unhideWhenUsed="1"/>
+    <w:lsdException w:name="Table Grid 1" w:semiHidden="1" w:unhideWhenUsed="1"/>
+    <w:lsdException w:name="Table Grid 2" w:semiHidden="1" w:unhideWhenUsed="1"/>
+    <w:lsdException w:name="Table Grid 3" w:semiHidden="1" w:unhideWhenUsed="1"/>
+    <w:lsdException w:name="Table Grid 4" w:semiHidden="1" w:unhideWhenUsed="1"/>
+    <w:lsdException w:name="Table Grid 5" w:semiHidden="1" w:unhideWhenUsed="1"/>
+    <w:lsdException w:name="Table Grid 6" w:semiHidden="1" w:unhideWhenUsed="1"/>
+    <w:lsdException w:name="Table Grid 7" w:semiHidden="1" w:unhideWhenUsed="1"/>
+    <w:lsdException w:name="Table Grid 8" w:semiHidden="1" w:unhideWhenUsed="1"/>
+    <w:lsdException w:name="Table List 1" w:semiHidden="1" w:unhideWhenUsed="1"/>
+    <w:lsdException w:name="Table List 2" w:semiHidden="1" w:unhideWhenUsed="1"/>
+    <w:lsdException w:name="Table List 3" w:semiHidden="1" w:unhideWhenUsed="1"/>
+    <w:lsdException w:name="Table List 4" w:semiHidden="1" w:unhideWhenUsed="1"/>
+    <w:lsdException w:name="Table List 5" w:semiHidden="1" w:unhideWhenUsed="1"/>
+    <w:lsdException w:name="Table List 6" w:semiHidden="1" w:unhideWhenUsed="1"/>
+    <w:lsdException w:name="Table List 7" w:semiHidden="1" w:unhideWhenUsed="1"/>
+    <w:lsdException w:name="Table List 8" w:semiHidden="1" w:unhideWhenUsed="1"/>
+    <w:lsdException w:name="Table 3D effects 1" w:semiHidden="1" w:unhideWhenUsed="1"/>
+    <w:lsdException w:name="Table 3D effects 2" w:semiHidden="1" w:unhideWhenUsed="1"/>
+    <w:lsdException w:name="Table 3D effects 3" w:semiHidden="1" w:unhideWhenUsed="1"/>
+    <w:lsdException w:name="Table Contemporary" w:semiHidden="1" w:unhideWhenUsed="1"/>
+    <w:lsdException w:name="Table Elegant" w:semiHidden="1" w:unhideWhenUsed="1"/>
+    <w:lsdException w:name="Table Professional" w:semiHidden="1" w:unhideWhenUsed="1"/>
+    <w:lsdException w:name="Table Subtle 1" w:semiHidden="1" w:unhideWhenUsed="1"/>
+    <w:lsdException w:name="Table Subtle 2" w:semiHidden="1" w:unhideWhenUsed="1"/>
+    <w:lsdException w:name="Table Web 1" w:semiHidden="1" w:unhideWhenUsed="1"/>
+    <w:lsdException w:name="Table Web 2" w:semiHidden="1" w:unhideWhenUsed="1"/>
+    <w:lsdException w:name="Table Web 3" w:semiHidden="1" w:unhideWhenUsed="1"/>
+    <w:lsdException w:name="Balloon Text" w:semiHidden="1" w:unhideWhenUsed="1"/>
+    <w:lsdException w:name="Table Grid" w:uiPriority="39"/>
+    <w:lsdException w:name="Table Theme" w:semiHidden="1" w:unhideWhenUsed="1"/>
+    <w:lsdException w:name="Placeholder Text" w:semiHidden="1"/>
+    <w:lsdException w:name="No Spacing" w:uiPriority="1" w:qFormat="1"/>
+    <w:lsdException w:name="Light Shading" w:uiPriority="60"/>
+    <w:lsdException w:name="Light List" w:uiPriority="61"/>
+    <w:lsdException w:name="Light Grid" w:uiPriority="62"/>
+    <w:lsdException w:name="Medium Shading 1" w:uiPriority="63"/>
+    <w:lsdException w:name="Medium Shading 2" w:uiPriority="64"/>
+    <w:lsdException w:name="Medium List 1" w:uiPriority="65"/>
+    <w:lsdException w:name="Medium List 2" w:uiPriority="66"/>
+    <w:lsdException w:name="Medium Grid 1" w:uiPriority="67"/>
+    <w:lsdException w:name="Medium Grid 2" w:uiPriority="68"/>
+    <w:lsdException w:name="Medium Grid 3" w:uiPriority="69"/>
+    <w:lsdException w:name="Dark List" w:uiPriority="70"/>
+    <w:lsdException w:name="Colorful Shading" w:uiPriority="71"/>
+    <w:lsdException w:name="Colorful List" w:uiPriority="72"/>
+    <w:lsdException w:name="Colorful Grid" w:uiPriority="73"/>
+    <w:lsdException w:name="Light Shading Accent 1" w:uiPriority="60"/>
+    <w:lsdException w:name="Light List Accent 1" w:uiPriority="61"/>
+    <w:lsdException w:name="Light Grid Accent 1" w:uiPriority="62"/>
+    <w:lsdException w:name="Medium Shading 1 Accent 1" w:uiPriority="63"/>
+    <w:lsdException w:name="Medium Shading 2 Accent 1" w:uiPriority="64"/>
+    <w:lsdException w:name="Medium List 1 Accent 1" w:uiPriority="65"/>
+    <w:lsdException w:name="Revision" w:semiHidden="1"/>
+    <w:lsdException w:name="List Paragraph" w:uiPriority="34" w:qFormat="1"/>
+    <w:lsdException w:name="Quote" w:uiPriority="29" w:qFormat="1"/>
+    <w:lsdException w:name="Intense Quote" w:uiPriority="30" w:qFormat="1"/>
+    <w:lsdException w:name="Medium List 2 Accent 1" w:uiPriority="66"/>
+    <w:lsdException w:name="Medium Grid 1 Accent 1" w:uiPriority="67"/>
+    <w:lsdException w:name="Medium Grid 2 Accent 1" w:uiPriority="68"/>
+    <w:lsdException w:name="Medium Grid 3 Accent 1" w:uiPriority="69"/>
+    <w:lsdException w:name="Dark List Accent 1" w:uiPriority="70"/>
+    <w:lsdException w:name="Colorful Shading Accent 1" w:uiPriority="71"/>
+    <w:lsdException w:name="Colorful List Accent 1" w:uiPriority="72"/>
+    <w:lsdException w:name="Colorful Grid Accent 1" w:uiPriority="73"/>
+    <w:lsdException w:name="Light Shading Accent 2" w:uiPriority="60"/>
+    <w:lsdException w:name="Light List Accent 2" w:uiPriority="61"/>
+    <w:lsdException w:name="Light Grid Accent 2" w:uiPriority="62"/>
+    <w:lsdException w:name="Medium Shading 1 Accent 2" w:uiPriority="63"/>
+    <w:lsdException w:name="Medium Shading 2 Accent 2" w:uiPriority="64"/>
+    <w:lsdException w:name="Medium List 1 Accent 2" w:uiPriority="65"/>
+    <w:lsdException w:name="Medium List 2 Accent 2" w:uiPriority="66"/>
+    <w:lsdException w:name="Medium Grid 1 Accent 2" w:uiPriority="67"/>
+    <w:lsdException w:name="Medium Grid 2 Accent 2" w:uiPriority="68"/>
+    <w:lsdException w:name="Medium Grid 3 Accent 2" w:uiPriority="69"/>
+    <w:lsdException w:name="Dark List Accent 2" w:uiPriority="70"/>
+    <w:lsdException w:name="Colorful Shading Accent 2" w:uiPriority="71"/>
+    <w:lsdException w:name="Colorful List Accent 2" w:uiPriority="72"/>
+    <w:lsdException w:name="Colorful Grid Accent 2" w:uiPriority="73"/>
+    <w:lsdException w:name="Light Shading Accent 3" w:uiPriority="60"/>
+    <w:lsdException w:name="Light List Accent 3" w:uiPriority="61"/>
+    <w:lsdException w:name="Light Grid Accent 3" w:uiPriority="62"/>
+    <w:lsdException w:name="Medium Shading 1 Accent 3" w:uiPriority="63"/>
+    <w:lsdException w:name="Medium Shading 2 Accent 3" w:uiPriority="64"/>
+    <w:lsdException w:name="Medium List 1 Accent 3" w:uiPriority="65"/>
+    <w:lsdException w:name="Medium List 2 Accent 3" w:uiPriority="66"/>
+    <w:lsdException w:name="Medium Grid 1 Accent 3" w:uiPriority="67"/>
+    <w:lsdException w:name="Medium Grid 2 Accent 3" w:uiPriority="68"/>
+    <w:lsdException w:name="Medium Grid 3 Accent 3" w:uiPriority="69"/>
+    <w:lsdException w:name="Dark List Accent 3" w:uiPriority="70"/>
+    <w:lsdException w:name="Colorful Shading Accent 3" w:uiPriority="71"/>
+    <w:lsdException w:name="Colorful List Accent 3" w:uiPriority="72"/>
+    <w:lsdException w:name="Colorful Grid Accent 3" w:uiPriority="73"/>
+    <w:lsdException w:name="Light Shading Accent 4" w:uiPriority="60"/>
+    <w:lsdException w:name="Light List Accent 4" w:uiPriority="61"/>
+    <w:lsdException w:name="Light Grid Accent 4" w:uiPriority="62"/>
+    <w:lsdException w:name="Medium Shading 1 Accent 4" w:uiPriority="63"/>
+    <w:lsdException w:name="Medium Shading 2 Accent 4" w:uiPriority="64"/>
+    <w:lsdException w:name="Medium List 1 Accent 4" w:uiPriority="65"/>
+    <w:lsdException w:name="Medium List 2 Accent 4" w:uiPriority="66"/>
+    <w:lsdException w:name="Medium Grid 1 Accent 4" w:uiPriority="67"/>
+    <w:lsdException w:name="Medium Grid 2 Accent 4" w:uiPriority="68"/>
+    <w:lsdException w:name="Medium Grid 3 Accent 4" w:uiPriority="69"/>
+    <w:lsdException w:name="Dark List Accent 4" w:uiPriority="70"/>
+    <w:lsdException w:name="Colorful Shading Accent 4" w:uiPriority="71"/>
+    <w:lsdException w:name="Colorful List Accent 4" w:uiPriority="72"/>
+    <w:lsdException w:name="Colorful Grid Accent 4" w:uiPriority="73"/>
+    <w:lsdException w:name="Light Shading Accent 5" w:uiPriority="60"/>
+    <w:lsdException w:name="Light List Accent 5" w:uiPriority="61"/>
+    <w:lsdException w:name="Light Grid Accent 5" w:uiPriority="62"/>
+    <w:lsdException w:name="Medium Shading 1 Accent 5" w:uiPriority="63"/>
+    <w:lsdException w:name="Medium Shading 2 Accent 5" w:uiPriority="64"/>
+    <w:lsdException w:name="Medium List 1 Accent 5" w:uiPriority="65"/>
+    <w:lsdException w:name="Medium List 2 Accent 5" w:uiPriority="66"/>
+    <w:lsdException w:name="Medium Grid 1 Accent 5" w:uiPriority="67"/>
+    <w:lsdException w:name="Medium Grid 2 Accent 5" w:uiPriority="68"/>
+    <w:lsdException w:name="Medium Grid 3 Accent 5" w:uiPriority="69"/>
+    <w:lsdException w:name="Dark List Accent 5" w:uiPriority="70"/>
+    <w:lsdException w:name="Colorful Shading Accent 5" w:uiPriority="71"/>
+    <w:lsdException w:name="Colorful List Accent 5" w:uiPriority="72"/>
+    <w:lsdException w:name="Colorful Grid Accent 5" w:uiPriority="73"/>
+    <w:lsdException w:name="Light Shading Accent 6" w:uiPriority="60"/>
+    <w:lsdException w:name="Light List Accent 6" w:uiPriority="61"/>
+    <w:lsdException w:name="Light Grid Accent 6" w:uiPriority="62"/>
+    <w:lsdException w:name="Medium Shading 1 Accent 6" w:uiPriority="63"/>
+    <w:lsdException w:name="Medium Shading 2 Accent 6" w:uiPriority="64"/>
+    <w:lsdException w:name="Medium List 1 Accent 6" w:uiPriority="65"/>
+    <w:lsdException w:name="Medium List 2 Accent 6" w:uiPriority="66"/>
+    <w:lsdException w:name="Medium Grid 1 Accent 6" w:uiPriority="67"/>
+    <w:lsdException w:name="Medium Grid 2 Accent 6" w:uiPriority="68"/>
+    <w:lsdException w:name="Medium Grid 3 Accent 6" w:uiPriority="69"/>
+    <w:lsdException w:name="Dark List Accent 6" w:uiPriority="70"/>
+    <w:lsdException w:name="Colorful Shading Accent 6" w:uiPriority="71"/>
+    <w:lsdException w:name="Colorful List Accent 6" w:uiPriority="72"/>
+    <w:lsdException w:name="Colorful Grid Accent 6" w:uiPriority="73"/>
+    <w:lsdException w:name="Subtle Emphasis" w:uiPriority="19" w:qFormat="1"/>
+    <w:lsdException w:name="Intense Emphasis" w:uiPriority="21" w:qFormat="1"/>
+    <w:lsdException w:name="Subtle Reference" w:uiPriority="31" w:qFormat="1"/>
+    <w:lsdException w:name="Intense Reference" w:uiPriority="32" w:qFormat="1"/>
+    <w:lsdException w:name="Book Title" w:uiPriority="33" w:qFormat="1"/>
+    <w:lsdException w:name="Bibliography" w:semiHidden="1" w:uiPriority="37" w:unhideWhenUsed="1"/>
+    <w:lsdException w:name="TOC Heading" w:semiHidden="1" w:uiPriority="39" w:unhideWhenUsed="1" w:qFormat="1"/>
+    <w:lsdException w:name="Plain Table 1" w:uiPriority="41"/>
+    <w:lsdException w:name="Plain Table 2" w:uiPriority="42"/>
+    <w:lsdException w:name="Plain Table 3" w:uiPriority="43"/>
+    <w:lsdException w:name="Plain Table 4" w:uiPriority="44"/>
+    <w:lsdException w:name="Plain Table 5" w:uiPriority="45"/>
+    <w:lsdException w:name="Grid Table Light" w:uiPriority="40"/>
+    <w:lsdException w:name="Grid Table 1 Light" w:uiPriority="46"/>
+    <w:lsdException w:name="Grid Table 2" w:uiPriority="47"/>
+    <w:lsdException w:name="Grid Table 3" w:uiPriority="48"/>
+    <w:lsdException w:name="Grid Table 4" w:uiPriority="49"/>
+    <w:lsdException w:name="Grid Table 5 Dark" w:uiPriority="50"/>
+    <w:lsdException w:name="Grid Table 6 Colorful" w:uiPriority="51"/>
+    <w:lsdException w:name="Grid Table 7 Colorful" w:uiPriority="52"/>
+    <w:lsdException w:name="Grid Table 1 Light Accent 1" w:uiPriority="46"/>
+    <w:lsdException w:name="Grid Table 2 Accent 1" w:uiPriority="47"/>
+    <w:lsdException w:name="Grid Table 3 Accent 1" w:uiPriority="48"/>
+    <w:lsdException w:name="Grid Table 4 Accent 1" w:uiPriority="49"/>
+    <w:lsdException w:name="Grid Table 5 Dark Accent 1" w:uiPriority="50"/>
+    <w:lsdException w:name="Grid Table 6 Colorful Accent 1" w:uiPriority="51"/>
+    <w:lsdException w:name="Grid Table 7 Colorful Accent 1" w:uiPriority="52"/>
+    <w:lsdException w:name="Grid Table 1 Light Accent 2" w:uiPriority="46"/>
+    <w:lsdException w:name="Grid Table 2 Accent 2" w:uiPriority="47"/>
+    <w:lsdException w:name="Grid Table 3 Accent 2" w:uiPriority="48"/>
+    <w:lsdException w:name="Grid Table 4 Accent 2" w:uiPriority="49"/>
+    <w:lsdException w:name="Grid Table 5 Dark Accent 2" w:uiPriority="50"/>
+    <w:lsdException w:name="Grid Table 6 Colorful Accent 2" w:uiPriority="51"/>
+    <w:lsdException w:name="Grid Table 7 Colorful Accent 2" w:uiPriority="52"/>
+    <w:lsdException w:name="Grid Table 1 Light Accent 3" w:uiPriority="46"/>
+    <w:lsdException w:name="Grid Table 2 Accent 3" w:uiPriority="47"/>
+    <w:lsdException w:name="Grid Table 3 Accent 3" w:uiPriority="48"/>
+    <w:lsdException w:name="Grid Table 4 Accent 3" w:uiPriority="49"/>
+    <w:lsdException w:name="Grid Table 5 Dark Accent 3" w:uiPriority="50"/>
+    <w:lsdException w:name="Grid Table 6 Colorful Accent 3" w:uiPriority="51"/>
+    <w:lsdException w:name="Grid Table 7 Colorful Accent 3" w:uiPriority="52"/>
+    <w:lsdException w:name="Grid Table 1 Light Accent 4" w:uiPriority="46"/>
+    <w:lsdException w:name="Grid Table 2 Accent 4" w:uiPriority="47"/>
+    <w:lsdException w:name="Grid Table 3 Accent 4" w:uiPriority="48"/>
+    <w:lsdException w:name="Grid Table 4 Accent 4" w:uiPriority="49"/>
+    <w:lsdException w:name="Grid Table 5 Dark Accent 4" w:uiPriority="50"/>
+    <w:lsdException w:name="Grid Table 6 Colorful Accent 4" w:uiPriority="51"/>
+    <w:lsdException w:name="Grid Table 7 Colorful Accent 4" w:uiPriority="52"/>
+    <w:lsdException w:name="Grid Table 1 Light Accent 5" w:uiPriority="46"/>
+    <w:lsdException w:name="Grid Table 2 Accent 5" w:uiPriority="47"/>
+    <w:lsdException w:name="Grid Table 3 Accent 5" w:uiPriority="48"/>
+    <w:lsdException w:name="Grid Table 4 Accent 5" w:uiPriority="49"/>
+    <w:lsdException w:name="Grid Table 5 Dark Accent 5" w:uiPriority="50"/>
+    <w:lsdException w:name="Grid Table 6 Colorful Accent 5" w:uiPriority="51"/>
+    <w:lsdException w:name="Grid Table 7 Colorful Accent 5" w:uiPriority="52"/>
+    <w:lsdException w:name="Grid Table 1 Light Accent 6" w:uiPriority="46"/>
+    <w:lsdException w:name="Grid Table 2 Accent 6" w:uiPriority="47"/>
+    <w:lsdException w:name="Grid Table 3 Accent 6" w:uiPriority="48"/>
+    <w:lsdException w:name="Grid Table 4 Accent 6" w:uiPriority="49"/>
+    <w:lsdException w:name="Grid Table 5 Dark Accent 6" w:uiPriority="50"/>
+    <w:lsdException w:name="Grid Table 6 Colorful Accent 6" w:uiPriority="51"/>
+    <w:lsdException w:name="Grid Table 7 Colorful Accent 6" w:uiPriority="52"/>
+    <w:lsdException w:name="List Table 1 Light" w:uiPriority="46"/>
+    <w:lsdException w:name="List Table 2" w:uiPriority="47"/>
+    <w:lsdException w:name="List Table 3" w:uiPriority="48"/>
+    <w:lsdException w:name="List Table 4" w:uiPriority="49"/>
+    <w:lsdException w:name="List Table 5 Dark" w:uiPriority="50"/>
+    <w:lsdException w:name="List Table 6 Colorful" w:uiPriority="51"/>
+    <w:lsdException w:name="List Table 7 Colorful" w:uiPriority="52"/>
+    <w:lsdException w:name="List Table 1 Light Accent 1" w:uiPriority="46"/>
+    <w:lsdException w:name="List Table 2 Accent 1" w:uiPriority="47"/>
+    <w:lsdException w:name="List Table 3 Accent 1" w:uiPriority="48"/>
+    <w:lsdException w:name="List Table 4 Accent 1" w:uiPriority="49"/>
+    <w:lsdException w:name="List Table 5 Dark Accent 1" w:uiPriority="50"/>
+    <w:lsdException w:name="List Table 6 Colorful Accent 1" w:uiPriority="51"/>
+    <w:lsdException w:name="List Table 7 Colorful Accent 1" w:uiPriority="52"/>
+    <w:lsdException w:name="List Table 1 Light Accent 2" w:uiPriority="46"/>
+    <w:lsdException w:name="List Table 2 Accent 2" w:uiPriority="47"/>
+    <w:lsdException w:name="List Table 3 Accent 2" w:uiPriority="48"/>
+    <w:lsdException w:name="List Table 4 Accent 2" w:uiPriority="49"/>
+    <w:lsdException w:name="List Table 5 Dark Accent 2" w:uiPriority="50"/>
+    <w:lsdException w:name="List Table 6 Colorful Accent 2" w:uiPriority="51"/>
+    <w:lsdException w:name="List Table 7 Colorful Accent 2" w:uiPriority="52"/>
+    <w:lsdException w:name="List Table 1 Light Accent 3" w:uiPriority="46"/>
+    <w:lsdException w:name="List Table 2 Accent 3" w:uiPriority="47"/>
+    <w:lsdException w:name="List Table 3 Accent 3" w:uiPriority="48"/>
+    <w:lsdException w:name="List Table 4 Accent 3" w:uiPriority="49"/>
+    <w:lsdException w:name="List Table 5 Dark Accent 3" w:uiPriority="50"/>
+    <w:lsdException w:name="List Table 6 Colorful Accent 3" w:uiPriority="51"/>
+    <w:lsdException w:name="List Table 7 Colorful Accent 3" w:uiPriority="52"/>
+    <w:lsdException w:name="List Table 1 Light Accent 4" w:uiPriority="46"/>
+    <w:lsdException w:name="List Table 2 Accent 4" w:uiPriority="47"/>
+    <w:lsdException w:name="List Table 3 Accent 4" w:uiPriority="48"/>
+    <w:lsdException w:name="List Table 4 Accent 4" w:uiPriority="49"/>
+    <w:lsdException w:name="List Table 5 Dark Accent 4" w:uiPriority="50"/>
+    <w:lsdException w:name="List Table 6 Colorful Accent 4" w:uiPriority="51"/>
+    <w:lsdException w:name="List Table 7 Colorful Accent 4" w:uiPriority="52"/>
+    <w:lsdException w:name="List Table 1 Light Accent 5" w:uiPriority="46"/>
+    <w:lsdException w:name="List Table 2 Accent 5" w:uiPriority="47"/>
+    <w:lsdException w:name="List Table 3 Accent 5" w:uiPriority="48"/>
+    <w:lsdException w:name="List Table 4 Accent 5" w:uiPriority="49"/>
+    <w:lsdException w:name="List Table 5 Dark Accent 5" w:uiPriority="50"/>
+    <w:lsdException w:name="List Table 6 Colorful Accent 5" w:uiPriority="51"/>
+    <w:lsdException w:name="List Table 7 Colorful Accent 5" w:uiPriority="52"/>
+    <w:lsdException w:name="List Table 1 Light Accent 6" w:uiPriority="46"/>
+    <w:lsdException w:name="List Table 2 Accent 6" w:uiPriority="47"/>
+    <w:lsdException w:name="List Table 3 Accent 6" w:uiPriority="48"/>
+    <w:lsdException w:name="List Table 4 Accent 6" w:uiPriority="49"/>
+    <w:lsdException w:name="List Table 5 Dark Accent 6" w:uiPriority="50"/>
+    <w:lsdException w:name="List Table 6 Colorful Accent 6" w:uiPriority="51"/>
+    <w:lsdException w:name="List Table 7 Colorful Accent 6" w:uiPriority="52"/>
+    <w:lsdException w:name="Mention" w:semiHidden="1" w:unhideWhenUsed="1"/>
+    <w:lsdException w:name="Smart Hyperlink" w:semiHidden="1" w:unhideWhenUsed="1"/>
+    <w:lsdException w:name="Hashtag" w:semiHidden="1" w:unhideWhenUsed="1"/>
+    <w:lsdException w:name="Unresolved Mention" w:semiHidden="1" w:unhideWhenUsed="1"/>
+    <w:lsdException w:name="Smart Link" w:semiHidden="1" w:unhideWhenUsed="1"/>
+  </w:latentStyles>
+  <w:style w:type="paragraph" w:default="1" w:styleId="Normal">
+    <w:name w:val="Normal"/>
+    <w:qFormat/>
+  </w:style>
+  <w:style w:type="character" w:default="1" w:styleId="Fontepargpadro">
+    <w:name w:val="Default Paragraph Font"/>
+    <w:uiPriority w:val="1"/>
+    <w:semiHidden/>
+    <w:unhideWhenUsed/>
+  </w:style>
+  <w:style w:type="table" w:default="1" w:styleId="Tabelanormal">
+    <w:name w:val="Normal Table"/>
+    <w:uiPriority w:val="99"/>
+    <w:semiHidden/>
+    <w:unhideWhenUsed/>
+    <w:tblPr>
+      <w:tblInd w:w="0" w:type="dxa"/>
+      <w:tblCellMar>
+        <w:top w:w="0" w:type="dxa"/>
+        <w:left w:w="108" w:type="dxa"/>
+        <w:bottom w:w="0" w:type="dxa"/>
+        <w:right w:w="108" w:type="dxa"/>
+      </w:tblCellMar>
+    </w:tblPr>
+  </w:style>
+  <w:style w:type="numbering" w:default="1" w:styleId="Semlista">
+    <w:name w:val="No List"/>
+    <w:uiPriority w:val="99"/>
+    <w:semiHidden/>
+    <w:unhideWhenUsed/>
+  </w:style>
+  <w:style w:type="character" w:styleId="TextodoEspaoReservado">
+    <w:name w:val="Placeholder Text"/>
+    <w:basedOn w:val="Fontepargpadro"/>
+    <w:uiPriority w:val="99"/>
+    <w:semiHidden/>
+    <w:rsid w:val="00C33270"/>
+    <w:rPr>
+      <w:color w:val="808080"/>
+    </w:rPr>
+  </w:style>
+</w:styles>
+</file>
+
+<file path=word/glossary/webSettings.xml><?xml version="1.0" encoding="utf-8"?>
+<w:webSettings xmlns:mc="http://schemas.openxmlformats.org/markup-compatibility/2006" xmlns:r="http://schemas.openxmlformats.org/officeDocument/2006/relationships" xmlns:w="http://schemas.openxmlformats.org/wordprocessingml/2006/main" xmlns:w14="http://schemas.microsoft.com/office/word/2010/wordml" xmlns:w15="http://schemas.microsoft.com/office/word/2012/wordml" xmlns:w16cex="http://schemas.microsoft.com/office/word/2018/wordml/cex" xmlns:w16cid="http://schemas.microsoft.com/office/word/2016/wordml/cid" xmlns:w16="http://schemas.microsoft.com/office/word/2018/wordml" xmlns:w16sdtdh="http://schemas.microsoft.com/office/word/2020/wordml/sdtdatahash" xmlns:w16se="http://schemas.microsoft.com/office/word/2015/wordml/symex" mc:Ignorable="w14 w15 w16se w16cid w16 w16cex w16sdtdh">
+  <w:optimizeForBrowser/>
+  <w:allowPNG/>
+</w:webSettings>
 </file>
 
 <file path=word/theme/theme1.xml><?xml version="1.0" encoding="utf-8"?>
@@ -4699,19 +4507,30 @@
 </a:theme>
 </file>
 
-<file path=customXml/item1.xml><?xml version="1.0" encoding="utf-8"?>
-<b:Sources xmlns:b="http://schemas.openxmlformats.org/officeDocument/2006/bibliography" xmlns="http://schemas.openxmlformats.org/officeDocument/2006/bibliography" SelectedStyle="\APA.XSL" StyleName="APA Fifth Edition"/>
+<file path=word/webextensions/taskpanes.xml><?xml version="1.0" encoding="utf-8"?>
+<wetp:taskpanes xmlns:wetp="http://schemas.microsoft.com/office/webextensions/taskpanes/2010/11">
+  <wetp:taskpane dockstate="right" visibility="0" width="350" row="3">
+    <wetp:webextensionref xmlns:r="http://schemas.openxmlformats.org/officeDocument/2006/relationships" r:id="rId1"/>
+  </wetp:taskpane>
+</wetp:taskpanes>
 </file>
 
-<file path=customXml/item2.xml><?xml version="1.0" encoding="utf-8"?>
-<p:properties xmlns:p="http://schemas.microsoft.com/office/2006/metadata/properties" xmlns:xsi="http://www.w3.org/2001/XMLSchema-instance" xmlns:pc="http://schemas.microsoft.com/office/infopath/2007/PartnerControls">
-  <documentManagement>
-    <_Flow_SignoffStatus xmlns="066c3076-c091-4ba1-8a05-b3dbc246ae92" xsi:nil="true"/>
-  </documentManagement>
-</p:properties>
+<file path=word/webextensions/webextension1.xml><?xml version="1.0" encoding="utf-8"?>
+<we:webextension xmlns:we="http://schemas.microsoft.com/office/webextensions/webextension/2010/11" id="{52D3ED27-B79B-4C72-B8DB-011175572B91}">
+  <we:reference id="wa104382081" version="1.35.0.0" store="pt-BR" storeType="OMEX"/>
+  <we:alternateReferences>
+    <we:reference id="wa104382081" version="1.35.0.0" store="pt-BR" storeType="OMEX"/>
+  </we:alternateReferences>
+  <we:properties>
+    <we:property name="MENDELEY_CITATIONS" value="[{&quot;citationID&quot;:&quot;MENDELEY_CITATION_bf39cf8e-4a8f-4a35-b27f-91e4f0a1f930&quot;,&quot;properties&quot;:{&quot;noteIndex&quot;:0},&quot;isEdited&quot;:false,&quot;manualOverride&quot;:{&quot;isManuallyOverridden&quot;:false,&quot;citeprocText&quot;:&quot;(MOHRI; ROSTAMIZADEH; TALWALKAR, 2018)&quot;,&quot;manualOverrideText&quot;:&quot;&quot;},&quot;citationTag&quot;:&quot;MENDELEY_CITATION_v3_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&quot;,&quot;citationItems&quot;:[{&quot;id&quot;:&quot;4688a65e-8ebe-376b-a9d7-80b529cba789&quot;,&quot;itemData&quot;:{&quot;type&quot;:&quot;article-journal&quot;,&quot;id&quot;:&quot;4688a65e-8ebe-376b-a9d7-80b529cba789&quot;,&quot;title&quot;:&quot;Foundations of machine learning&quot;,&quot;author&quot;:[{&quot;family&quot;:&quot;Mohri&quot;,&quot;given&quot;:&quot;M&quot;,&quot;parse-names&quot;:false,&quot;dropping-particle&quot;:&quot;&quot;,&quot;non-dropping-particle&quot;:&quot;&quot;},{&quot;family&quot;:&quot;Rostamizadeh&quot;,&quot;given&quot;:&quot;A&quot;,&quot;parse-names&quot;:false,&quot;dropping-particle&quot;:&quot;&quot;,&quot;non-dropping-particle&quot;:&quot;&quot;},{&quot;family&quot;:&quot;Talwalkar&quot;,&quot;given&quot;:&quot;A&quot;,&quot;parse-names&quot;:false,&quot;dropping-particle&quot;:&quot;&quot;,&quot;non-dropping-particle&quot;:&quot;&quot;}],&quot;accessed&quot;:{&quot;date-parts&quot;:[[2022,1,26]]},&quot;URL&quot;:&quot;https://books.google.com/books?hl=pt-BR&amp;lr=&amp;id=dWB9DwAAQBAJ&amp;oi=fnd&amp;pg=PR5&amp;dq=Foundations+of+machine+learning&amp;ots=AyrSWVv_k3&amp;sig=nCBi7CIa4R56oK25nLcp8IteyB0&quot;,&quot;issued&quot;:{&quot;date-parts&quot;:[[2018]]}},&quot;isTemporary&quot;:false}]},{&quot;citationID&quot;:&quot;MENDELEY_CITATION_e372754c-269e-4836-9941-8a5d9d619ba8&quot;,&quot;properties&quot;:{&quot;noteIndex&quot;:0},&quot;isEdited&quot;:false,&quot;manualOverride&quot;:{&quot;isManuallyOverridden&quot;:false,&quot;citeprocText&quot;:&quot;(“News Feed ranking, powered by machine learning - Engineering at Meta,” [s.d.])&quot;,&quot;manualOverrideText&quot;:&quot;&quot;},&quot;citationTag&quot;:&quot;MENDELEY_CITATION_v3_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&quot;,&quot;citationItems&quot;:[{&quot;id&quot;:&quot;e343b137-a83a-3c75-ad39-52a061c50b41&quot;,&quot;itemData&quot;:{&quot;type&quot;:&quot;webpage&quot;,&quot;id&quot;:&quot;e343b137-a83a-3c75-ad39-52a061c50b41&quot;,&quot;title&quot;:&quot;News Feed ranking, powered by machine learning - Engineering at Meta&quot;,&quot;accessed&quot;:{&quot;date-parts&quot;:[[2022,1,26]]},&quot;URL&quot;:&quot;https://engineering.fb.com/2021/01/26/ml-applications/news-feed-ranking/&quot;},&quot;isTemporary&quot;:false}]},{&quot;citationID&quot;:&quot;MENDELEY_CITATION_1c89f3cd-d78e-442e-92fd-7bc5f09f3be3&quot;,&quot;properties&quot;:{&quot;noteIndex&quot;:0},&quot;isEdited&quot;:false,&quot;manualOverride&quot;:{&quot;isManuallyOverridden&quot;:false,&quot;citeprocText&quot;:&quot;(SAMUEL, 1959)&quot;,&quot;manualOverrideText&quot;:&quot;&quot;},&quot;citationTag&quot;:&quot;MENDELEY_CITATION_v3_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&quot;,&quot;citationItems&quot;:[{&quot;id&quot;:&quot;39ab9a4c-3f75-3f7a-bb8f-bf8568e3917d&quot;,&quot;itemData&quot;:{&quot;type&quot;:&quot;article-journal&quot;,&quot;id&quot;:&quot;39ab9a4c-3f75-3f7a-bb8f-bf8568e3917d&quot;,&quot;title&quot;:&quot;Some Studies in Machine Learning Using the Game of Checkers&quot;,&quot;author&quot;:[{&quot;family&quot;:&quot;Samuel&quot;,&quot;given&quot;:&quot;A. L.&quot;,&quot;parse-names&quot;:false,&quot;dropping-particle&quot;:&quot;&quot;,&quot;non-dropping-particle&quot;:&quot;&quot;}],&quot;container-title&quot;:&quot;IBM Journal of Research and Development&quot;,&quot;DOI&quot;:&quot;10.1147/rd.33.0210&quot;,&quot;ISSN&quot;:&quot;0018-8646&quot;,&quot;issued&quot;:{&quot;date-parts&quot;:[[1959,7]]},&quot;page&quot;:&quot;210-229&quot;,&quot;issue&quot;:&quot;3&quot;,&quot;volume&quot;:&quot;3&quot;,&quot;expandedJournalTitle&quot;:&quot;IBM Journal of Research and Development&quot;},&quot;isTemporary&quot;:false}]}]"/>
+    <we:property name="MENDELEY_CITATIONS_STYLE" value="&quot;https://www.zotero.org/styles/associacao-brasileira-de-normas-tecnicas&quot;"/>
+  </we:properties>
+  <we:bindings/>
+  <we:snapshot xmlns:r="http://schemas.openxmlformats.org/officeDocument/2006/relationships"/>
+</we:webextension>
 </file>
 
-<file path=customXml/item3.xml><?xml version="1.0" encoding="utf-8"?>
+<file path=customXml/item1.xml><?xml version="1.0" encoding="utf-8"?>
 <?mso-contentType ?>
 <FormTemplates xmlns="http://schemas.microsoft.com/sharepoint/v3/contenttype/forms">
   <Display>DocumentLibraryForm</Display>
@@ -4720,7 +4539,7 @@
 </FormTemplates>
 </file>
 
-<file path=customXml/item4.xml><?xml version="1.0" encoding="utf-8"?>
+<file path=customXml/item2.xml><?xml version="1.0" encoding="utf-8"?>
 <ct:contentTypeSchema xmlns:ct="http://schemas.microsoft.com/office/2006/metadata/contentType" xmlns:ma="http://schemas.microsoft.com/office/2006/metadata/properties/metaAttributes" ct:_="" ma:_="" ma:contentTypeName="Documento" ma:contentTypeID="0x010100B5BBB8003ADF89439BE347B4CBF22177" ma:contentTypeVersion="14" ma:contentTypeDescription="Crie um novo documento." ma:contentTypeScope="" ma:versionID="06e7f5b6a8058bf5662c9be5f8d93ccf">
   <xsd:schema xmlns:xsd="http://www.w3.org/2001/XMLSchema" xmlns:xs="http://www.w3.org/2001/XMLSchema" xmlns:p="http://schemas.microsoft.com/office/2006/metadata/properties" xmlns:ns2="066c3076-c091-4ba1-8a05-b3dbc246ae92" xmlns:ns3="3c0815a9-10f7-4785-b56e-c8c7dde0a5e8" targetNamespace="http://schemas.microsoft.com/office/2006/metadata/properties" ma:root="true" ma:fieldsID="91fcbf382fb3618331fa517c23393a89" ns2:_="" ns3:_="">
     <xsd:import namespace="066c3076-c091-4ba1-8a05-b3dbc246ae92"/>
@@ -4949,34 +4768,28 @@
 </ct:contentTypeSchema>
 </file>
 
-<file path=customXml/itemProps1.xml><?xml version="1.0" encoding="utf-8"?>
-<ds:datastoreItem xmlns:ds="http://schemas.openxmlformats.org/officeDocument/2006/customXml" ds:itemID="{A4B21A82-B836-46BB-9E2A-BEAABB31EB44}">
-  <ds:schemaRefs>
-    <ds:schemaRef ds:uri="http://schemas.openxmlformats.org/officeDocument/2006/bibliography"/>
-  </ds:schemaRefs>
-</ds:datastoreItem>
+<file path=customXml/item3.xml><?xml version="1.0" encoding="utf-8"?>
+<p:properties xmlns:p="http://schemas.microsoft.com/office/2006/metadata/properties" xmlns:xsi="http://www.w3.org/2001/XMLSchema-instance" xmlns:pc="http://schemas.microsoft.com/office/infopath/2007/PartnerControls">
+  <documentManagement>
+    <_Flow_SignoffStatus xmlns="066c3076-c091-4ba1-8a05-b3dbc246ae92" xsi:nil="true"/>
+  </documentManagement>
+</p:properties>
 </file>
 
-<file path=customXml/itemProps2.xml><?xml version="1.0" encoding="utf-8"?>
-<ds:datastoreItem xmlns:ds="http://schemas.openxmlformats.org/officeDocument/2006/customXml" ds:itemID="{3AC78645-5B12-47B7-9BC3-96DBB6204198}">
-  <ds:schemaRefs>
-    <ds:schemaRef ds:uri="http://schemas.microsoft.com/office/2006/metadata/properties"/>
-    <ds:schemaRef ds:uri="http://schemas.microsoft.com/office/infopath/2007/PartnerControls"/>
-    <ds:schemaRef ds:uri="066c3076-c091-4ba1-8a05-b3dbc246ae92"/>
-  </ds:schemaRefs>
-</ds:datastoreItem>
+<file path=customXml/item4.xml><?xml version="1.0" encoding="utf-8"?>
+<b:Sources xmlns:b="http://schemas.openxmlformats.org/officeDocument/2006/bibliography" xmlns="http://schemas.openxmlformats.org/officeDocument/2006/bibliography" SelectedStyle="\APA.XSL" StyleName="APA Fifth Edition"/>
 </file>
 
-<file path=customXml/itemProps3.xml><?xml version="1.0" encoding="utf-8"?>
-<ds:datastoreItem xmlns:ds="http://schemas.openxmlformats.org/officeDocument/2006/customXml" ds:itemID="{09F7A6FD-4A61-4D70-8529-2C3168593E5C}">
+<file path=customXml/itemProps1.xml><?xml version="1.0" encoding="utf-8"?>
+<ds:datastoreItem xmlns:ds="http://schemas.openxmlformats.org/officeDocument/2006/customXml" ds:itemID="{3A868456-7226-4B08-803F-CE10B74E7859}">
   <ds:schemaRefs>
     <ds:schemaRef ds:uri="http://schemas.microsoft.com/sharepoint/v3/contenttype/forms"/>
   </ds:schemaRefs>
 </ds:datastoreItem>
 </file>
 
-<file path=customXml/itemProps4.xml><?xml version="1.0" encoding="utf-8"?>
-<ds:datastoreItem xmlns:ds="http://schemas.openxmlformats.org/officeDocument/2006/customXml" ds:itemID="{50AE47B0-321F-4F83-8A59-36CBA5C9E883}">
+<file path=customXml/itemProps2.xml><?xml version="1.0" encoding="utf-8"?>
+<ds:datastoreItem xmlns:ds="http://schemas.openxmlformats.org/officeDocument/2006/customXml" ds:itemID="{3295A5C3-FF02-41C5-BD88-CD5E14F3C43D}">
   <ds:schemaRefs>
     <ds:schemaRef ds:uri="http://schemas.microsoft.com/office/2006/metadata/contentType"/>
     <ds:schemaRef ds:uri="http://schemas.microsoft.com/office/2006/metadata/properties/metaAttributes"/>
@@ -4992,4 +4805,22 @@
     <ds:schemaRef ds:uri="http://schemas.microsoft.com/internal/obd"/>
   </ds:schemaRefs>
 </ds:datastoreItem>
+</file>
+
+<file path=customXml/itemProps3.xml><?xml version="1.0" encoding="utf-8"?>
+<ds:datastoreItem xmlns:ds="http://schemas.openxmlformats.org/officeDocument/2006/customXml" ds:itemID="{A96E314F-DB43-4FB1-9E40-60B1F3EF900F}">
+  <ds:schemaRefs>
+    <ds:schemaRef ds:uri="http://schemas.microsoft.com/office/2006/metadata/properties"/>
+    <ds:schemaRef ds:uri="http://schemas.microsoft.com/office/infopath/2007/PartnerControls"/>
+    <ds:schemaRef ds:uri="066c3076-c091-4ba1-8a05-b3dbc246ae92"/>
+  </ds:schemaRefs>
+</ds:datastoreItem>
+</file>
+
+<file path=customXml/itemProps4.xml><?xml version="1.0" encoding="utf-8"?>
+<ds:datastoreItem xmlns:ds="http://schemas.openxmlformats.org/officeDocument/2006/customXml" ds:itemID="{090BD7CD-9327-4F24-BB90-AEA3C7A9D98B}">
+  <ds:schemaRefs>
+    <ds:schemaRef ds:uri="http://schemas.openxmlformats.org/officeDocument/2006/bibliography"/>
+  </ds:schemaRefs>
+</ds:datastoreItem>
 </file>
</xml_diff>

<commit_message>
Finalizado o relatório parcial
</commit_message>
<xml_diff>
--- a/Relatório Parcial.docx
+++ b/Relatório Parcial.docx
@@ -1607,29 +1607,358 @@
     </w:p>
     <w:p>
       <w:pPr>
-        <w:pStyle w:val="Recuodecorpodetexto"/>
-        <w:ind w:firstLine="709"/>
-        <w:rPr>
-          <w:color w:val="000000"/>
-        </w:rPr>
-      </w:pPr>
-      <w:r>
-        <w:rPr>
-          <w:color w:val="auto"/>
-        </w:rPr>
-        <w:t xml:space="preserve">Machine Learning (ML) tem como uma de suas definições ser um conjunto de métodos computacionais que visa melhorar a performance ou realizar predições utilizando experiencia </w:t>
+        <w:spacing w:line="360" w:lineRule="auto"/>
+      </w:pPr>
+      <w:r>
+        <w:tab/>
+        <w:t>A Computação Quântica é um tema que vem sendo muito estudado na</w:t>
+      </w:r>
+    </w:p>
+    <w:p>
+      <w:pPr>
+        <w:spacing w:line="360" w:lineRule="auto"/>
+      </w:pPr>
+      <w:r>
+        <w:t>última década</w:t>
+      </w:r>
+      <w:r>
+        <w:t>.</w:t>
+      </w:r>
+      <w:r>
+        <w:t xml:space="preserve"> </w:t>
+      </w:r>
+      <w:r>
+        <w:t>U</w:t>
+      </w:r>
+      <w:r>
+        <w:t>m computador quântico pode ser encarado como um computador</w:t>
+      </w:r>
+    </w:p>
+    <w:p>
+      <w:pPr>
+        <w:spacing w:line="360" w:lineRule="auto"/>
+      </w:pPr>
+      <w:r>
+        <w:t xml:space="preserve">tradicional que pode acessar e manipular informação quântica </w:t>
       </w:r>
       <w:sdt>
         <w:sdtPr>
           <w:rPr>
             <w:color w:val="000000"/>
           </w:rPr>
-          <w:tag w:val="MENDELEY_CITATION_v3_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"/>
-          <w:id w:val="683011246"/>
+          <w:tag w:val="MENDELEY_CITATION_v3_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"/>
+          <w:id w:val="-57636340"/>
           <w:placeholder>
             <w:docPart w:val="DefaultPlaceholder_-1854013440"/>
           </w:placeholder>
         </w:sdtPr>
+        <w:sdtEndPr/>
+        <w:sdtContent>
+          <w:r>
+            <w:rPr>
+              <w:color w:val="000000"/>
+            </w:rPr>
+            <w:t>(KNILL, 2010)</w:t>
+          </w:r>
+        </w:sdtContent>
+      </w:sdt>
+      <w:r>
+        <w:t>.</w:t>
+      </w:r>
+    </w:p>
+    <w:p>
+      <w:pPr>
+        <w:spacing w:line="360" w:lineRule="auto"/>
+        <w:ind w:firstLine="708"/>
+      </w:pPr>
+      <w:r>
+        <w:t>Uma maneira de tornar os computadores quânticos mais poderosos que os</w:t>
+      </w:r>
+    </w:p>
+    <w:p>
+      <w:pPr>
+        <w:spacing w:line="360" w:lineRule="auto"/>
+      </w:pPr>
+      <w:r>
+        <w:t>tradicionais é a utilização de uma forma peculiar de inicialização de seus bits</w:t>
+      </w:r>
+    </w:p>
+    <w:p>
+      <w:pPr>
+        <w:spacing w:line="360" w:lineRule="auto"/>
+      </w:pPr>
+      <w:r>
+        <w:t>quânticos (qubits), onde cada bit é inicializado com uma superposição de valores</w:t>
+      </w:r>
+    </w:p>
+    <w:p>
+      <w:pPr>
+        <w:spacing w:line="360" w:lineRule="auto"/>
+      </w:pPr>
+      <w:r>
+        <w:t>de bits normais</w:t>
+      </w:r>
+      <w:r>
+        <w:t>.</w:t>
+      </w:r>
+      <w:r>
+        <w:t xml:space="preserve"> </w:t>
+      </w:r>
+      <w:r>
+        <w:t>D</w:t>
+      </w:r>
+      <w:r>
+        <w:t>essa forma ele pode ser 0, 1 ou uma superposição dos dois,</w:t>
+      </w:r>
+    </w:p>
+    <w:p>
+      <w:pPr>
+        <w:spacing w:line="360" w:lineRule="auto"/>
+      </w:pPr>
+      <w:r>
+        <w:t xml:space="preserve">essa inicialização dos qubits é chamada de “mágica” </w:t>
+      </w:r>
+      <w:sdt>
+        <w:sdtPr>
+          <w:rPr>
+            <w:color w:val="000000"/>
+          </w:rPr>
+          <w:tag w:val="MENDELEY_CITATION_v3_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"/>
+          <w:id w:val="-1170786668"/>
+          <w:placeholder>
+            <w:docPart w:val="DefaultPlaceholder_-1854013440"/>
+          </w:placeholder>
+        </w:sdtPr>
+        <w:sdtEndPr/>
+        <w:sdtContent>
+          <w:r>
+            <w:rPr>
+              <w:color w:val="000000"/>
+            </w:rPr>
+            <w:t>(HOWARD et al., 2014)</w:t>
+          </w:r>
+        </w:sdtContent>
+      </w:sdt>
+      <w:r>
+        <w:t>.</w:t>
+      </w:r>
+    </w:p>
+    <w:p>
+      <w:pPr>
+        <w:spacing w:line="360" w:lineRule="auto"/>
+        <w:ind w:firstLine="708"/>
+      </w:pPr>
+      <w:r>
+        <w:t>Ao inicializar os qubits de forma “mágica” temos uma proporção onde o n</w:t>
+      </w:r>
+    </w:p>
+    <w:p>
+      <w:pPr>
+        <w:spacing w:line="360" w:lineRule="auto"/>
+      </w:pPr>
+      <w:r>
+        <w:t>(número de qubits) é igual a 2^n bits, dessa maneira temos uma progressão</w:t>
+      </w:r>
+    </w:p>
+    <w:p>
+      <w:pPr>
+        <w:spacing w:line="360" w:lineRule="auto"/>
+      </w:pPr>
+      <w:r>
+        <w:t>exponencial para os poderes computacionais dos computadores quânticos.</w:t>
+      </w:r>
+    </w:p>
+    <w:p>
+      <w:pPr>
+        <w:spacing w:line="360" w:lineRule="auto"/>
+      </w:pPr>
+      <w:r>
+        <w:t>Com um computador quântico de 10 qubits o equivalente tradicional seria</w:t>
+      </w:r>
+    </w:p>
+    <w:p>
+      <w:pPr>
+        <w:spacing w:line="360" w:lineRule="auto"/>
+      </w:pPr>
+      <w:r>
+        <w:t>1024 bits, já um computador com 13 qubits seria o equivalente a um computador</w:t>
+      </w:r>
+    </w:p>
+    <w:p>
+      <w:pPr>
+        <w:spacing w:line="360" w:lineRule="auto"/>
+      </w:pPr>
+      <w:r>
+        <w:t>tradicional de 8.192 bits (ou 1 kilobyte).</w:t>
+      </w:r>
+    </w:p>
+    <w:p>
+      <w:pPr>
+        <w:spacing w:line="360" w:lineRule="auto"/>
+        <w:ind w:firstLine="708"/>
+      </w:pPr>
+      <w:r>
+        <w:t>Os computadores modernos possuem uma arquitetura de 64 bits, um</w:t>
+      </w:r>
+    </w:p>
+    <w:p>
+      <w:pPr>
+        <w:spacing w:line="360" w:lineRule="auto"/>
+      </w:pPr>
+      <w:r>
+        <w:t>computador quântico com 64 qubits seria o mesmo que um computador tradicional</w:t>
+      </w:r>
+    </w:p>
+    <w:p>
+      <w:pPr>
+        <w:spacing w:line="360" w:lineRule="auto"/>
+      </w:pPr>
+      <w:r>
+        <w:t>de aproximadamente 18 quintilhões (10^18) de bits.</w:t>
+      </w:r>
+    </w:p>
+    <w:p>
+      <w:pPr>
+        <w:spacing w:line="360" w:lineRule="auto"/>
+        <w:ind w:firstLine="708"/>
+      </w:pPr>
+      <w:r>
+        <w:t>Esse poder computacional bruto junto com a capacidade de paralelização</w:t>
+      </w:r>
+    </w:p>
+    <w:p>
+      <w:pPr>
+        <w:spacing w:line="360" w:lineRule="auto"/>
+      </w:pPr>
+      <w:r>
+        <w:t>de operações pode ser utilizado para o processamento que pode ser</w:t>
+      </w:r>
+    </w:p>
+    <w:p>
+      <w:pPr>
+        <w:spacing w:line="360" w:lineRule="auto"/>
+      </w:pPr>
+      <w:r>
+        <w:t>“infinitamente” paralelizado, mas que não funciona bem para todas as categorias</w:t>
+      </w:r>
+    </w:p>
+    <w:p>
+      <w:pPr>
+        <w:spacing w:line="360" w:lineRule="auto"/>
+      </w:pPr>
+      <w:r>
+        <w:t>de aplicações que demandam paralelismo.</w:t>
+      </w:r>
+    </w:p>
+    <w:p>
+      <w:pPr>
+        <w:spacing w:line="360" w:lineRule="auto"/>
+      </w:pPr>
+    </w:p>
+    <w:p>
+      <w:pPr>
+        <w:pStyle w:val="Ttulo1"/>
+        <w:jc w:val="left"/>
+      </w:pPr>
+      <w:bookmarkStart w:id="2" w:name="_Toc23248323"/>
+      <w:bookmarkStart w:id="3" w:name="_Toc57830828"/>
+      <w:r>
+        <w:t xml:space="preserve">2 </w:t>
+      </w:r>
+      <w:r>
+        <w:t>OBJETIVO(S)</w:t>
+      </w:r>
+      <w:bookmarkEnd w:id="2"/>
+      <w:bookmarkEnd w:id="3"/>
+    </w:p>
+    <w:p>
+      <w:pPr>
+        <w:spacing w:line="360" w:lineRule="auto"/>
+        <w:jc w:val="both"/>
+        <w:rPr>
+          <w:bCs/>
+          <w:iCs/>
+        </w:rPr>
+      </w:pPr>
+      <w:r>
+        <w:rPr>
+          <w:bCs/>
+          <w:iCs/>
+        </w:rPr>
+        <w:tab/>
+      </w:r>
+      <w:r>
+        <w:t>O principal objetivo do projeto é comparar abordagens tradicionais com computação quântica para propor o melhor uso das abordagens que demandam poder computacional em aplicações do mundo real, seja convencional ou quântico. Este objetivo está alinhado ao item 1 do projeto do professor.</w:t>
+      </w:r>
+    </w:p>
+    <w:p>
+      <w:pPr>
+        <w:spacing w:line="360" w:lineRule="auto"/>
+        <w:jc w:val="both"/>
+        <w:rPr>
+          <w:bCs/>
+          <w:iCs/>
+        </w:rPr>
+      </w:pPr>
+    </w:p>
+    <w:p>
+      <w:pPr>
+        <w:pStyle w:val="Ttulo1"/>
+        <w:jc w:val="left"/>
+        <w:rPr>
+          <w:i/>
+        </w:rPr>
+      </w:pPr>
+      <w:bookmarkStart w:id="4" w:name="_Toc23248325"/>
+      <w:bookmarkStart w:id="5" w:name="_Toc57830829"/>
+      <w:r>
+        <w:t>3</w:t>
+      </w:r>
+      <w:r>
+        <w:t xml:space="preserve"> </w:t>
+      </w:r>
+      <w:r>
+        <w:t>MATERIAIS E MÉTODO</w:t>
+      </w:r>
+      <w:bookmarkEnd w:id="4"/>
+      <w:r>
+        <w:t>S</w:t>
+      </w:r>
+      <w:bookmarkEnd w:id="5"/>
+    </w:p>
+    <w:p>
+      <w:pPr>
+        <w:pStyle w:val="Recuodecorpodetexto"/>
+        <w:ind w:firstLine="709"/>
+        <w:rPr>
+          <w:color w:val="000000"/>
+        </w:rPr>
+      </w:pPr>
+      <w:r>
+        <w:rPr>
+          <w:color w:val="auto"/>
+        </w:rPr>
+        <w:t xml:space="preserve">Machine Learning (ML) tem como uma de suas definições ser um conjunto de métodos computacionais que visa melhorar a performance ou realizar predições </w:t>
+      </w:r>
+      <w:r>
+        <w:rPr>
+          <w:color w:val="auto"/>
+        </w:rPr>
+        <w:lastRenderedPageBreak/>
+        <w:t xml:space="preserve">utilizando experiência </w:t>
+      </w:r>
+      <w:sdt>
+        <w:sdtPr>
+          <w:rPr>
+            <w:color w:val="000000"/>
+          </w:rPr>
+          <w:tag w:val="MENDELEY_CITATION_v3_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"/>
+          <w:id w:val="683011246"/>
+          <w:placeholder>
+            <w:docPart w:val="6E1FF667E19140A692F0C2D11CDEF695"/>
+          </w:placeholder>
+        </w:sdtPr>
+        <w:sdtEndPr/>
         <w:sdtContent>
           <w:r>
             <w:rPr>
@@ -1649,7 +1978,7 @@
         <w:rPr>
           <w:color w:val="auto"/>
         </w:rPr>
-        <w:t xml:space="preserve">Essa área está em relevância nos dias de hoje, temos feeds de notícias personalizados utilizando ML para aprender os interesses de cada um de seus usuários </w:t>
+        <w:t xml:space="preserve">Essa área está em relevância nos dias de hoje um exemplo seria os feeds de notícias personalizados utilizando ML para aprender os interesses de cada um de seus usuários </w:t>
       </w:r>
       <w:sdt>
         <w:sdtPr>
@@ -1659,9 +1988,10 @@
           <w:tag w:val="MENDELEY_CITATION_v3_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"/>
           <w:id w:val="1610554834"/>
           <w:placeholder>
-            <w:docPart w:val="DefaultPlaceholder_-1854013440"/>
+            <w:docPart w:val="6E1FF667E19140A692F0C2D11CDEF695"/>
           </w:placeholder>
         </w:sdtPr>
+        <w:sdtEndPr/>
         <w:sdtContent>
           <w:r>
             <w:rPr>
@@ -1697,9 +2027,10 @@
           <w:tag w:val="MENDELEY_CITATION_v3_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"/>
           <w:id w:val="-1948147437"/>
           <w:placeholder>
-            <w:docPart w:val="DefaultPlaceholder_-1854013440"/>
+            <w:docPart w:val="6E1FF667E19140A692F0C2D11CDEF695"/>
           </w:placeholder>
         </w:sdtPr>
+        <w:sdtEndPr/>
         <w:sdtContent>
           <w:r>
             <w:rPr>
@@ -1713,204 +2044,269 @@
         <w:rPr>
           <w:color w:val="000000"/>
         </w:rPr>
-        <w:t>, desde dia em diante vários estudos foram realizados para explorar o aprendizado de máquinas. Alguns algoritmos foram criados, um dos mais famosos deles são as Redes Neurais.</w:t>
+        <w:t>, deste dia em diante vários estudos foram realizados para explorar o aprendizado de máquinas. Alguns algoritmos foram criados, um dos mais famosos deles são as Redes Neurais.</w:t>
       </w:r>
     </w:p>
     <w:p>
       <w:pPr>
         <w:pStyle w:val="Recuodecorpodetexto"/>
         <w:ind w:firstLine="709"/>
+        <w:rPr>
+          <w:vertAlign w:val="subscript"/>
+        </w:rPr>
       </w:pPr>
       <w:r>
         <w:rPr>
           <w:color w:val="000000"/>
         </w:rPr>
-        <w:t>Redes Neurais são</w:t>
-      </w:r>
-    </w:p>
-    <w:p>
-      <w:pPr>
-        <w:spacing w:line="360" w:lineRule="auto"/>
-      </w:pPr>
-    </w:p>
-    <w:p>
-      <w:pPr>
-        <w:spacing w:line="360" w:lineRule="auto"/>
-      </w:pPr>
-    </w:p>
-    <w:p>
-      <w:pPr>
-        <w:pStyle w:val="Ttulo1"/>
-        <w:jc w:val="left"/>
-      </w:pPr>
-      <w:bookmarkStart w:id="2" w:name="_Toc23248323"/>
-      <w:bookmarkStart w:id="3" w:name="_Toc57830828"/>
-      <w:r>
-        <w:t xml:space="preserve">2 </w:t>
-      </w:r>
-      <w:r>
-        <w:t>OBJETIVO(S)</w:t>
-      </w:r>
-      <w:bookmarkEnd w:id="2"/>
-      <w:bookmarkEnd w:id="3"/>
+        <w:t xml:space="preserve">Redes Neurais </w:t>
+      </w:r>
+      <w:r>
+        <w:rPr>
+          <w:color w:val="000000"/>
+        </w:rPr>
+        <w:t>são algoritmos que pertencem a um nicho específico de ML chamado de deep learning. Uma rede neural é composta por camadas de vértice</w:t>
+      </w:r>
+      <w:r>
+        <w:rPr>
+          <w:color w:val="000000"/>
+        </w:rPr>
+        <w:t>s</w:t>
+      </w:r>
+      <w:r>
+        <w:rPr>
+          <w:color w:val="000000"/>
+        </w:rPr>
+        <w:t xml:space="preserve"> (neurônio</w:t>
+      </w:r>
+      <w:r>
+        <w:rPr>
+          <w:color w:val="000000"/>
+        </w:rPr>
+        <w:t>s</w:t>
+      </w:r>
+      <w:r>
+        <w:rPr>
+          <w:color w:val="000000"/>
+        </w:rPr>
+        <w:t>), a primeira camada é a camada de imputação, onde os dados entram no modelo, depois uma ou mais camadas ocultas</w:t>
+      </w:r>
+      <w:r>
+        <w:rPr>
+          <w:color w:val="000000"/>
+        </w:rPr>
+        <w:t xml:space="preserve"> que aplicam regressão linear nos valores</w:t>
+      </w:r>
+      <w:r>
+        <w:rPr>
+          <w:color w:val="000000"/>
+        </w:rPr>
+        <w:t xml:space="preserve"> e por fim uma camada de saída</w:t>
+      </w:r>
+      <w:r>
+        <w:rPr>
+          <w:color w:val="000000"/>
+        </w:rPr>
+        <w:t xml:space="preserve"> que retorna o valor de predição da rede</w:t>
+      </w:r>
+      <w:r>
+        <w:rPr>
+          <w:color w:val="000000"/>
+        </w:rPr>
+        <w:t xml:space="preserve">. Cada neurônio possui arestas para os outros neurônios, cada aresta tem seu próprio peso que vai ser utilizado para a aprendizagem do modelo </w:t>
+      </w:r>
+      <w:sdt>
+        <w:sdtPr>
+          <w:rPr>
+            <w:color w:val="000000"/>
+          </w:rPr>
+          <w:tag w:val="MENDELEY_CITATION_v3_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"/>
+          <w:id w:val="-541516482"/>
+          <w:placeholder>
+            <w:docPart w:val="DefaultPlaceholder_-1854013440"/>
+          </w:placeholder>
+        </w:sdtPr>
+        <w:sdtEndPr/>
+        <w:sdtContent>
+          <w:r>
+            <w:rPr>
+              <w:color w:val="000000"/>
+            </w:rPr>
+            <w:t>(“O que são Redes Neurais? - Brasil | IBM,” [s.d.])</w:t>
+          </w:r>
+        </w:sdtContent>
+      </w:sdt>
+      <w:r>
+        <w:rPr>
+          <w:color w:val="000000"/>
+        </w:rPr>
+        <w:t xml:space="preserve">. </w:t>
+      </w:r>
     </w:p>
     <w:p>
       <w:pPr>
         <w:spacing w:line="360" w:lineRule="auto"/>
         <w:ind w:firstLine="709"/>
         <w:jc w:val="both"/>
-        <w:rPr>
-          <w:color w:val="FF0000"/>
-        </w:rPr>
-      </w:pPr>
-      <w:r>
-        <w:rPr>
-          <w:color w:val="FF0000"/>
-        </w:rPr>
-        <w:t>Neste item devem ser apresentados os objetivos do plano de trabalho que foi aprovado</w:t>
-      </w:r>
-      <w:r>
-        <w:rPr>
-          <w:color w:val="FF0000"/>
-        </w:rPr>
-        <w:t xml:space="preserve"> </w:t>
-      </w:r>
-      <w:r>
-        <w:rPr>
-          <w:color w:val="FF0000"/>
-        </w:rPr>
-        <w:t>e implementado no programa.</w:t>
+      </w:pPr>
+      <w:r>
+        <w:t>Computadores quânticos, como explicado na introdução desse artigo</w:t>
+      </w:r>
+      <w:r>
+        <w:t xml:space="preserve"> podem ser encarados como computadores clássicos com a habilidade de manipular informações quânticas.</w:t>
+      </w:r>
+      <w:r>
+        <w:t xml:space="preserve">  </w:t>
       </w:r>
     </w:p>
     <w:p>
       <w:pPr>
         <w:spacing w:line="360" w:lineRule="auto"/>
         <w:jc w:val="both"/>
-        <w:rPr>
-          <w:bCs/>
-          <w:iCs/>
-        </w:rPr>
-      </w:pPr>
+      </w:pPr>
+      <w:r>
+        <w:rPr>
+          <w:color w:val="FF0000"/>
+        </w:rPr>
+        <w:tab/>
+      </w:r>
+      <w:r>
+        <w:t>Para começar a experimentar no mundo de computação quântica era preciso encontrar meios de escrever e testar códigos quânticos, para isso foram realizadas pesquisas no google como “Quantum Programming” e através dessas pesquisas foram encontrados 3 resultados principais: SilQ</w:t>
+      </w:r>
+      <w:r>
+        <w:t xml:space="preserve"> </w:t>
+      </w:r>
+      <w:sdt>
+        <w:sdtPr>
+          <w:rPr>
+            <w:color w:val="000000"/>
+          </w:rPr>
+          <w:tag w:val="MENDELEY_CITATION_v3_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"/>
+          <w:id w:val="-1203785603"/>
+          <w:placeholder>
+            <w:docPart w:val="DefaultPlaceholder_-1854013440"/>
+          </w:placeholder>
+        </w:sdtPr>
+        <w:sdtEndPr/>
+        <w:sdtContent>
+          <w:r>
+            <w:rPr>
+              <w:color w:val="000000"/>
+            </w:rPr>
+            <w:t>(“Silq - What is Silq?,” [s.d.])</w:t>
+          </w:r>
+        </w:sdtContent>
+      </w:sdt>
+      <w:r>
+        <w:t xml:space="preserve">, Qiskit </w:t>
+      </w:r>
+      <w:sdt>
+        <w:sdtPr>
+          <w:rPr>
+            <w:color w:val="000000"/>
+          </w:rPr>
+          <w:tag w:val="MENDELEY_CITATION_v3_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"/>
+          <w:id w:val="-1867745779"/>
+          <w:placeholder>
+            <w:docPart w:val="DefaultPlaceholder_-1854013440"/>
+          </w:placeholder>
+        </w:sdtPr>
+        <w:sdtEndPr/>
+        <w:sdtContent>
+          <w:r>
+            <w:rPr>
+              <w:color w:val="000000"/>
+            </w:rPr>
+            <w:t>(“Qiskit,” [s.d.])</w:t>
+          </w:r>
+        </w:sdtContent>
+      </w:sdt>
+      <w:r>
+        <w:rPr>
+          <w:color w:val="000000"/>
+        </w:rPr>
+        <w:t xml:space="preserve"> </w:t>
+      </w:r>
+      <w:r>
+        <w:t>e Q#</w:t>
+      </w:r>
+      <w:r>
+        <w:t xml:space="preserve"> </w:t>
+      </w:r>
+      <w:sdt>
+        <w:sdtPr>
+          <w:rPr>
+            <w:color w:val="000000"/>
+          </w:rPr>
+          <w:tag w:val="MENDELEY_CITATION_v3_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"/>
+          <w:id w:val="1206834649"/>
+          <w:placeholder>
+            <w:docPart w:val="DefaultPlaceholder_-1854013440"/>
+          </w:placeholder>
+        </w:sdtPr>
+        <w:sdtEndPr/>
+        <w:sdtContent>
+          <w:r>
+            <w:rPr>
+              <w:color w:val="000000"/>
+            </w:rPr>
+            <w:t>(“O que são a linguagem de programação Q# e o QDK? - Azure Quantum | Microsoft Docs,” [s.d.])</w:t>
+          </w:r>
+        </w:sdtContent>
+      </w:sdt>
+      <w:r>
+        <w:t>, para decidir com qual ferramenta eu iria prosseguir na pesquisa foram feitos alguns experimentos seguindo a documentação de cada uma delas.</w:t>
+      </w:r>
+    </w:p>
+    <w:p>
+      <w:pPr>
+        <w:pStyle w:val="Ttulo1"/>
+        <w:jc w:val="left"/>
+      </w:pPr>
+      <w:bookmarkStart w:id="6" w:name="_Toc23248326"/>
+      <w:bookmarkStart w:id="7" w:name="_Toc57830830"/>
+      <w:r>
+        <w:t>4</w:t>
+      </w:r>
+      <w:r>
+        <w:t xml:space="preserve"> </w:t>
+      </w:r>
+      <w:r>
+        <w:t>RESULTADOS PARCIAIS</w:t>
+      </w:r>
+      <w:bookmarkEnd w:id="6"/>
+      <w:bookmarkEnd w:id="7"/>
     </w:p>
     <w:p>
       <w:pPr>
         <w:spacing w:line="360" w:lineRule="auto"/>
         <w:jc w:val="both"/>
         <w:rPr>
+          <w:b/>
           <w:bCs/>
-          <w:iCs/>
-        </w:rPr>
-      </w:pPr>
-    </w:p>
-    <w:p>
-      <w:pPr>
-        <w:pStyle w:val="Ttulo1"/>
-        <w:jc w:val="left"/>
-        <w:rPr>
-          <w:i/>
-        </w:rPr>
-      </w:pPr>
-      <w:bookmarkStart w:id="4" w:name="_Toc23248325"/>
-      <w:bookmarkStart w:id="5" w:name="_Toc57830829"/>
-      <w:r>
-        <w:t>3</w:t>
-      </w:r>
-      <w:r>
-        <w:t xml:space="preserve"> </w:t>
-      </w:r>
-      <w:r>
-        <w:t>MATERIAIS E MÉTODO</w:t>
-      </w:r>
-      <w:bookmarkEnd w:id="4"/>
-      <w:r>
-        <w:t>S</w:t>
-      </w:r>
-      <w:bookmarkEnd w:id="5"/>
-    </w:p>
-    <w:p>
-      <w:pPr>
-        <w:spacing w:line="360" w:lineRule="auto"/>
-        <w:ind w:firstLine="709"/>
-        <w:jc w:val="both"/>
+        </w:rPr>
+      </w:pPr>
+      <w:r>
         <w:rPr>
           <w:color w:val="FF0000"/>
         </w:rPr>
-      </w:pPr>
-      <w:r>
-        <w:rPr>
-          <w:color w:val="FF0000"/>
-        </w:rPr>
-        <w:t>Apresentar os materiais e método</w:t>
-      </w:r>
-      <w:r>
-        <w:rPr>
-          <w:color w:val="FF0000"/>
-        </w:rPr>
-        <w:t>s</w:t>
-      </w:r>
-      <w:r>
-        <w:rPr>
-          <w:color w:val="FF0000"/>
-        </w:rPr>
-        <w:t xml:space="preserve"> </w:t>
-      </w:r>
-      <w:r>
-        <w:rPr>
-          <w:color w:val="FF0000"/>
-        </w:rPr>
-        <w:t xml:space="preserve">das etapas que já foram realizadas </w:t>
-      </w:r>
-      <w:r>
-        <w:rPr>
-          <w:color w:val="FF0000"/>
-        </w:rPr>
-        <w:t xml:space="preserve">na pesquisa. </w:t>
-      </w:r>
-      <w:r>
-        <w:rPr>
-          <w:color w:val="FF0000"/>
-        </w:rPr>
-        <w:t>Em caso de pesquisas teóricas ou revisões sistemáticas, descrever detalhadamente os procedimentos metodológicos utilizados para o desenvolvimento da pesquisa (recorte temporal, base de dados utilizada, descritores, critérios de inclusão e exclusão, entre outros).</w:t>
-      </w:r>
-    </w:p>
-    <w:p>
-      <w:pPr>
-        <w:spacing w:line="360" w:lineRule="auto"/>
-        <w:ind w:firstLine="709"/>
-        <w:jc w:val="both"/>
-        <w:rPr>
-          <w:color w:val="FF0000"/>
-        </w:rPr>
-      </w:pPr>
-      <w:r>
-        <w:rPr>
-          <w:color w:val="FF0000"/>
-        </w:rPr>
-        <w:t xml:space="preserve">Deve obrigatoriamente </w:t>
-      </w:r>
-      <w:r>
-        <w:rPr>
-          <w:color w:val="FF0000"/>
-        </w:rPr>
-        <w:t xml:space="preserve">ser </w:t>
-      </w:r>
-      <w:r>
-        <w:rPr>
-          <w:color w:val="FF0000"/>
-        </w:rPr>
-        <w:t>incluída a informação da aprovação do CEP/CEUA</w:t>
-      </w:r>
-      <w:r>
-        <w:rPr>
-          <w:color w:val="FF0000"/>
-        </w:rPr>
-        <w:t xml:space="preserve"> se a pesquisa incluir seres human</w:t>
-      </w:r>
-      <w:r>
-        <w:rPr>
-          <w:color w:val="FF0000"/>
-        </w:rPr>
-        <w:t>os ou animais, respectivamente.</w:t>
+        <w:tab/>
+      </w:r>
+      <w:r>
+        <w:t>A ferramenta escolhida para prosseguir com os experimentos foi a Qiskit, isso se deve ao fato de ter a</w:t>
+      </w:r>
+      <w:r>
+        <w:t xml:space="preserve"> fácil configuração para a</w:t>
+      </w:r>
+      <w:r>
+        <w:t xml:space="preserve"> execução em computadores quânticos reais e ser uma biblioteca do Python, uma linguagem de programação amplamente utilizada no mundo de Machine Learning. Desta maneira </w:t>
+      </w:r>
+      <w:r>
+        <w:t xml:space="preserve">será uma </w:t>
+      </w:r>
+      <w:r>
+        <w:lastRenderedPageBreak/>
+        <w:t>implementação essencialmente próxima entre o algoritmo clássico e quântico, facilitando a comparação e aproximando ao máximo os resultados das métricas quando comparados.</w:t>
       </w:r>
     </w:p>
     <w:p>
@@ -1918,175 +2314,129 @@
         <w:spacing w:line="360" w:lineRule="auto"/>
         <w:jc w:val="both"/>
         <w:rPr>
-          <w:color w:val="FF0000"/>
-        </w:rPr>
-      </w:pPr>
-    </w:p>
-    <w:p>
-      <w:pPr>
+          <w:b/>
+          <w:bCs/>
+        </w:rPr>
+      </w:pPr>
+    </w:p>
+    <w:p>
+      <w:pPr>
+        <w:pStyle w:val="Ttulo2"/>
         <w:spacing w:line="360" w:lineRule="auto"/>
-        <w:jc w:val="both"/>
-        <w:rPr>
-          <w:color w:val="FF0000"/>
-        </w:rPr>
-      </w:pPr>
-    </w:p>
-    <w:p>
-      <w:pPr>
-        <w:pStyle w:val="Ttulo1"/>
-        <w:jc w:val="left"/>
-      </w:pPr>
-      <w:bookmarkStart w:id="6" w:name="_Toc23248326"/>
-      <w:bookmarkStart w:id="7" w:name="_Toc57830830"/>
-      <w:r>
-        <w:t>4</w:t>
-      </w:r>
-      <w:r>
-        <w:t xml:space="preserve"> </w:t>
-      </w:r>
-      <w:r>
-        <w:t>RESULTADOS PARCIAIS</w:t>
-      </w:r>
-      <w:bookmarkEnd w:id="6"/>
-      <w:bookmarkEnd w:id="7"/>
+      </w:pPr>
+      <w:bookmarkStart w:id="8" w:name="_Toc57830831"/>
+      <w:r>
+        <w:t>4.1</w:t>
+      </w:r>
+      <w:r>
+        <w:t xml:space="preserve"> PROCESSOS E/OU PROCEDIMENTOS DE DESENVOLVIMENTO TECNOLÓGICO </w:t>
+      </w:r>
+      <w:r>
+        <w:t>–</w:t>
+      </w:r>
+      <w:r>
+        <w:t xml:space="preserve"> somente para projetos PIBITI</w:t>
+      </w:r>
+      <w:bookmarkEnd w:id="8"/>
     </w:p>
     <w:p>
       <w:pPr>
         <w:spacing w:line="360" w:lineRule="auto"/>
         <w:ind w:firstLine="708"/>
         <w:jc w:val="both"/>
-        <w:rPr>
-          <w:color w:val="FF0000"/>
-        </w:rPr>
-      </w:pPr>
-      <w:r>
-        <w:rPr>
-          <w:color w:val="FF0000"/>
-        </w:rPr>
-        <w:t xml:space="preserve">Considerando o cronograma proposto no plano de trabalho, apresentar o desenvolvimento da pesquisa e os resultados atingidos até o momento. Se ocorreu </w:t>
-      </w:r>
-      <w:r>
-        <w:rPr>
-          <w:color w:val="FF0000"/>
-        </w:rPr>
-        <w:lastRenderedPageBreak/>
-        <w:t xml:space="preserve">alguma dificuldade ou </w:t>
-      </w:r>
-      <w:r>
-        <w:rPr>
-          <w:color w:val="FF0000"/>
-        </w:rPr>
-        <w:t>alteração de cronograma</w:t>
-      </w:r>
-      <w:r>
-        <w:rPr>
-          <w:color w:val="FF0000"/>
-        </w:rPr>
-        <w:t xml:space="preserve"> da pesquisa, deve ser aqui relatado e justificado. </w:t>
-      </w:r>
-    </w:p>
-    <w:p>
-      <w:pPr>
-        <w:spacing w:line="360" w:lineRule="auto"/>
-        <w:jc w:val="both"/>
-        <w:rPr>
-          <w:b/>
-          <w:bCs/>
-        </w:rPr>
-      </w:pPr>
-    </w:p>
-    <w:p>
-      <w:pPr>
-        <w:spacing w:line="360" w:lineRule="auto"/>
-        <w:jc w:val="both"/>
-        <w:rPr>
-          <w:b/>
-          <w:bCs/>
-        </w:rPr>
-      </w:pPr>
-    </w:p>
-    <w:p>
-      <w:pPr>
-        <w:pStyle w:val="Ttulo2"/>
-        <w:spacing w:line="360" w:lineRule="auto"/>
-      </w:pPr>
-      <w:bookmarkStart w:id="8" w:name="_Toc57830831"/>
-      <w:r>
-        <w:t>4.1</w:t>
-      </w:r>
-      <w:r>
-        <w:t xml:space="preserve"> PROCESSOS E/OU PROCEDIMENTOS DE DESENVOLVIMENTO TECNOLÓGICO </w:t>
-      </w:r>
-      <w:r>
-        <w:t>–</w:t>
-      </w:r>
-      <w:r>
-        <w:t xml:space="preserve"> somente para projetos PIBITI</w:t>
-      </w:r>
-      <w:bookmarkEnd w:id="8"/>
+      </w:pPr>
+      <w:r>
+        <w:t xml:space="preserve">Silq foi a primeira ferramente que foi testada, a documentação é um </w:t>
+      </w:r>
+      <w:r>
+        <w:rPr>
+          <w:u w:val="single"/>
+        </w:rPr>
+        <w:t>tanto</w:t>
+      </w:r>
+      <w:r>
+        <w:t xml:space="preserve"> precária e de difícil entendimento. Mal consegui compreender os exemplos dados pelo documento e decidi seguir para a próxima ferramenta.</w:t>
+      </w:r>
     </w:p>
     <w:p>
       <w:pPr>
         <w:spacing w:line="360" w:lineRule="auto"/>
         <w:ind w:firstLine="708"/>
         <w:jc w:val="both"/>
-        <w:rPr>
-          <w:color w:val="FF0000"/>
-        </w:rPr>
-      </w:pPr>
-      <w:r>
-        <w:rPr>
-          <w:color w:val="FF0000"/>
-        </w:rPr>
-        <w:t>Projeto</w:t>
-      </w:r>
-      <w:r>
-        <w:rPr>
-          <w:color w:val="FF0000"/>
-        </w:rPr>
-        <w:t>s</w:t>
-      </w:r>
-      <w:r>
-        <w:rPr>
-          <w:color w:val="FF0000"/>
-        </w:rPr>
-        <w:t xml:space="preserve"> de PIBITI têm como objetivo adicional</w:t>
-      </w:r>
-      <w:r>
-        <w:rPr>
-          <w:color w:val="FF0000"/>
-        </w:rPr>
-        <w:t>,</w:t>
-      </w:r>
-      <w:r>
-        <w:rPr>
-          <w:color w:val="FF0000"/>
-        </w:rPr>
-        <w:t xml:space="preserve"> práticas</w:t>
-      </w:r>
-      <w:r>
-        <w:rPr>
-          <w:color w:val="FF0000"/>
-        </w:rPr>
-        <w:t xml:space="preserve"> </w:t>
-      </w:r>
-      <w:r>
-        <w:rPr>
-          <w:color w:val="FF0000"/>
-        </w:rPr>
-        <w:t>conectadas ao desenvolvimento teórico aplicado conectados ao desenvolvimento de tecnologia e inovação. Dessa forma, descrever o processo de produção do artefato</w:t>
-      </w:r>
-      <w:r>
-        <w:rPr>
-          <w:color w:val="FF0000"/>
-        </w:rPr>
-        <w:t xml:space="preserve"> (produto ou processo)</w:t>
-      </w:r>
-      <w:r>
-        <w:rPr>
-          <w:color w:val="FF0000"/>
-        </w:rPr>
-        <w:t xml:space="preserve"> até o momento. Em que momento ele se encontra ou se há alguma geração de alternativas para sua produção.</w:t>
+      </w:pPr>
+      <w:r>
+        <w:t xml:space="preserve">Qiskit é uma biblioteca de python que permite construir circuitos quânticos de maneira fácil e abstrada, como um bônus ela permite a execução do seu código diretamente de computadores quânticos reais disponibilizados pela IBM, para utilizar essa ferramenta basta se cadastrar no site da ibm e configurar seguindo o passo a passo da documentação disponibilizada por eles. </w:t>
+      </w:r>
+      <w:r>
+        <w:t xml:space="preserve">Segue um exemplo de código </w:t>
+      </w:r>
+      <w:r>
+        <w:lastRenderedPageBreak/>
+        <w:t xml:space="preserve">utilizando essa ferramenta: </w:t>
+      </w:r>
+      <w:bookmarkStart w:id="9" w:name="_MON_1705062652"/>
+      <w:bookmarkEnd w:id="9"/>
+      <w:r>
+        <w:object w:dxaOrig="8504" w:dyaOrig="13728" w14:anchorId="385FB156">
+          <v:shapetype id="_x0000_t75" coordsize="21600,21600" o:spt="75" o:preferrelative="t" path="m@4@5l@4@11@9@11@9@5xe" filled="f" stroked="f">
+            <v:stroke joinstyle="miter"/>
+            <v:formulas>
+              <v:f eqn="if lineDrawn pixelLineWidth 0"/>
+              <v:f eqn="sum @0 1 0"/>
+              <v:f eqn="sum 0 0 @1"/>
+              <v:f eqn="prod @2 1 2"/>
+              <v:f eqn="prod @3 21600 pixelWidth"/>
+              <v:f eqn="prod @3 21600 pixelHeight"/>
+              <v:f eqn="sum @0 0 1"/>
+              <v:f eqn="prod @6 1 2"/>
+              <v:f eqn="prod @7 21600 pixelWidth"/>
+              <v:f eqn="sum @8 21600 0"/>
+              <v:f eqn="prod @7 21600 pixelHeight"/>
+              <v:f eqn="sum @10 21600 0"/>
+            </v:formulas>
+            <v:path o:extrusionok="f" gradientshapeok="t" o:connecttype="rect"/>
+            <o:lock v:ext="edit" aspectratio="t"/>
+          </v:shapetype>
+          <v:shape id="_x0000_i1025" type="#_x0000_t75" style="width:425.25pt;height:686.25pt" o:ole="">
+            <v:imagedata r:id="rId22" o:title=""/>
+          </v:shape>
+          <o:OLEObject Type="Embed" ProgID="Word.Document.12" ShapeID="_x0000_i1025" DrawAspect="Content" ObjectID="_1705063716" r:id="rId23">
+            <o:FieldCodes>\s</o:FieldCodes>
+          </o:OLEObject>
+        </w:object>
+      </w:r>
+    </w:p>
+    <w:p>
+      <w:pPr>
+        <w:spacing w:line="360" w:lineRule="auto"/>
+        <w:ind w:firstLine="708"/>
+        <w:jc w:val="both"/>
+      </w:pPr>
+      <w:r>
+        <w:lastRenderedPageBreak/>
+        <w:t>Q# foi criada pela Microsoft e é uma SDK de programação quântica extremamente interessante, ela tem a sintaxe parecida com C# e uma documentação ampla</w:t>
+      </w:r>
+      <w:r>
+        <w:t xml:space="preserve">. Existe a possibilidade de usar essa SDK no Python. </w:t>
+      </w:r>
+      <w:r>
+        <w:t xml:space="preserve">Segue um exemplo de </w:t>
+      </w:r>
+      <w:r>
+        <w:lastRenderedPageBreak/>
+        <w:t xml:space="preserve">código utilizando essa ferramenta: </w:t>
+      </w:r>
+      <w:bookmarkStart w:id="10" w:name="_MON_1705059317"/>
+      <w:bookmarkEnd w:id="10"/>
+      <w:r>
+        <w:object w:dxaOrig="7589" w:dyaOrig="13893" w14:anchorId="24BED5B9">
+          <v:shape id="_x0000_i1026" type="#_x0000_t75" style="width:379.5pt;height:694.5pt" o:ole="">
+            <v:imagedata r:id="rId24" o:title=""/>
+          </v:shape>
+          <o:OLEObject Type="Embed" ProgID="Word.Document.12" ShapeID="_x0000_i1026" DrawAspect="Content" ObjectID="_1705063717" r:id="rId25">
+            <o:FieldCodes>\s</o:FieldCodes>
+          </o:OLEObject>
+        </w:object>
       </w:r>
     </w:p>
     <w:p>
@@ -2112,142 +2462,50 @@
         <w:pStyle w:val="Ttulo1"/>
         <w:jc w:val="left"/>
       </w:pPr>
-      <w:bookmarkStart w:id="9" w:name="_Toc23248328"/>
-      <w:bookmarkStart w:id="10" w:name="_Toc57830832"/>
+      <w:bookmarkStart w:id="11" w:name="_Toc23248328"/>
+      <w:bookmarkStart w:id="12" w:name="_Toc57830832"/>
       <w:r>
         <w:t xml:space="preserve">5 </w:t>
       </w:r>
       <w:r>
         <w:t>ETAPAS FUTURAS</w:t>
       </w:r>
-      <w:bookmarkEnd w:id="9"/>
-      <w:bookmarkEnd w:id="10"/>
-    </w:p>
-    <w:p>
-      <w:pPr>
-        <w:spacing w:line="360" w:lineRule="auto"/>
-        <w:ind w:firstLine="709"/>
-        <w:jc w:val="both"/>
-        <w:rPr>
-          <w:color w:val="FF0000"/>
-        </w:rPr>
-      </w:pPr>
-      <w:r>
-        <w:rPr>
-          <w:color w:val="FF0000"/>
-        </w:rPr>
-        <w:t xml:space="preserve">Considerando o cronograma proposto no plano de trabalho, </w:t>
-      </w:r>
-      <w:r>
-        <w:rPr>
-          <w:color w:val="FF0000"/>
-        </w:rPr>
-        <w:t>analise</w:t>
-      </w:r>
-      <w:r>
-        <w:rPr>
-          <w:color w:val="FF0000"/>
-        </w:rPr>
-        <w:t xml:space="preserve"> a adequação das próximas etapas ao tempo disponível para conclusão.</w:t>
-      </w:r>
-    </w:p>
-    <w:p>
-      <w:pPr>
-        <w:spacing w:line="360" w:lineRule="auto"/>
-        <w:ind w:firstLine="709"/>
-        <w:jc w:val="both"/>
-        <w:rPr>
-          <w:color w:val="FF0000"/>
-        </w:rPr>
-      </w:pPr>
-      <w:r>
-        <w:rPr>
-          <w:color w:val="FF0000"/>
-        </w:rPr>
-        <w:t xml:space="preserve">O calendário </w:t>
-      </w:r>
-      <w:r>
-        <w:rPr>
-          <w:color w:val="FF0000"/>
-        </w:rPr>
-        <w:t xml:space="preserve">com as datas importantes </w:t>
-      </w:r>
-      <w:r>
-        <w:rPr>
-          <w:color w:val="FF0000"/>
-        </w:rPr>
-        <w:t xml:space="preserve">da Iniciação Científica está disponível na página da IC no site da PUCPR. </w:t>
-      </w:r>
-    </w:p>
-    <w:p>
-      <w:pPr>
-        <w:spacing w:line="360" w:lineRule="auto"/>
-        <w:ind w:firstLine="709"/>
-        <w:jc w:val="both"/>
-        <w:rPr>
-          <w:color w:val="FF0000"/>
-        </w:rPr>
-      </w:pPr>
-      <w:r>
-        <w:rPr>
-          <w:color w:val="FF0000"/>
-        </w:rPr>
-        <w:t xml:space="preserve">Lembre-se de que </w:t>
-      </w:r>
-      <w:r>
-        <w:rPr>
-          <w:color w:val="FF0000"/>
-          <w:u w:val="single"/>
-        </w:rPr>
-        <w:t>o relatório deve ser corrigido pelo seu orientador e submetido à coordenação da Iniciação Científica pelo próprio orientador</w:t>
-      </w:r>
-      <w:r>
-        <w:rPr>
-          <w:color w:val="FF0000"/>
-        </w:rPr>
-        <w:t>. O envio deve ser feito exclusivamente por meio eletrônico.</w:t>
-      </w:r>
-    </w:p>
-    <w:p>
-      <w:pPr>
-        <w:spacing w:line="360" w:lineRule="auto"/>
-        <w:ind w:firstLine="709"/>
-        <w:jc w:val="both"/>
-        <w:rPr>
-          <w:color w:val="FF0000"/>
-        </w:rPr>
-      </w:pPr>
-      <w:r>
-        <w:rPr>
-          <w:color w:val="FF0000"/>
-        </w:rPr>
-        <w:t>Não se esqueça de submeter seu texto a uma criteriosa revisão gramatical e ortográfica. Bom trabalho!</w:t>
-      </w:r>
+      <w:bookmarkEnd w:id="11"/>
+      <w:bookmarkEnd w:id="12"/>
     </w:p>
     <w:p>
       <w:pPr>
         <w:spacing w:line="360" w:lineRule="auto"/>
         <w:jc w:val="both"/>
+      </w:pPr>
+      <w:r>
         <w:rPr>
           <w:color w:val="FF0000"/>
         </w:rPr>
-      </w:pPr>
+        <w:tab/>
+      </w:r>
+      <w:r>
+        <w:t xml:space="preserve">Seguindo o cronograma, agora que o ambiente de experimentação está montado e a ferramenta de experimentação foi escolhida será implementado um algoritmo de Rede Neural simplificado para entender de maneira prática como o algoritmo funciona </w:t>
+      </w:r>
+      <w:r>
+        <w:t>e estudar quais são as melhorias proporcionadas pela computação quântica e quais são sua limitações.</w:t>
+      </w:r>
     </w:p>
     <w:p>
       <w:pPr>
         <w:pStyle w:val="Ttulo1"/>
         <w:jc w:val="left"/>
       </w:pPr>
-      <w:bookmarkStart w:id="11" w:name="_Toc23248329"/>
-      <w:bookmarkStart w:id="12" w:name="_Toc57830833"/>
+      <w:bookmarkStart w:id="13" w:name="_Toc23248329"/>
+      <w:bookmarkStart w:id="14" w:name="_Toc57830833"/>
       <w:r>
         <w:t xml:space="preserve">6 </w:t>
       </w:r>
       <w:r>
         <w:t>REFERÊNCIAS</w:t>
       </w:r>
-      <w:bookmarkEnd w:id="11"/>
-      <w:bookmarkEnd w:id="12"/>
+      <w:bookmarkEnd w:id="13"/>
+      <w:bookmarkEnd w:id="14"/>
       <w:r>
         <w:t xml:space="preserve"> </w:t>
       </w:r>
@@ -2260,13 +2518,65 @@
           <w:docPart w:val="DefaultPlaceholder_-1854013440"/>
         </w:placeholder>
       </w:sdtPr>
+      <w:sdtEndPr/>
       <w:sdtContent>
         <w:p>
           <w:pPr>
-            <w:divId w:val="1546134595"/>
+            <w:divId w:val="1349141434"/>
             <w:rPr>
               <w:szCs w:val="24"/>
             </w:rPr>
+          </w:pPr>
+          <w:r>
+            <w:rPr>
+              <w:b/>
+              <w:bCs/>
+            </w:rPr>
+            <w:t>Aprendizagem Automática | Coursera</w:t>
+          </w:r>
+          <w:r>
+            <w:t xml:space="preserve">. Disponível em: &lt;https://www.coursera.org/learn/machine-learning&gt;. Acesso em: 29 jan. 2022. </w:t>
+          </w:r>
+        </w:p>
+        <w:p>
+          <w:pPr>
+            <w:divId w:val="1127774283"/>
+          </w:pPr>
+          <w:r>
+            <w:t xml:space="preserve">HOWARD, M. et al. Powered by magic. </w:t>
+          </w:r>
+          <w:r>
+            <w:rPr>
+              <w:b/>
+              <w:bCs/>
+            </w:rPr>
+            <w:t>Nature 2014 510:7505</w:t>
+          </w:r>
+          <w:r>
+            <w:t xml:space="preserve">, v. 510, n. 7505, p. 345–347, 11 jun. 2014. </w:t>
+          </w:r>
+        </w:p>
+        <w:p>
+          <w:pPr>
+            <w:divId w:val="30958932"/>
+          </w:pPr>
+          <w:r>
+            <w:t xml:space="preserve">KNILL, E. Quantum computing. </w:t>
+          </w:r>
+          <w:r>
+            <w:rPr>
+              <w:b/>
+              <w:bCs/>
+            </w:rPr>
+            <w:t>Nature 2010 463:7280</w:t>
+          </w:r>
+          <w:r>
+            <w:t xml:space="preserve">, v. 463, n. 7280, p. 441–443, 27 jan. 2010. </w:t>
+          </w:r>
+        </w:p>
+        <w:p>
+          <w:pPr>
+            <w:divId w:val="1750542903"/>
           </w:pPr>
           <w:r>
             <w:t xml:space="preserve">MOHRI, M.; ROSTAMIZADEH, A.; TALWALKAR, A. Foundations of machine learning. 2018. </w:t>
@@ -2274,7 +2584,7 @@
         </w:p>
         <w:p>
           <w:pPr>
-            <w:divId w:val="546062340"/>
+            <w:divId w:val="477379323"/>
           </w:pPr>
           <w:r>
             <w:rPr>
@@ -2289,7 +2599,52 @@
         </w:p>
         <w:p>
           <w:pPr>
-            <w:divId w:val="1705789307"/>
+            <w:divId w:val="955985953"/>
+          </w:pPr>
+          <w:r>
+            <w:rPr>
+              <w:b/>
+              <w:bCs/>
+            </w:rPr>
+            <w:t>O que são a linguagem de programação Q# e o QDK? - Azure Quantum | Microsoft Docs</w:t>
+          </w:r>
+          <w:r>
+            <w:t xml:space="preserve">. Disponível em: &lt;https://docs.microsoft.com/pt-br/azure/quantum/overview-what-is-qsharp-and-qdk&gt;. Acesso em: 29 jan. 2022. </w:t>
+          </w:r>
+        </w:p>
+        <w:p>
+          <w:pPr>
+            <w:divId w:val="1871995509"/>
+          </w:pPr>
+          <w:r>
+            <w:rPr>
+              <w:b/>
+              <w:bCs/>
+            </w:rPr>
+            <w:t>O que são Redes Neurais? - Brasil | IBM</w:t>
+          </w:r>
+          <w:r>
+            <w:t xml:space="preserve">. Disponível em: &lt;https://www.ibm.com/br-pt/cloud/learn/neural-networks&gt;. Acesso em: 29 jan. 2022. </w:t>
+          </w:r>
+        </w:p>
+        <w:p>
+          <w:pPr>
+            <w:divId w:val="1492453291"/>
+          </w:pPr>
+          <w:r>
+            <w:rPr>
+              <w:b/>
+              <w:bCs/>
+            </w:rPr>
+            <w:t>Qiskit</w:t>
+          </w:r>
+          <w:r>
+            <w:t xml:space="preserve">. Disponível em: &lt;https://qiskit.org/&gt;. Acesso em: 29 jan. 2022. </w:t>
+          </w:r>
+        </w:p>
+        <w:p>
+          <w:pPr>
+            <w:divId w:val="1166748762"/>
           </w:pPr>
           <w:r>
             <w:t xml:space="preserve">SAMUEL, A. L. Some Studies in Machine Learning Using the Game of Checkers. </w:t>
@@ -2307,6 +2662,21 @@
         </w:p>
         <w:p>
           <w:pPr>
+            <w:divId w:val="509687870"/>
+          </w:pPr>
+          <w:r>
+            <w:rPr>
+              <w:b/>
+              <w:bCs/>
+            </w:rPr>
+            <w:t>Silq - What is Silq?</w:t>
+          </w:r>
+          <w:r>
+            <w:t xml:space="preserve"> Disponível em: &lt;https://silq.ethz.ch/&gt;. Acesso em: 29 jan. 2022. </w:t>
+          </w:r>
+        </w:p>
+        <w:p>
+          <w:pPr>
             <w:spacing w:line="360" w:lineRule="auto"/>
             <w:jc w:val="both"/>
           </w:pPr>
@@ -2321,14 +2691,13 @@
         <w:pStyle w:val="Ttulo1"/>
         <w:jc w:val="left"/>
       </w:pPr>
-      <w:bookmarkStart w:id="13" w:name="_Toc23248330"/>
-      <w:bookmarkStart w:id="14" w:name="_Toc57830834"/>
-      <w:r>
-        <w:lastRenderedPageBreak/>
+      <w:bookmarkStart w:id="15" w:name="_Toc23248330"/>
+      <w:bookmarkStart w:id="16" w:name="_Toc57830834"/>
+      <w:r>
         <w:t>ANEXOS</w:t>
       </w:r>
-      <w:bookmarkEnd w:id="13"/>
-      <w:bookmarkEnd w:id="14"/>
+      <w:bookmarkEnd w:id="15"/>
+      <w:bookmarkEnd w:id="16"/>
       <w:r>
         <w:t xml:space="preserve"> </w:t>
       </w:r>
@@ -2356,48 +2725,44 @@
         <w:jc w:val="both"/>
         <w:rPr>
           <w:rFonts w:cs="Arial"/>
-          <w:color w:val="000000"/>
         </w:rPr>
       </w:pPr>
       <w:r>
         <w:rPr>
           <w:color w:val="FF0000"/>
         </w:rPr>
-        <w:t>Anexar aqui a cópia da sua declaração/certificado</w:t>
-      </w:r>
-      <w:r>
-        <w:rPr>
-          <w:color w:val="FF0000"/>
-        </w:rPr>
-        <w:t xml:space="preserve"> de participação </w:t>
-      </w:r>
-      <w:r>
-        <w:rPr>
-          <w:color w:val="FF0000"/>
-        </w:rPr>
-        <w:t xml:space="preserve">no </w:t>
-      </w:r>
-      <w:r>
-        <w:rPr>
-          <w:color w:val="FF0000"/>
-        </w:rPr>
-        <w:t xml:space="preserve">XXIX </w:t>
-      </w:r>
-      <w:r>
-        <w:rPr>
-          <w:color w:val="FF0000"/>
-        </w:rPr>
-        <w:t>SEMIC</w:t>
-      </w:r>
-      <w:r>
-        <w:rPr>
-          <w:color w:val="FF0000"/>
-        </w:rPr>
-        <w:t xml:space="preserve"> e outros eventos científicos, ou outras atividades que julgar pertinentes para sua formação como pesquisador.</w:t>
+        <w:tab/>
+      </w:r>
+      <w:r>
+        <w:t xml:space="preserve">Para melhor entendimento do assunto um curso sobre machine learning providenciado pela faculdade de Stanford está sendo utilizado </w:t>
+      </w:r>
+      <w:sdt>
+        <w:sdtPr>
+          <w:rPr>
+            <w:color w:val="000000"/>
+          </w:rPr>
+          <w:tag w:val="MENDELEY_CITATION_v3_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"/>
+          <w:id w:val="-717658249"/>
+          <w:placeholder>
+            <w:docPart w:val="DefaultPlaceholder_-1854013440"/>
+          </w:placeholder>
+        </w:sdtPr>
+        <w:sdtEndPr/>
+        <w:sdtContent>
+          <w:r>
+            <w:rPr>
+              <w:color w:val="000000"/>
+            </w:rPr>
+            <w:t>(“Aprendizagem Automática | Coursera,” [s.d.])</w:t>
+          </w:r>
+        </w:sdtContent>
+      </w:sdt>
+      <w:r>
+        <w:t>.</w:t>
       </w:r>
     </w:p>
     <w:sectPr>
-      <w:footerReference w:type="default" r:id="rId22"/>
+      <w:footerReference w:type="default" r:id="rId26"/>
       <w:pgSz w:w="11907" w:h="16840" w:code="9"/>
       <w:pgMar w:top="1701" w:right="1134" w:bottom="1701" w:left="1701" w:header="720" w:footer="851" w:gutter="0"/>
       <w:pgNumType w:start="4"/>
@@ -3674,6 +4039,35 @@
         </w:p>
       </w:docPartBody>
     </w:docPart>
+    <w:docPart>
+      <w:docPartPr>
+        <w:name w:val="6E1FF667E19140A692F0C2D11CDEF695"/>
+        <w:category>
+          <w:name w:val="Geral"/>
+          <w:gallery w:val="placeholder"/>
+        </w:category>
+        <w:types>
+          <w:type w:val="bbPlcHdr"/>
+        </w:types>
+        <w:behaviors>
+          <w:behavior w:val="content"/>
+        </w:behaviors>
+        <w:guid w:val="{F44828F2-FDBF-4315-84D8-9521C8655A15}"/>
+      </w:docPartPr>
+      <w:docPartBody>
+        <w:p>
+          <w:pPr>
+            <w:pStyle w:val="6E1FF667E19140A692F0C2D11CDEF695"/>
+          </w:pPr>
+          <w:r>
+            <w:rPr>
+              <w:rStyle w:val="TextodoEspaoReservado"/>
+            </w:rPr>
+            <w:t>Clique ou toque aqui para inserir o texto.</w:t>
+          </w:r>
+        </w:p>
+      </w:docPartBody>
+    </w:docPart>
   </w:docParts>
 </w:glossaryDocument>
 </file>
@@ -3742,7 +4136,14 @@
   </w:compat>
   <w:rsids>
     <w:rsidRoot w:val="00C33270"/>
+    <w:rsid w:val="00612AE5"/>
+    <w:rsid w:val="008370F7"/>
+    <w:rsid w:val="00BF0641"/>
     <w:rsid w:val="00C33270"/>
+    <w:rsid w:val="00CE0A35"/>
+    <w:rsid w:val="00D548C6"/>
+    <w:rsid w:val="00D9202F"/>
+    <w:rsid w:val="00E51109"/>
     <w:rsid w:val="00FC5E65"/>
   </w:rsids>
   <m:mathPr>
@@ -4197,10 +4598,14 @@
     <w:basedOn w:val="Fontepargpadro"/>
     <w:uiPriority w:val="99"/>
     <w:semiHidden/>
-    <w:rsid w:val="00C33270"/>
+    <w:rsid w:val="00D548C6"/>
     <w:rPr>
       <w:color w:val="808080"/>
     </w:rPr>
+  </w:style>
+  <w:style w:type="paragraph" w:customStyle="1" w:styleId="6E1FF667E19140A692F0C2D11CDEF695">
+    <w:name w:val="6E1FF667E19140A692F0C2D11CDEF695"/>
+    <w:rsid w:val="00D548C6"/>
   </w:style>
 </w:styles>
 </file>
@@ -4509,7 +4914,7 @@
 
 <file path=word/webextensions/taskpanes.xml><?xml version="1.0" encoding="utf-8"?>
 <wetp:taskpanes xmlns:wetp="http://schemas.microsoft.com/office/webextensions/taskpanes/2010/11">
-  <wetp:taskpane dockstate="right" visibility="0" width="350" row="3">
+  <wetp:taskpane dockstate="right" visibility="0" width="350" row="1">
     <wetp:webextensionref xmlns:r="http://schemas.openxmlformats.org/officeDocument/2006/relationships" r:id="rId1"/>
   </wetp:taskpane>
 </wetp:taskpanes>
@@ -4522,7 +4927,7 @@
     <we:reference id="wa104382081" version="1.35.0.0" store="pt-BR" storeType="OMEX"/>
   </we:alternateReferences>
   <we:properties>
-    <we:property name="MENDELEY_CITATIONS" value="[{&quot;citationID&quot;:&quot;MENDELEY_CITATION_bf39cf8e-4a8f-4a35-b27f-91e4f0a1f930&quot;,&quot;properties&quot;:{&quot;noteIndex&quot;:0},&quot;isEdited&quot;:false,&quot;manualOverride&quot;:{&quot;isManuallyOverridden&quot;:false,&quot;citeprocText&quot;:&quot;(MOHRI; ROSTAMIZADEH; TALWALKAR, 2018)&quot;,&quot;manualOverrideText&quot;:&quot;&quot;},&quot;citationTag&quot;:&quot;MENDELEY_CITATION_v3_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&quot;,&quot;citationItems&quot;:[{&quot;id&quot;:&quot;4688a65e-8ebe-376b-a9d7-80b529cba789&quot;,&quot;itemData&quot;:{&quot;type&quot;:&quot;article-journal&quot;,&quot;id&quot;:&quot;4688a65e-8ebe-376b-a9d7-80b529cba789&quot;,&quot;title&quot;:&quot;Foundations of machine learning&quot;,&quot;author&quot;:[{&quot;family&quot;:&quot;Mohri&quot;,&quot;given&quot;:&quot;M&quot;,&quot;parse-names&quot;:false,&quot;dropping-particle&quot;:&quot;&quot;,&quot;non-dropping-particle&quot;:&quot;&quot;},{&quot;family&quot;:&quot;Rostamizadeh&quot;,&quot;given&quot;:&quot;A&quot;,&quot;parse-names&quot;:false,&quot;dropping-particle&quot;:&quot;&quot;,&quot;non-dropping-particle&quot;:&quot;&quot;},{&quot;family&quot;:&quot;Talwalkar&quot;,&quot;given&quot;:&quot;A&quot;,&quot;parse-names&quot;:false,&quot;dropping-particle&quot;:&quot;&quot;,&quot;non-dropping-particle&quot;:&quot;&quot;}],&quot;accessed&quot;:{&quot;date-parts&quot;:[[2022,1,26]]},&quot;URL&quot;:&quot;https://books.google.com/books?hl=pt-BR&amp;lr=&amp;id=dWB9DwAAQBAJ&amp;oi=fnd&amp;pg=PR5&amp;dq=Foundations+of+machine+learning&amp;ots=AyrSWVv_k3&amp;sig=nCBi7CIa4R56oK25nLcp8IteyB0&quot;,&quot;issued&quot;:{&quot;date-parts&quot;:[[2018]]}},&quot;isTemporary&quot;:false}]},{&quot;citationID&quot;:&quot;MENDELEY_CITATION_e372754c-269e-4836-9941-8a5d9d619ba8&quot;,&quot;properties&quot;:{&quot;noteIndex&quot;:0},&quot;isEdited&quot;:false,&quot;manualOverride&quot;:{&quot;isManuallyOverridden&quot;:false,&quot;citeprocText&quot;:&quot;(“News Feed ranking, powered by machine learning - Engineering at Meta,” [s.d.])&quot;,&quot;manualOverrideText&quot;:&quot;&quot;},&quot;citationTag&quot;:&quot;MENDELEY_CITATION_v3_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&quot;,&quot;citationItems&quot;:[{&quot;id&quot;:&quot;e343b137-a83a-3c75-ad39-52a061c50b41&quot;,&quot;itemData&quot;:{&quot;type&quot;:&quot;webpage&quot;,&quot;id&quot;:&quot;e343b137-a83a-3c75-ad39-52a061c50b41&quot;,&quot;title&quot;:&quot;News Feed ranking, powered by machine learning - Engineering at Meta&quot;,&quot;accessed&quot;:{&quot;date-parts&quot;:[[2022,1,26]]},&quot;URL&quot;:&quot;https://engineering.fb.com/2021/01/26/ml-applications/news-feed-ranking/&quot;},&quot;isTemporary&quot;:false}]},{&quot;citationID&quot;:&quot;MENDELEY_CITATION_1c89f3cd-d78e-442e-92fd-7bc5f09f3be3&quot;,&quot;properties&quot;:{&quot;noteIndex&quot;:0},&quot;isEdited&quot;:false,&quot;manualOverride&quot;:{&quot;isManuallyOverridden&quot;:false,&quot;citeprocText&quot;:&quot;(SAMUEL, 1959)&quot;,&quot;manualOverrideText&quot;:&quot;&quot;},&quot;citationTag&quot;:&quot;MENDELEY_CITATION_v3_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&quot;,&quot;citationItems&quot;:[{&quot;id&quot;:&quot;39ab9a4c-3f75-3f7a-bb8f-bf8568e3917d&quot;,&quot;itemData&quot;:{&quot;type&quot;:&quot;article-journal&quot;,&quot;id&quot;:&quot;39ab9a4c-3f75-3f7a-bb8f-bf8568e3917d&quot;,&quot;title&quot;:&quot;Some Studies in Machine Learning Using the Game of Checkers&quot;,&quot;author&quot;:[{&quot;family&quot;:&quot;Samuel&quot;,&quot;given&quot;:&quot;A. L.&quot;,&quot;parse-names&quot;:false,&quot;dropping-particle&quot;:&quot;&quot;,&quot;non-dropping-particle&quot;:&quot;&quot;}],&quot;container-title&quot;:&quot;IBM Journal of Research and Development&quot;,&quot;DOI&quot;:&quot;10.1147/rd.33.0210&quot;,&quot;ISSN&quot;:&quot;0018-8646&quot;,&quot;issued&quot;:{&quot;date-parts&quot;:[[1959,7]]},&quot;page&quot;:&quot;210-229&quot;,&quot;issue&quot;:&quot;3&quot;,&quot;volume&quot;:&quot;3&quot;,&quot;expandedJournalTitle&quot;:&quot;IBM Journal of Research and Development&quot;},&quot;isTemporary&quot;:false}]}]"/>
+    <we:property name="MENDELEY_CITATIONS" value="[{&quot;citationID&quot;:&quot;MENDELEY_CITATION_79b3e138-2ac7-44e2-bf2f-efe6e5ebd3a6&quot;,&quot;properties&quot;:{&quot;noteIndex&quot;:0},&quot;isEdited&quot;:false,&quot;manualOverride&quot;:{&quot;isManuallyOverridden&quot;:false,&quot;citeprocText&quot;:&quot;(KNILL, 2010)&quot;,&quot;manualOverrideText&quot;:&quot;&quot;},&quot;citationItems&quot;:[{&quot;id&quot;:&quot;496ff68f-9c8a-31e2-9a1c-83f99012b990&quot;,&quot;itemData&quot;:{&quot;type&quot;:&quot;article-journal&quot;,&quot;id&quot;:&quot;496ff68f-9c8a-31e2-9a1c-83f99012b990&quot;,&quot;title&quot;:&quot;Quantum computing&quot;,&quot;author&quot;:[{&quot;family&quot;:&quot;Knill&quot;,&quot;given&quot;:&quot;Emanuel&quot;,&quot;parse-names&quot;:false,&quot;dropping-particle&quot;:&quot;&quot;,&quot;non-dropping-particle&quot;:&quot;&quot;}],&quot;container-title&quot;:&quot;Nature 2010 463:7280&quot;,&quot;accessed&quot;:{&quot;date-parts&quot;:[[2022,1,29]]},&quot;DOI&quot;:&quot;10.1038/463441A&quot;,&quot;ISSN&quot;:&quot;1476-4687&quot;,&quot;URL&quot;:&quot;https://www-nature.ez433.periodicos.capes.gov.br/articles/463441a&quot;,&quot;issued&quot;:{&quot;date-parts&quot;:[[2010,1,27]]},&quot;page&quot;:&quot;441-443&quot;,&quot;abstract&quot;:&quot;The race is on to build a computer that exploits quantum mechanics. Such a machine could solve problems in physics, mathematics and cryptography that were once thought intractable, revolutionizing information technology and illuminating the foundations of physics. But when?&quot;,&quot;publisher&quot;:&quot;Nature Publishing Group&quot;,&quot;issue&quot;:&quot;7280&quot;,&quot;volume&quot;:&quot;463&quot;,&quot;expandedJournalTitle&quot;:&quot;Nature 2010 463:7280&quot;},&quot;isTemporary&quot;:false}],&quot;citationTag&quot;:&quot;MENDELEY_CITATION_v3_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&quot;},{&quot;citationID&quot;:&quot;MENDELEY_CITATION_d83b9e7c-97c8-4079-bad1-6e69234c0ab7&quot;,&quot;properties&quot;:{&quot;noteIndex&quot;:0},&quot;isEdited&quot;:false,&quot;manualOverride&quot;:{&quot;isManuallyOverridden&quot;:false,&quot;citeprocText&quot;:&quot;(HOWARD et al., 2014)&quot;,&quot;manualOverrideText&quot;:&quot;&quot;},&quot;citationItems&quot;:[{&quot;id&quot;:&quot;61f4e5e0-fd4b-31e1-87e1-a3b82164f153&quot;,&quot;itemData&quot;:{&quot;type&quot;:&quot;article-journal&quot;,&quot;id&quot;:&quot;61f4e5e0-fd4b-31e1-87e1-a3b82164f153&quot;,&quot;title&quot;:&quot;Powered by magic&quot;,&quot;author&quot;:[{&quot;family&quot;:&quot;Howard&quot;,&quot;given&quot;:&quot;M&quot;,&quot;parse-names&quot;:false,&quot;dropping-particle&quot;:&quot;&quot;,&quot;non-dropping-particle&quot;:&quot;&quot;},{&quot;family&quot;:&quot;Wallman&quot;,&quot;given&quot;:&quot;J&quot;,&quot;parse-names&quot;:false,&quot;dropping-particle&quot;:&quot;&quot;,&quot;non-dropping-particle&quot;:&quot;&quot;},{&quot;family&quot;:&quot;Veitch&quot;,&quot;given&quot;:&quot;V&quot;,&quot;parse-names&quot;:false,&quot;dropping-particle&quot;:&quot;&quot;,&quot;non-dropping-particle&quot;:&quot;&quot;},{&quot;family&quot;:&quot;Emerson&quot;,&quot;given&quot;:&quot;J&quot;,&quot;parse-names&quot;:false,&quot;dropping-particle&quot;:&quot;&quot;,&quot;non-dropping-particle&quot;:&quot;&quot;},{&quot;family&quot;:&quot;Gottesman&quot;,&quot;given&quot;:&quot;D&quot;,&quot;parse-names&quot;:false,&quot;dropping-particle&quot;:&quot;&quot;,&quot;non-dropping-particle&quot;:&quot;&quot;},{&quot;family&quot;:&quot;Gibbons&quot;,&quot;given&quot;:&quot;K S&quot;,&quot;parse-names&quot;:false,&quot;dropping-particle&quot;:&quot;&quot;,&quot;non-dropping-particle&quot;:&quot;&quot;},{&quot;family&quot;:&quot;Hoffman&quot;,&quot;given&quot;:&quot;M J&quot;,&quot;parse-names&quot;:false,&quot;dropping-particle&quot;:&quot;&quot;,&quot;non-dropping-particle&quot;:&quot;&quot;},{&quot;family&quot;:&quot;Wootters&quot;,&quot;given&quot;:&quot;W K&quot;,&quot;parse-names&quot;:false,&quot;dropping-particle&quot;:&quot;&quot;,&quot;non-dropping-particle&quot;:&quot;&quot;},{&quot;family&quot;:&quot;Spekkens&quot;,&quot;given&quot;:&quot;R W&quot;,&quot;parse-names&quot;:false,&quot;dropping-particle&quot;:&quot;&quot;,&quot;non-dropping-particle&quot;:&quot;&quot;},{&quot;family&quot;:&quot;Aaronson&quot;,&quot;given&quot;:&quot;S&quot;,&quot;parse-names&quot;:false,&quot;dropping-particle&quot;:&quot;&quot;,&quot;non-dropping-particle&quot;:&quot;&quot;},{&quot;family&quot;:&quot;Ferrie&quot;,&quot;given&quot;:&quot;C&quot;,&quot;parse-names&quot;:false,&quot;dropping-particle&quot;:&quot;&quot;,&quot;non-dropping-particle&quot;:&quot;&quot;},{&quot;family&quot;:&quot;Gross&quot;,&quot;given&quot;:&quot;D&quot;,&quot;parse-names&quot;:false,&quot;dropping-particle&quot;:&quot;&quot;,&quot;non-dropping-particle&quot;:&quot;&quot;}],&quot;container-title&quot;:&quot;Nature 2014 510:7505&quot;,&quot;accessed&quot;:{&quot;date-parts&quot;:[[2022,1,29]]},&quot;DOI&quot;:&quot;10.1038/NATURE13504&quot;,&quot;ISSN&quot;:&quot;1476-4687&quot;,&quot;URL&quot;:&quot;https://www-nature.ez433.periodicos.capes.gov.br/articles/nature13504&quot;,&quot;issued&quot;:{&quot;date-parts&quot;:[[2014,6,11]]},&quot;page&quot;:&quot;345-347&quot;,&quot;abstract&quot;:&quot;What gives quantum computers that extra oomph over their classical digital counterparts? An intrinsic, measurable aspect of quantum mechanics called contextuality, it now emerges. See Article  \n                  p.351\n                  \n                 It is widely appreciated that quantum computing promises advantages over classical computing in certain circumstances and for certain problems. But what are the specific features of quantum mechanics that are ultimately responsible for this enhanced potential? Mark Howard and colleagues identify 'quantum contextuality' — a generalization of the concept of quantum non-locality — as the critical resource that gives quantum computers their power. This finding not only provides clarification of the theoretical basis of quantum computing, it also provides a framework for directing experimental efforts to most effectively harness the weirdness of quantum mechanics for computational tasks.&quot;,&quot;publisher&quot;:&quot;Nature Publishing Group&quot;,&quot;issue&quot;:&quot;7505&quot;,&quot;volume&quot;:&quot;510&quot;,&quot;expandedJournalTitle&quot;:&quot;Nature 2014 510:7505&quot;},&quot;isTemporary&quot;:false}],&quot;citationTag&quot;:&quot;MENDELEY_CITATION_v3_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&quot;},{&quot;citationID&quot;:&quot;MENDELEY_CITATION_bf39cf8e-4a8f-4a35-b27f-91e4f0a1f930&quot;,&quot;properties&quot;:{&quot;noteIndex&quot;:0},&quot;isEdited&quot;:false,&quot;manualOverride&quot;:{&quot;isManuallyOverridden&quot;:false,&quot;citeprocText&quot;:&quot;(MOHRI; ROSTAMIZADEH; TALWALKAR, 2018)&quot;,&quot;manualOverrideText&quot;:&quot;&quot;},&quot;citationItems&quot;:[{&quot;id&quot;:&quot;4688a65e-8ebe-376b-a9d7-80b529cba789&quot;,&quot;itemData&quot;:{&quot;type&quot;:&quot;article-journal&quot;,&quot;id&quot;:&quot;4688a65e-8ebe-376b-a9d7-80b529cba789&quot;,&quot;title&quot;:&quot;Foundations of machine learning&quot;,&quot;author&quot;:[{&quot;family&quot;:&quot;Mohri&quot;,&quot;given&quot;:&quot;M&quot;,&quot;parse-names&quot;:false,&quot;dropping-particle&quot;:&quot;&quot;,&quot;non-dropping-particle&quot;:&quot;&quot;},{&quot;family&quot;:&quot;Rostamizadeh&quot;,&quot;given&quot;:&quot;A&quot;,&quot;parse-names&quot;:false,&quot;dropping-particle&quot;:&quot;&quot;,&quot;non-dropping-particle&quot;:&quot;&quot;},{&quot;family&quot;:&quot;Talwalkar&quot;,&quot;given&quot;:&quot;A&quot;,&quot;parse-names&quot;:false,&quot;dropping-particle&quot;:&quot;&quot;,&quot;non-dropping-particle&quot;:&quot;&quot;}],&quot;accessed&quot;:{&quot;date-parts&quot;:[[2022,1,26]]},&quot;URL&quot;:&quot;https://books.google.com/books?hl=pt-BR&amp;lr=&amp;id=dWB9DwAAQBAJ&amp;oi=fnd&amp;pg=PR5&amp;dq=Foundations+of+machine+learning&amp;ots=AyrSWVv_k3&amp;sig=nCBi7CIa4R56oK25nLcp8IteyB0&quot;,&quot;issued&quot;:{&quot;date-parts&quot;:[[2018]]}},&quot;isTemporary&quot;:false}],&quot;citationTag&quot;:&quot;MENDELEY_CITATION_v3_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&quot;},{&quot;citationID&quot;:&quot;MENDELEY_CITATION_e372754c-269e-4836-9941-8a5d9d619ba8&quot;,&quot;properties&quot;:{&quot;noteIndex&quot;:0},&quot;isEdited&quot;:false,&quot;manualOverride&quot;:{&quot;isManuallyOverridden&quot;:false,&quot;citeprocText&quot;:&quot;(“News Feed ranking, powered by machine learning - Engineering at Meta,” [s.d.])&quot;,&quot;manualOverrideText&quot;:&quot;&quot;},&quot;citationItems&quot;:[{&quot;id&quot;:&quot;e343b137-a83a-3c75-ad39-52a061c50b41&quot;,&quot;itemData&quot;:{&quot;type&quot;:&quot;webpage&quot;,&quot;id&quot;:&quot;e343b137-a83a-3c75-ad39-52a061c50b41&quot;,&quot;title&quot;:&quot;News Feed ranking, powered by machine learning - Engineering at Meta&quot;,&quot;accessed&quot;:{&quot;date-parts&quot;:[[2022,1,26]]},&quot;URL&quot;:&quot;https://engineering.fb.com/2021/01/26/ml-applications/news-feed-ranking/&quot;},&quot;isTemporary&quot;:false}],&quot;citationTag&quot;:&quot;MENDELEY_CITATION_v3_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&quot;},{&quot;citationID&quot;:&quot;MENDELEY_CITATION_1c89f3cd-d78e-442e-92fd-7bc5f09f3be3&quot;,&quot;properties&quot;:{&quot;noteIndex&quot;:0},&quot;isEdited&quot;:false,&quot;manualOverride&quot;:{&quot;isManuallyOverridden&quot;:false,&quot;citeprocText&quot;:&quot;(SAMUEL, 1959)&quot;,&quot;manualOverrideText&quot;:&quot;&quot;},&quot;citationItems&quot;:[{&quot;id&quot;:&quot;39ab9a4c-3f75-3f7a-bb8f-bf8568e3917d&quot;,&quot;itemData&quot;:{&quot;type&quot;:&quot;article-journal&quot;,&quot;id&quot;:&quot;39ab9a4c-3f75-3f7a-bb8f-bf8568e3917d&quot;,&quot;title&quot;:&quot;Some Studies in Machine Learning Using the Game of Checkers&quot;,&quot;author&quot;:[{&quot;family&quot;:&quot;Samuel&quot;,&quot;given&quot;:&quot;A. L.&quot;,&quot;parse-names&quot;:false,&quot;dropping-particle&quot;:&quot;&quot;,&quot;non-dropping-particle&quot;:&quot;&quot;}],&quot;container-title&quot;:&quot;IBM Journal of Research and Development&quot;,&quot;DOI&quot;:&quot;10.1147/rd.33.0210&quot;,&quot;ISSN&quot;:&quot;0018-8646&quot;,&quot;issued&quot;:{&quot;date-parts&quot;:[[1959,7]]},&quot;page&quot;:&quot;210-229&quot;,&quot;issue&quot;:&quot;3&quot;,&quot;volume&quot;:&quot;3&quot;,&quot;expandedJournalTitle&quot;:&quot;IBM Journal of Research and Development&quot;},&quot;isTemporary&quot;:false}],&quot;citationTag&quot;:&quot;MENDELEY_CITATION_v3_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&quot;},{&quot;citationID&quot;:&quot;MENDELEY_CITATION_daa48dab-9106-4155-974b-b574df5b40aa&quot;,&quot;properties&quot;:{&quot;noteIndex&quot;:0},&quot;isEdited&quot;:false,&quot;manualOverride&quot;:{&quot;isManuallyOverridden&quot;:false,&quot;citeprocText&quot;:&quot;(“O que são Redes Neurais? - Brasil | IBM,” [s.d.])&quot;,&quot;manualOverrideText&quot;:&quot;&quot;},&quot;citationItems&quot;:[{&quot;id&quot;:&quot;b048316d-5d2e-34f4-bbbe-11e225812bc9&quot;,&quot;itemData&quot;:{&quot;type&quot;:&quot;webpage&quot;,&quot;id&quot;:&quot;b048316d-5d2e-34f4-bbbe-11e225812bc9&quot;,&quot;title&quot;:&quot;O que são Redes Neurais? - Brasil | IBM&quot;,&quot;accessed&quot;:{&quot;date-parts&quot;:[[2022,1,29]]},&quot;URL&quot;:&quot;https://www.ibm.com/br-pt/cloud/learn/neural-networks&quot;},&quot;isTemporary&quot;:false}],&quot;citationTag&quot;:&quot;MENDELEY_CITATION_v3_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&quot;},{&quot;citationID&quot;:&quot;MENDELEY_CITATION_ef412d96-7f48-4029-95a5-07e6a9b681af&quot;,&quot;properties&quot;:{&quot;noteIndex&quot;:0},&quot;isEdited&quot;:false,&quot;manualOverride&quot;:{&quot;isManuallyOverridden&quot;:false,&quot;citeprocText&quot;:&quot;(“Silq - What is Silq?,” [s.d.])&quot;,&quot;manualOverrideText&quot;:&quot;&quot;},&quot;citationItems&quot;:[{&quot;id&quot;:&quot;d068094e-a676-3537-9a1e-204da7f80019&quot;,&quot;itemData&quot;:{&quot;type&quot;:&quot;webpage&quot;,&quot;id&quot;:&quot;d068094e-a676-3537-9a1e-204da7f80019&quot;,&quot;title&quot;:&quot;Silq - What is Silq?&quot;,&quot;accessed&quot;:{&quot;date-parts&quot;:[[2022,1,29]]},&quot;URL&quot;:&quot;https://silq.ethz.ch/&quot;},&quot;isTemporary&quot;:false}],&quot;citationTag&quot;:&quot;MENDELEY_CITATION_v3_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&quot;},{&quot;citationID&quot;:&quot;MENDELEY_CITATION_ec9968c8-1cca-405e-b90f-ef16f790294d&quot;,&quot;properties&quot;:{&quot;noteIndex&quot;:0},&quot;isEdited&quot;:false,&quot;manualOverride&quot;:{&quot;isManuallyOverridden&quot;:false,&quot;citeprocText&quot;:&quot;(“Qiskit,” [s.d.])&quot;,&quot;manualOverrideText&quot;:&quot;&quot;},&quot;citationItems&quot;:[{&quot;id&quot;:&quot;f2aa7af9-4161-3e64-9730-f387a7db534a&quot;,&quot;itemData&quot;:{&quot;type&quot;:&quot;webpage&quot;,&quot;id&quot;:&quot;f2aa7af9-4161-3e64-9730-f387a7db534a&quot;,&quot;title&quot;:&quot;Qiskit&quot;,&quot;accessed&quot;:{&quot;date-parts&quot;:[[2022,1,29]]},&quot;URL&quot;:&quot;https://qiskit.org/&quot;},&quot;isTemporary&quot;:false}],&quot;citationTag&quot;:&quot;MENDELEY_CITATION_v3_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&quot;},{&quot;citationID&quot;:&quot;MENDELEY_CITATION_ee18755f-0bbc-4b01-931e-8249993f340a&quot;,&quot;properties&quot;:{&quot;noteIndex&quot;:0},&quot;isEdited&quot;:false,&quot;manualOverride&quot;:{&quot;isManuallyOverridden&quot;:false,&quot;citeprocText&quot;:&quot;(“O que são a linguagem de programação Q# e o QDK? - Azure Quantum | Microsoft Docs,” [s.d.])&quot;,&quot;manualOverrideText&quot;:&quot;&quot;},&quot;citationItems&quot;:[{&quot;id&quot;:&quot;63b83890-b282-3eaf-a29a-add49742895e&quot;,&quot;itemData&quot;:{&quot;type&quot;:&quot;webpage&quot;,&quot;id&quot;:&quot;63b83890-b282-3eaf-a29a-add49742895e&quot;,&quot;title&quot;:&quot;O que são a linguagem de programação Q# e o QDK? - Azure Quantum | Microsoft Docs&quot;,&quot;accessed&quot;:{&quot;date-parts&quot;:[[2022,1,29]]},&quot;URL&quot;:&quot;https://docs.microsoft.com/pt-br/azure/quantum/overview-what-is-qsharp-and-qdk&quot;},&quot;isTemporary&quot;:false}],&quot;citationTag&quot;:&quot;MENDELEY_CITATION_v3_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&quot;},{&quot;citationID&quot;:&quot;MENDELEY_CITATION_dfe0381f-def7-4e06-8a5f-1a733a64009a&quot;,&quot;properties&quot;:{&quot;noteIndex&quot;:0},&quot;isEdited&quot;:false,&quot;manualOverride&quot;:{&quot;isManuallyOverridden&quot;:false,&quot;citeprocText&quot;:&quot;(“Aprendizagem Automática | Coursera,” [s.d.])&quot;,&quot;manualOverrideText&quot;:&quot;&quot;},&quot;citationTag&quot;:&quot;MENDELEY_CITATION_v3_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&quot;,&quot;citationItems&quot;:[{&quot;id&quot;:&quot;b0eac8ad-89d4-3ba3-b5a8-b02dd672927c&quot;,&quot;itemData&quot;:{&quot;type&quot;:&quot;webpage&quot;,&quot;id&quot;:&quot;b0eac8ad-89d4-3ba3-b5a8-b02dd672927c&quot;,&quot;title&quot;:&quot;Aprendizagem Automática | Coursera&quot;,&quot;accessed&quot;:{&quot;date-parts&quot;:[[2022,1,29]]},&quot;URL&quot;:&quot;https://www.coursera.org/learn/machine-learning&quot;},&quot;isTemporary&quot;:false}]}]"/>
     <we:property name="MENDELEY_CITATIONS_STYLE" value="&quot;https://www.zotero.org/styles/associacao-brasileira-de-normas-tecnicas&quot;"/>
   </we:properties>
   <we:bindings/>
@@ -4531,6 +4936,18 @@
 </file>
 
 <file path=customXml/item1.xml><?xml version="1.0" encoding="utf-8"?>
+<p:properties xmlns:p="http://schemas.microsoft.com/office/2006/metadata/properties" xmlns:xsi="http://www.w3.org/2001/XMLSchema-instance" xmlns:pc="http://schemas.microsoft.com/office/infopath/2007/PartnerControls">
+  <documentManagement>
+    <_Flow_SignoffStatus xmlns="066c3076-c091-4ba1-8a05-b3dbc246ae92" xsi:nil="true"/>
+  </documentManagement>
+</p:properties>
+</file>
+
+<file path=customXml/item2.xml><?xml version="1.0" encoding="utf-8"?>
+<b:Sources xmlns:b="http://schemas.openxmlformats.org/officeDocument/2006/bibliography" xmlns="http://schemas.openxmlformats.org/officeDocument/2006/bibliography" SelectedStyle="\APA.XSL" StyleName="APA Fifth Edition"/>
+</file>
+
+<file path=customXml/item3.xml><?xml version="1.0" encoding="utf-8"?>
 <?mso-contentType ?>
 <FormTemplates xmlns="http://schemas.microsoft.com/sharepoint/v3/contenttype/forms">
   <Display>DocumentLibraryForm</Display>
@@ -4539,7 +4956,7 @@
 </FormTemplates>
 </file>
 
-<file path=customXml/item2.xml><?xml version="1.0" encoding="utf-8"?>
+<file path=customXml/item4.xml><?xml version="1.0" encoding="utf-8"?>
 <ct:contentTypeSchema xmlns:ct="http://schemas.microsoft.com/office/2006/metadata/contentType" xmlns:ma="http://schemas.microsoft.com/office/2006/metadata/properties/metaAttributes" ct:_="" ma:_="" ma:contentTypeName="Documento" ma:contentTypeID="0x010100B5BBB8003ADF89439BE347B4CBF22177" ma:contentTypeVersion="14" ma:contentTypeDescription="Crie um novo documento." ma:contentTypeScope="" ma:versionID="06e7f5b6a8058bf5662c9be5f8d93ccf">
   <xsd:schema xmlns:xsd="http://www.w3.org/2001/XMLSchema" xmlns:xs="http://www.w3.org/2001/XMLSchema" xmlns:p="http://schemas.microsoft.com/office/2006/metadata/properties" xmlns:ns2="066c3076-c091-4ba1-8a05-b3dbc246ae92" xmlns:ns3="3c0815a9-10f7-4785-b56e-c8c7dde0a5e8" targetNamespace="http://schemas.microsoft.com/office/2006/metadata/properties" ma:root="true" ma:fieldsID="91fcbf382fb3618331fa517c23393a89" ns2:_="" ns3:_="">
     <xsd:import namespace="066c3076-c091-4ba1-8a05-b3dbc246ae92"/>
@@ -4768,19 +5185,25 @@
 </ct:contentTypeSchema>
 </file>
 
-<file path=customXml/item3.xml><?xml version="1.0" encoding="utf-8"?>
-<p:properties xmlns:p="http://schemas.microsoft.com/office/2006/metadata/properties" xmlns:xsi="http://www.w3.org/2001/XMLSchema-instance" xmlns:pc="http://schemas.microsoft.com/office/infopath/2007/PartnerControls">
-  <documentManagement>
-    <_Flow_SignoffStatus xmlns="066c3076-c091-4ba1-8a05-b3dbc246ae92" xsi:nil="true"/>
-  </documentManagement>
-</p:properties>
+<file path=customXml/itemProps1.xml><?xml version="1.0" encoding="utf-8"?>
+<ds:datastoreItem xmlns:ds="http://schemas.openxmlformats.org/officeDocument/2006/customXml" ds:itemID="{A96E314F-DB43-4FB1-9E40-60B1F3EF900F}">
+  <ds:schemaRefs>
+    <ds:schemaRef ds:uri="http://schemas.microsoft.com/office/2006/metadata/properties"/>
+    <ds:schemaRef ds:uri="http://schemas.microsoft.com/office/infopath/2007/PartnerControls"/>
+    <ds:schemaRef ds:uri="066c3076-c091-4ba1-8a05-b3dbc246ae92"/>
+  </ds:schemaRefs>
+</ds:datastoreItem>
 </file>
 
-<file path=customXml/item4.xml><?xml version="1.0" encoding="utf-8"?>
-<b:Sources xmlns:b="http://schemas.openxmlformats.org/officeDocument/2006/bibliography" xmlns="http://schemas.openxmlformats.org/officeDocument/2006/bibliography" SelectedStyle="\APA.XSL" StyleName="APA Fifth Edition"/>
+<file path=customXml/itemProps2.xml><?xml version="1.0" encoding="utf-8"?>
+<ds:datastoreItem xmlns:ds="http://schemas.openxmlformats.org/officeDocument/2006/customXml" ds:itemID="{090BD7CD-9327-4F24-BB90-AEA3C7A9D98B}">
+  <ds:schemaRefs>
+    <ds:schemaRef ds:uri="http://schemas.openxmlformats.org/officeDocument/2006/bibliography"/>
+  </ds:schemaRefs>
+</ds:datastoreItem>
 </file>
 
-<file path=customXml/itemProps1.xml><?xml version="1.0" encoding="utf-8"?>
+<file path=customXml/itemProps3.xml><?xml version="1.0" encoding="utf-8"?>
 <ds:datastoreItem xmlns:ds="http://schemas.openxmlformats.org/officeDocument/2006/customXml" ds:itemID="{3A868456-7226-4B08-803F-CE10B74E7859}">
   <ds:schemaRefs>
     <ds:schemaRef ds:uri="http://schemas.microsoft.com/sharepoint/v3/contenttype/forms"/>
@@ -4788,7 +5211,7 @@
 </ds:datastoreItem>
 </file>
 
-<file path=customXml/itemProps2.xml><?xml version="1.0" encoding="utf-8"?>
+<file path=customXml/itemProps4.xml><?xml version="1.0" encoding="utf-8"?>
 <ds:datastoreItem xmlns:ds="http://schemas.openxmlformats.org/officeDocument/2006/customXml" ds:itemID="{3295A5C3-FF02-41C5-BD88-CD5E14F3C43D}">
   <ds:schemaRefs>
     <ds:schemaRef ds:uri="http://schemas.microsoft.com/office/2006/metadata/contentType"/>
@@ -4805,22 +5228,4 @@
     <ds:schemaRef ds:uri="http://schemas.microsoft.com/internal/obd"/>
   </ds:schemaRefs>
 </ds:datastoreItem>
-</file>
-
-<file path=customXml/itemProps3.xml><?xml version="1.0" encoding="utf-8"?>
-<ds:datastoreItem xmlns:ds="http://schemas.openxmlformats.org/officeDocument/2006/customXml" ds:itemID="{A96E314F-DB43-4FB1-9E40-60B1F3EF900F}">
-  <ds:schemaRefs>
-    <ds:schemaRef ds:uri="http://schemas.microsoft.com/office/2006/metadata/properties"/>
-    <ds:schemaRef ds:uri="http://schemas.microsoft.com/office/infopath/2007/PartnerControls"/>
-    <ds:schemaRef ds:uri="066c3076-c091-4ba1-8a05-b3dbc246ae92"/>
-  </ds:schemaRefs>
-</ds:datastoreItem>
-</file>
-
-<file path=customXml/itemProps4.xml><?xml version="1.0" encoding="utf-8"?>
-<ds:datastoreItem xmlns:ds="http://schemas.openxmlformats.org/officeDocument/2006/customXml" ds:itemID="{090BD7CD-9327-4F24-BB90-AEA3C7A9D98B}">
-  <ds:schemaRefs>
-    <ds:schemaRef ds:uri="http://schemas.openxmlformats.org/officeDocument/2006/bibliography"/>
-  </ds:schemaRefs>
-</ds:datastoreItem>
 </file>
</xml_diff>